<commit_message>
mantel test and project report 20 word net
</commit_message>
<xml_diff>
--- a/Project report/19022966-Rahul-Mannepally.docx
+++ b/Project report/19022966-Rahul-Mannepally.docx
@@ -4055,26 +4055,398 @@
     <w:p/>
     <w:p>
       <w:r>
-        <w:t xml:space="preserve">After generating the wordnet, to </w:t>
-      </w:r>
-      <w:r>
-        <w:t xml:space="preserve">statistically </w:t>
-      </w:r>
-      <w:r>
-        <w:t>repre</w:t>
-      </w:r>
-      <w:r>
-        <w:t xml:space="preserve">sent the specific context in the document or dataset </w:t>
-      </w:r>
-      <w:r>
-        <w:t>a test needs to be performed on the words generated from different documents.</w:t>
+        <w:t xml:space="preserve">Many different procedures have been developed to compare the correspondence of one set of distances with another set. Important among them are the (1) matrix correlation techniques, (2) network </w:t>
+      </w:r>
+      <w:proofErr w:type="spellStart"/>
+      <w:r>
+        <w:t>maching</w:t>
+      </w:r>
+      <w:proofErr w:type="spellEnd"/>
+      <w:r>
+        <w:t xml:space="preserve"> techniques of </w:t>
+      </w:r>
+      <w:proofErr w:type="spellStart"/>
+      <w:r>
+        <w:t>Spielmen</w:t>
+      </w:r>
+      <w:proofErr w:type="spellEnd"/>
+      <w:r>
+        <w:t>, (3) matrix dilation and rotation techniques, (4) smallest-space techniques of Lingoes and Guttman. These all methods suffer from a difficulty in assessing the statistical significance. Where the problem is that a set of all pairwise distances between k units (In this case semantics) cannot be independent.</w:t>
       </w:r>
     </w:p>
-    <w:p/>
-    <w:p/>
-    <w:p/>
-    <w:p/>
-    <w:p/>
+    <w:p>
+      <w:pPr>
+        <w:rPr>
+          <w:color w:val="000000"/>
+          <w:shd w:val="clear" w:color="auto" w:fill="FFFFFF"/>
+        </w:rPr>
+      </w:pPr>
+      <w:r>
+        <w:rPr>
+          <w:color w:val="000000"/>
+          <w:shd w:val="clear" w:color="auto" w:fill="FFFFFF"/>
+        </w:rPr>
+        <w:t>The comparison of genetic divergence or genetic distances, estimated by pairwise F</w:t>
+      </w:r>
+      <w:r>
+        <w:rPr>
+          <w:color w:val="000000"/>
+          <w:sz w:val="20"/>
+          <w:szCs w:val="20"/>
+          <w:shd w:val="clear" w:color="auto" w:fill="FFFFFF"/>
+          <w:vertAlign w:val="subscript"/>
+        </w:rPr>
+        <w:t>ST</w:t>
+      </w:r>
+      <w:r>
+        <w:rPr>
+          <w:color w:val="000000"/>
+          <w:shd w:val="clear" w:color="auto" w:fill="FFFFFF"/>
+        </w:rPr>
+        <w:t> and related statistics, with geographical distances by Mantel test is one of the most popular approaches to evaluate spatial processes driving population structure</w:t>
+      </w:r>
+      <w:r>
+        <w:rPr>
+          <w:color w:val="000000"/>
+          <w:shd w:val="clear" w:color="auto" w:fill="FFFFFF"/>
+        </w:rPr>
+        <w:t xml:space="preserve"> </w:t>
+      </w:r>
+      <w:r>
+        <w:rPr>
+          <w:color w:val="000000"/>
+          <w:shd w:val="clear" w:color="auto" w:fill="FFFFFF"/>
+        </w:rPr>
+        <w:fldChar w:fldCharType="begin"/>
+      </w:r>
+      <w:r>
+        <w:rPr>
+          <w:color w:val="000000"/>
+          <w:shd w:val="clear" w:color="auto" w:fill="FFFFFF"/>
+        </w:rPr>
+        <w:instrText xml:space="preserve"> ADDIN ZOTERO_ITEM CSL_CITATION {"citationID":"cU8WlHFP","properties":{"formattedCitation":"(Diniz-Filho et al., 2013)","plainCitation":"(Diniz-Filho et al., 2013)","noteIndex":0},"citationItems":[{"id":161,"uris":["http://zotero.org/users/local/JDH5x0lp/items/EA2ME28H"],"uri":["http://zotero.org/users/local/JDH5x0lp/items/EA2ME28H"],"itemData":{"id":161,"type":"article-journal","abstract":"The comparison of genetic divergence or genetic distances, estimated by pairwise FST and related statistics, with geographical distances by Mantel test is one of the most popular approaches to evaluate spatial processes driving population structure. There have been, however, recent criticisms and discussions on the statistical performance of the Mantel test. Simultaneously, alternative frameworks for data analyses are being proposed. Here, we review the Mantel test and its variations, including Mantel correlograms and partial correlations and regressions. For illustrative purposes, we studied spatial genetic divergence among 25 populations of Dipteryx alata (“Baru”), a tree species endemic to the Cerrado, the Brazilian savannas, based on 8 microsatellite loci. We also applied alternative methods to analyze spatial patterns in this dataset, especially a multivariate generalization of Spatial Eigenfunction Analysis based on redundancy analysis. The different approaches resulted in similar estimates of the magnitude of spatial structure in the genetic data. Furthermore, the results were expected based on previous knowledge of the ecological and evolutionary processes underlying genetic variation in this species. Our review shows that a careful application and interpretation of Mantel tests, especially Mantel correlograms, can overcome some potential statistical problems and provide a simple and useful tool for multivariate analysis of spatial patterns of genetic divergence.","container-title":"Genetics and Molecular Biology","DOI":"10.1590/S1415-47572013000400002","ISSN":"1415-4757","issue":"4","journalAbbreviation":"Genet Mol Biol","note":"PMID: 24385847\nPMCID: PMC3873175","page":"475-485","source":"PubMed Central","title":"Mantel test in population genetics","volume":"36","author":[{"family":"Diniz-Filho","given":"José Alexandre F."},{"family":"Soares","given":"Thannya N."},{"family":"Lima","given":"Jacqueline S."},{"family":"Dobrovolski","given":"Ricardo"},{"family":"Landeiro","given":"Victor Lemes"},{"family":"Campos Telles","given":"Mariana Pires","non-dropping-particle":"de"},{"family":"Rangel","given":"Thiago F."},{"family":"Bini","given":"Luis Mauricio"}],"issued":{"date-parts":[["2013",12]]}}}],"schema":"https://github.com/citation-style-language/schema/raw/master/csl-citation.json"} </w:instrText>
+      </w:r>
+      <w:r>
+        <w:rPr>
+          <w:color w:val="000000"/>
+          <w:shd w:val="clear" w:color="auto" w:fill="FFFFFF"/>
+        </w:rPr>
+        <w:fldChar w:fldCharType="separate"/>
+      </w:r>
+      <w:r>
+        <w:rPr>
+          <w:rFonts w:ascii="Calibri" w:hAnsi="Calibri" w:cs="Calibri"/>
+        </w:rPr>
+        <w:t>(Diniz-Filho et al., 2013)</w:t>
+      </w:r>
+      <w:r>
+        <w:rPr>
+          <w:color w:val="000000"/>
+          <w:shd w:val="clear" w:color="auto" w:fill="FFFFFF"/>
+        </w:rPr>
+        <w:fldChar w:fldCharType="end"/>
+      </w:r>
+      <w:r>
+        <w:rPr>
+          <w:color w:val="000000"/>
+          <w:shd w:val="clear" w:color="auto" w:fill="FFFFFF"/>
+        </w:rPr>
+        <w:t>. With the similar approach we apply mantel test for semantic word population</w:t>
+      </w:r>
+      <w:r>
+        <w:rPr>
+          <w:color w:val="000000"/>
+          <w:shd w:val="clear" w:color="auto" w:fill="FFFFFF"/>
+        </w:rPr>
+        <w:t xml:space="preserve"> and derive the geographical distance in the space using mantel test</w:t>
+      </w:r>
+      <w:r>
+        <w:rPr>
+          <w:color w:val="000000"/>
+          <w:shd w:val="clear" w:color="auto" w:fill="FFFFFF"/>
+        </w:rPr>
+        <w:t xml:space="preserve">. </w:t>
+      </w:r>
+    </w:p>
+    <w:p>
+      <w:pPr>
+        <w:rPr>
+          <w:color w:val="000000"/>
+          <w:shd w:val="clear" w:color="auto" w:fill="FFFFFF"/>
+        </w:rPr>
+      </w:pPr>
+      <w:r>
+        <w:rPr>
+          <w:color w:val="000000"/>
+          <w:shd w:val="clear" w:color="auto" w:fill="FFFFFF"/>
+        </w:rPr>
+        <w:lastRenderedPageBreak/>
+        <w:t>In order to evaluate</w:t>
+      </w:r>
+      <w:r>
+        <w:rPr>
+          <w:color w:val="000000"/>
+          <w:shd w:val="clear" w:color="auto" w:fill="FFFFFF"/>
+        </w:rPr>
+        <w:t xml:space="preserve"> the </w:t>
+      </w:r>
+      <w:proofErr w:type="gramStart"/>
+      <w:r>
+        <w:rPr>
+          <w:color w:val="000000"/>
+          <w:shd w:val="clear" w:color="auto" w:fill="FFFFFF"/>
+        </w:rPr>
+        <w:t>significance</w:t>
+      </w:r>
+      <w:proofErr w:type="gramEnd"/>
+      <w:r>
+        <w:rPr>
+          <w:color w:val="000000"/>
+          <w:shd w:val="clear" w:color="auto" w:fill="FFFFFF"/>
+        </w:rPr>
+        <w:t xml:space="preserve"> form different population. We need to try permutate with different </w:t>
+      </w:r>
+      <w:proofErr w:type="gramStart"/>
+      <w:r>
+        <w:rPr>
+          <w:color w:val="000000"/>
+          <w:shd w:val="clear" w:color="auto" w:fill="FFFFFF"/>
+        </w:rPr>
+        <w:t>populations(</w:t>
+      </w:r>
+      <w:proofErr w:type="gramEnd"/>
+      <w:r>
+        <w:rPr>
+          <w:color w:val="000000"/>
+          <w:shd w:val="clear" w:color="auto" w:fill="FFFFFF"/>
+        </w:rPr>
+        <w:t xml:space="preserve">top words) generated from the corpus of texts. </w:t>
+      </w:r>
+    </w:p>
+    <w:p>
+      <w:pPr>
+        <w:rPr>
+          <w:color w:val="000000"/>
+          <w:shd w:val="clear" w:color="auto" w:fill="FFFFFF"/>
+        </w:rPr>
+      </w:pPr>
+    </w:p>
+    <w:p>
+      <w:pPr>
+        <w:rPr>
+          <w:color w:val="000000"/>
+          <w:shd w:val="clear" w:color="auto" w:fill="FFFFFF"/>
+        </w:rPr>
+      </w:pPr>
+    </w:p>
+    <w:p>
+      <w:pPr>
+        <w:rPr>
+          <w:color w:val="000000"/>
+          <w:shd w:val="clear" w:color="auto" w:fill="FFFFFF"/>
+        </w:rPr>
+      </w:pPr>
+    </w:p>
+    <w:p>
+      <w:pPr>
+        <w:rPr>
+          <w:color w:val="000000"/>
+          <w:shd w:val="clear" w:color="auto" w:fill="FFFFFF"/>
+        </w:rPr>
+      </w:pPr>
+    </w:p>
+    <w:p>
+      <w:pPr>
+        <w:rPr>
+          <w:color w:val="000000"/>
+          <w:shd w:val="clear" w:color="auto" w:fill="FFFFFF"/>
+        </w:rPr>
+      </w:pPr>
+    </w:p>
+    <w:p>
+      <w:pPr>
+        <w:rPr>
+          <w:color w:val="000000"/>
+          <w:shd w:val="clear" w:color="auto" w:fill="FFFFFF"/>
+        </w:rPr>
+      </w:pPr>
+    </w:p>
+    <w:p>
+      <w:pPr>
+        <w:rPr>
+          <w:color w:val="000000"/>
+          <w:shd w:val="clear" w:color="auto" w:fill="FFFFFF"/>
+        </w:rPr>
+      </w:pPr>
+    </w:p>
+    <w:p>
+      <w:pPr>
+        <w:rPr>
+          <w:color w:val="000000"/>
+          <w:shd w:val="clear" w:color="auto" w:fill="FFFFFF"/>
+        </w:rPr>
+      </w:pPr>
+    </w:p>
+    <w:p>
+      <w:pPr>
+        <w:rPr>
+          <w:color w:val="000000"/>
+          <w:shd w:val="clear" w:color="auto" w:fill="FFFFFF"/>
+        </w:rPr>
+      </w:pPr>
+    </w:p>
+    <w:p>
+      <w:pPr>
+        <w:rPr>
+          <w:color w:val="000000"/>
+          <w:shd w:val="clear" w:color="auto" w:fill="FFFFFF"/>
+        </w:rPr>
+      </w:pPr>
+    </w:p>
+    <w:p>
+      <w:pPr>
+        <w:rPr>
+          <w:color w:val="000000"/>
+          <w:shd w:val="clear" w:color="auto" w:fill="FFFFFF"/>
+        </w:rPr>
+      </w:pPr>
+    </w:p>
+    <w:p>
+      <w:pPr>
+        <w:rPr>
+          <w:color w:val="000000"/>
+          <w:shd w:val="clear" w:color="auto" w:fill="FFFFFF"/>
+        </w:rPr>
+      </w:pPr>
+    </w:p>
+    <w:p>
+      <w:pPr>
+        <w:rPr>
+          <w:color w:val="000000"/>
+          <w:shd w:val="clear" w:color="auto" w:fill="FFFFFF"/>
+        </w:rPr>
+      </w:pPr>
+    </w:p>
+    <w:p>
+      <w:pPr>
+        <w:rPr>
+          <w:color w:val="000000"/>
+          <w:shd w:val="clear" w:color="auto" w:fill="FFFFFF"/>
+        </w:rPr>
+      </w:pPr>
+    </w:p>
+    <w:p>
+      <w:pPr>
+        <w:rPr>
+          <w:color w:val="000000"/>
+          <w:shd w:val="clear" w:color="auto" w:fill="FFFFFF"/>
+        </w:rPr>
+      </w:pPr>
+    </w:p>
+    <w:p>
+      <w:pPr>
+        <w:rPr>
+          <w:color w:val="000000"/>
+          <w:shd w:val="clear" w:color="auto" w:fill="FFFFFF"/>
+        </w:rPr>
+      </w:pPr>
+    </w:p>
+    <w:p>
+      <w:pPr>
+        <w:rPr>
+          <w:color w:val="000000"/>
+          <w:shd w:val="clear" w:color="auto" w:fill="FFFFFF"/>
+        </w:rPr>
+      </w:pPr>
+    </w:p>
+    <w:p>
+      <w:pPr>
+        <w:rPr>
+          <w:color w:val="000000"/>
+          <w:shd w:val="clear" w:color="auto" w:fill="FFFFFF"/>
+        </w:rPr>
+      </w:pPr>
+    </w:p>
+    <w:p>
+      <w:pPr>
+        <w:rPr>
+          <w:color w:val="000000"/>
+          <w:shd w:val="clear" w:color="auto" w:fill="FFFFFF"/>
+        </w:rPr>
+      </w:pPr>
+    </w:p>
+    <w:p>
+      <w:pPr>
+        <w:rPr>
+          <w:color w:val="000000"/>
+          <w:shd w:val="clear" w:color="auto" w:fill="FFFFFF"/>
+        </w:rPr>
+      </w:pPr>
+    </w:p>
+    <w:p>
+      <w:pPr>
+        <w:rPr>
+          <w:color w:val="000000"/>
+          <w:shd w:val="clear" w:color="auto" w:fill="FFFFFF"/>
+        </w:rPr>
+      </w:pPr>
+    </w:p>
+    <w:p>
+      <w:pPr>
+        <w:rPr>
+          <w:color w:val="000000"/>
+          <w:shd w:val="clear" w:color="auto" w:fill="FFFFFF"/>
+        </w:rPr>
+      </w:pPr>
+    </w:p>
+    <w:p>
+      <w:pPr>
+        <w:rPr>
+          <w:color w:val="000000"/>
+          <w:shd w:val="clear" w:color="auto" w:fill="FFFFFF"/>
+        </w:rPr>
+      </w:pPr>
+    </w:p>
+    <w:p>
+      <w:pPr>
+        <w:rPr>
+          <w:color w:val="000000"/>
+          <w:shd w:val="clear" w:color="auto" w:fill="FFFFFF"/>
+        </w:rPr>
+      </w:pPr>
+    </w:p>
+    <w:p>
+      <w:pPr>
+        <w:rPr>
+          <w:color w:val="000000"/>
+          <w:shd w:val="clear" w:color="auto" w:fill="FFFFFF"/>
+        </w:rPr>
+      </w:pPr>
+    </w:p>
+    <w:p>
+      <w:pPr>
+        <w:rPr>
+          <w:color w:val="000000"/>
+          <w:shd w:val="clear" w:color="auto" w:fill="FFFFFF"/>
+        </w:rPr>
+      </w:pPr>
+    </w:p>
+    <w:p>
+      <w:pPr>
+        <w:rPr>
+          <w:color w:val="000000"/>
+          <w:shd w:val="clear" w:color="auto" w:fill="FFFFFF"/>
+        </w:rPr>
+      </w:pPr>
+    </w:p>
+    <w:p>
+      <w:pPr>
+        <w:rPr>
+          <w:color w:val="000000"/>
+          <w:shd w:val="clear" w:color="auto" w:fill="FFFFFF"/>
+        </w:rPr>
+      </w:pPr>
+    </w:p>
     <w:p>
       <w:pPr>
         <w:pStyle w:val="Heading1"/>
@@ -5853,6 +6225,7 @@
       <w:bookmarkEnd w:id="25"/>
     </w:p>
     <w:p/>
+    <w:p/>
     <w:p>
       <w:pPr>
         <w:rPr>
@@ -18914,13 +19287,13 @@
     <w:tbl>
       <w:tblPr>
         <w:tblStyle w:val="TableGrid"/>
-        <w:tblpPr w:leftFromText="180" w:rightFromText="180" w:vertAnchor="page" w:horzAnchor="margin" w:tblpY="5944"/>
-        <w:tblW w:w="9493" w:type="dxa"/>
+        <w:tblpPr w:leftFromText="180" w:rightFromText="180" w:vertAnchor="page" w:horzAnchor="margin" w:tblpX="-601" w:tblpY="5944"/>
+        <w:tblW w:w="10094" w:type="dxa"/>
         <w:tblLayout w:type="fixed"/>
         <w:tblLook w:val="04E0" w:firstRow="1" w:lastRow="1" w:firstColumn="1" w:lastColumn="0" w:noHBand="0" w:noVBand="1"/>
       </w:tblPr>
       <w:tblGrid>
-        <w:gridCol w:w="1965"/>
+        <w:gridCol w:w="2566"/>
         <w:gridCol w:w="3842"/>
         <w:gridCol w:w="3686"/>
       </w:tblGrid>
@@ -18930,7 +19303,7 @@
         </w:trPr>
         <w:tc>
           <w:tcPr>
-            <w:tcW w:w="9493" w:type="dxa"/>
+            <w:tcW w:w="10094" w:type="dxa"/>
             <w:gridSpan w:val="3"/>
           </w:tcPr>
           <w:p>
@@ -18998,7 +19371,7 @@
         </w:trPr>
         <w:tc>
           <w:tcPr>
-            <w:tcW w:w="1965" w:type="dxa"/>
+            <w:tcW w:w="2566" w:type="dxa"/>
           </w:tcPr>
           <w:p>
             <w:pPr>
@@ -19090,7 +19463,7 @@
         </w:trPr>
         <w:tc>
           <w:tcPr>
-            <w:tcW w:w="1965" w:type="dxa"/>
+            <w:tcW w:w="2566" w:type="dxa"/>
           </w:tcPr>
           <w:p>
             <w:pPr>
@@ -19230,7 +19603,7 @@
         </w:trPr>
         <w:tc>
           <w:tcPr>
-            <w:tcW w:w="1965" w:type="dxa"/>
+            <w:tcW w:w="2566" w:type="dxa"/>
           </w:tcPr>
           <w:p>
             <w:pPr>
@@ -19378,7 +19751,7 @@
         </w:trPr>
         <w:tc>
           <w:tcPr>
-            <w:tcW w:w="1965" w:type="dxa"/>
+            <w:tcW w:w="2566" w:type="dxa"/>
           </w:tcPr>
           <w:p>
             <w:pPr>
@@ -29091,26 +29464,2607 @@
     <w:p/>
     <w:p/>
     <w:p/>
+    <w:p/>
     <w:p>
       <w:pPr>
-        <w:jc w:val="both"/>
+        <w:pStyle w:val="Heading5"/>
+      </w:pPr>
+      <w:r>
+        <w:lastRenderedPageBreak/>
+        <w:t>4.6 statistic test</w:t>
+      </w:r>
+    </w:p>
+    <w:p/>
+    <w:p>
+      <w:r>
+        <w:t>Function for mantel test</w:t>
+      </w:r>
+    </w:p>
+    <w:p/>
+    <w:p>
+      <w:r>
+        <w:rPr>
+          <w:noProof/>
+        </w:rPr>
+        <w:drawing>
+          <wp:inline distT="0" distB="0" distL="0" distR="0" wp14:anchorId="0FCB30C5" wp14:editId="011AAB4B">
+            <wp:extent cx="5723890" cy="3455670"/>
+            <wp:effectExtent l="0" t="0" r="0" b="0"/>
+            <wp:docPr id="108" name="Picture 108" descr="Graphical user interface, text, application&#10;&#10;Description automatically generated"/>
+            <wp:cNvGraphicFramePr>
+              <a:graphicFrameLocks xmlns:a="http://schemas.openxmlformats.org/drawingml/2006/main" noChangeAspect="1"/>
+            </wp:cNvGraphicFramePr>
+            <a:graphic xmlns:a="http://schemas.openxmlformats.org/drawingml/2006/main">
+              <a:graphicData uri="http://schemas.openxmlformats.org/drawingml/2006/picture">
+                <pic:pic xmlns:pic="http://schemas.openxmlformats.org/drawingml/2006/picture">
+                  <pic:nvPicPr>
+                    <pic:cNvPr id="108" name="Picture 108" descr="Graphical user interface, text, application&#10;&#10;Description automatically generated"/>
+                    <pic:cNvPicPr>
+                      <a:picLocks noChangeAspect="1" noChangeArrowheads="1"/>
+                    </pic:cNvPicPr>
+                  </pic:nvPicPr>
+                  <pic:blipFill>
+                    <a:blip r:embed="rId110">
+                      <a:extLst>
+                        <a:ext uri="{28A0092B-C50C-407E-A947-70E740481C1C}">
+                          <a14:useLocalDpi xmlns:a14="http://schemas.microsoft.com/office/drawing/2010/main" val="0"/>
+                        </a:ext>
+                      </a:extLst>
+                    </a:blip>
+                    <a:srcRect/>
+                    <a:stretch>
+                      <a:fillRect/>
+                    </a:stretch>
+                  </pic:blipFill>
+                  <pic:spPr bwMode="auto">
+                    <a:xfrm>
+                      <a:off x="0" y="0"/>
+                      <a:ext cx="5723890" cy="3455670"/>
+                    </a:xfrm>
+                    <a:prstGeom prst="rect">
+                      <a:avLst/>
+                    </a:prstGeom>
+                    <a:noFill/>
+                    <a:ln>
+                      <a:noFill/>
+                    </a:ln>
+                  </pic:spPr>
+                </pic:pic>
+              </a:graphicData>
+            </a:graphic>
+          </wp:inline>
+        </w:drawing>
+      </w:r>
+    </w:p>
+    <w:p>
+      <w:r>
+        <w:rPr>
+          <w:noProof/>
+        </w:rPr>
+        <w:drawing>
+          <wp:inline distT="0" distB="0" distL="0" distR="0" wp14:anchorId="772A18C9" wp14:editId="2505CE3C">
+            <wp:extent cx="5723890" cy="3745230"/>
+            <wp:effectExtent l="0" t="0" r="0" b="0"/>
+            <wp:docPr id="110" name="Picture 110" descr="Text&#10;&#10;Description automatically generated"/>
+            <wp:cNvGraphicFramePr>
+              <a:graphicFrameLocks xmlns:a="http://schemas.openxmlformats.org/drawingml/2006/main" noChangeAspect="1"/>
+            </wp:cNvGraphicFramePr>
+            <a:graphic xmlns:a="http://schemas.openxmlformats.org/drawingml/2006/main">
+              <a:graphicData uri="http://schemas.openxmlformats.org/drawingml/2006/picture">
+                <pic:pic xmlns:pic="http://schemas.openxmlformats.org/drawingml/2006/picture">
+                  <pic:nvPicPr>
+                    <pic:cNvPr id="110" name="Picture 110" descr="Text&#10;&#10;Description automatically generated"/>
+                    <pic:cNvPicPr>
+                      <a:picLocks noChangeAspect="1" noChangeArrowheads="1"/>
+                    </pic:cNvPicPr>
+                  </pic:nvPicPr>
+                  <pic:blipFill>
+                    <a:blip r:embed="rId111">
+                      <a:extLst>
+                        <a:ext uri="{28A0092B-C50C-407E-A947-70E740481C1C}">
+                          <a14:useLocalDpi xmlns:a14="http://schemas.microsoft.com/office/drawing/2010/main" val="0"/>
+                        </a:ext>
+                      </a:extLst>
+                    </a:blip>
+                    <a:srcRect/>
+                    <a:stretch>
+                      <a:fillRect/>
+                    </a:stretch>
+                  </pic:blipFill>
+                  <pic:spPr bwMode="auto">
+                    <a:xfrm>
+                      <a:off x="0" y="0"/>
+                      <a:ext cx="5723890" cy="3745230"/>
+                    </a:xfrm>
+                    <a:prstGeom prst="rect">
+                      <a:avLst/>
+                    </a:prstGeom>
+                    <a:noFill/>
+                    <a:ln>
+                      <a:noFill/>
+                    </a:ln>
+                  </pic:spPr>
+                </pic:pic>
+              </a:graphicData>
+            </a:graphic>
+          </wp:inline>
+        </w:drawing>
+      </w:r>
+    </w:p>
+    <w:p>
+      <w:r>
+        <w:rPr>
+          <w:noProof/>
+        </w:rPr>
+        <w:lastRenderedPageBreak/>
+        <w:drawing>
+          <wp:inline distT="0" distB="0" distL="0" distR="0" wp14:anchorId="6AC59282" wp14:editId="389286B4">
+            <wp:extent cx="5732780" cy="1275080"/>
+            <wp:effectExtent l="0" t="0" r="0" b="0"/>
+            <wp:docPr id="111" name="Picture 111" descr="Text&#10;&#10;Description automatically generated"/>
+            <wp:cNvGraphicFramePr>
+              <a:graphicFrameLocks xmlns:a="http://schemas.openxmlformats.org/drawingml/2006/main" noChangeAspect="1"/>
+            </wp:cNvGraphicFramePr>
+            <a:graphic xmlns:a="http://schemas.openxmlformats.org/drawingml/2006/main">
+              <a:graphicData uri="http://schemas.openxmlformats.org/drawingml/2006/picture">
+                <pic:pic xmlns:pic="http://schemas.openxmlformats.org/drawingml/2006/picture">
+                  <pic:nvPicPr>
+                    <pic:cNvPr id="111" name="Picture 111" descr="Text&#10;&#10;Description automatically generated"/>
+                    <pic:cNvPicPr>
+                      <a:picLocks noChangeAspect="1" noChangeArrowheads="1"/>
+                    </pic:cNvPicPr>
+                  </pic:nvPicPr>
+                  <pic:blipFill>
+                    <a:blip r:embed="rId112">
+                      <a:extLst>
+                        <a:ext uri="{28A0092B-C50C-407E-A947-70E740481C1C}">
+                          <a14:useLocalDpi xmlns:a14="http://schemas.microsoft.com/office/drawing/2010/main" val="0"/>
+                        </a:ext>
+                      </a:extLst>
+                    </a:blip>
+                    <a:srcRect/>
+                    <a:stretch>
+                      <a:fillRect/>
+                    </a:stretch>
+                  </pic:blipFill>
+                  <pic:spPr bwMode="auto">
+                    <a:xfrm>
+                      <a:off x="0" y="0"/>
+                      <a:ext cx="5732780" cy="1275080"/>
+                    </a:xfrm>
+                    <a:prstGeom prst="rect">
+                      <a:avLst/>
+                    </a:prstGeom>
+                    <a:noFill/>
+                    <a:ln>
+                      <a:noFill/>
+                    </a:ln>
+                  </pic:spPr>
+                </pic:pic>
+              </a:graphicData>
+            </a:graphic>
+          </wp:inline>
+        </w:drawing>
+      </w:r>
+      <w:r>
+        <w:br w:type="page"/>
+      </w:r>
+    </w:p>
+    <w:p>
+      <w:r>
+        <w:lastRenderedPageBreak/>
+        <w:t>Here we generate statistical difference between the top word by permutating with different populations using mantel test.</w:t>
+      </w:r>
+    </w:p>
+    <w:p>
+      <w:r>
+        <w:t>Results generated from mantel test</w:t>
+      </w:r>
+    </w:p>
+    <w:p>
+      <w:r>
+        <w:t>Mantel-Test for Law and Non-Law datasets (4 articles)</w:t>
+      </w:r>
+    </w:p>
+    <w:tbl>
+      <w:tblPr>
+        <w:tblStyle w:val="TableGrid"/>
+        <w:tblpPr w:leftFromText="180" w:rightFromText="180" w:vertAnchor="page" w:horzAnchor="margin" w:tblpY="3615"/>
+        <w:tblW w:w="7500" w:type="dxa"/>
+        <w:tblLook w:val="04A0" w:firstRow="1" w:lastRow="0" w:firstColumn="1" w:lastColumn="0" w:noHBand="0" w:noVBand="1"/>
+      </w:tblPr>
+      <w:tblGrid>
+        <w:gridCol w:w="1875"/>
+        <w:gridCol w:w="1875"/>
+        <w:gridCol w:w="1875"/>
+        <w:gridCol w:w="1875"/>
+      </w:tblGrid>
+      <w:tr>
+        <w:trPr>
+          <w:trHeight w:val="248"/>
+        </w:trPr>
+        <w:tc>
+          <w:tcPr>
+            <w:tcW w:w="1875" w:type="dxa"/>
+          </w:tcPr>
+          <w:p>
+            <w:pPr>
+              <w:rPr>
+                <w:rFonts w:cstheme="minorHAnsi"/>
+                <w:sz w:val="21"/>
+                <w:szCs w:val="21"/>
+              </w:rPr>
+            </w:pPr>
+            <w:bookmarkStart w:id="30" w:name="_Hlk81560466"/>
+            <w:r>
+              <w:rPr>
+                <w:rFonts w:cstheme="minorHAnsi"/>
+                <w:sz w:val="21"/>
+                <w:szCs w:val="21"/>
+              </w:rPr>
+              <w:t>Mantel-Test</w:t>
+            </w:r>
+          </w:p>
+        </w:tc>
+        <w:tc>
+          <w:tcPr>
+            <w:tcW w:w="1875" w:type="dxa"/>
+          </w:tcPr>
+          <w:p>
+            <w:pPr>
+              <w:rPr>
+                <w:rFonts w:cstheme="minorHAnsi"/>
+                <w:sz w:val="21"/>
+                <w:szCs w:val="21"/>
+              </w:rPr>
+            </w:pPr>
+            <w:r>
+              <w:rPr>
+                <w:rFonts w:cstheme="minorHAnsi"/>
+                <w:sz w:val="21"/>
+                <w:szCs w:val="21"/>
+              </w:rPr>
+              <w:t>r</w:t>
+            </w:r>
+          </w:p>
+        </w:tc>
+        <w:tc>
+          <w:tcPr>
+            <w:tcW w:w="1875" w:type="dxa"/>
+          </w:tcPr>
+          <w:p>
+            <w:pPr>
+              <w:rPr>
+                <w:rFonts w:cstheme="minorHAnsi"/>
+                <w:sz w:val="21"/>
+                <w:szCs w:val="21"/>
+              </w:rPr>
+            </w:pPr>
+            <w:r>
+              <w:rPr>
+                <w:rFonts w:cstheme="minorHAnsi"/>
+                <w:sz w:val="21"/>
+                <w:szCs w:val="21"/>
+              </w:rPr>
+              <w:t>p-value</w:t>
+            </w:r>
+          </w:p>
+        </w:tc>
+        <w:tc>
+          <w:tcPr>
+            <w:tcW w:w="1875" w:type="dxa"/>
+          </w:tcPr>
+          <w:p>
+            <w:pPr>
+              <w:rPr>
+                <w:rFonts w:cstheme="minorHAnsi"/>
+                <w:sz w:val="21"/>
+                <w:szCs w:val="21"/>
+              </w:rPr>
+            </w:pPr>
+            <w:r>
+              <w:rPr>
+                <w:rFonts w:cstheme="minorHAnsi"/>
+                <w:sz w:val="21"/>
+                <w:szCs w:val="21"/>
+              </w:rPr>
+              <w:t>z-score</w:t>
+            </w:r>
+          </w:p>
+        </w:tc>
+      </w:tr>
+      <w:tr>
+        <w:trPr>
+          <w:trHeight w:val="248"/>
+        </w:trPr>
+        <w:tc>
+          <w:tcPr>
+            <w:tcW w:w="1875" w:type="dxa"/>
+          </w:tcPr>
+          <w:p>
+            <w:pPr>
+              <w:rPr>
+                <w:rFonts w:cstheme="minorHAnsi"/>
+                <w:sz w:val="21"/>
+                <w:szCs w:val="21"/>
+              </w:rPr>
+            </w:pPr>
+            <w:r>
+              <w:rPr>
+                <w:rFonts w:cstheme="minorHAnsi"/>
+                <w:sz w:val="21"/>
+                <w:szCs w:val="21"/>
+              </w:rPr>
+              <w:t>Article level</w:t>
+            </w:r>
+          </w:p>
+        </w:tc>
+        <w:tc>
+          <w:tcPr>
+            <w:tcW w:w="1875" w:type="dxa"/>
+          </w:tcPr>
+          <w:p>
+            <w:pPr>
+              <w:shd w:val="clear" w:color="auto" w:fill="FFFFFF"/>
+              <w:tabs>
+                <w:tab w:val="left" w:pos="916"/>
+                <w:tab w:val="left" w:pos="1832"/>
+                <w:tab w:val="left" w:pos="2748"/>
+                <w:tab w:val="left" w:pos="3664"/>
+                <w:tab w:val="left" w:pos="4580"/>
+                <w:tab w:val="left" w:pos="5496"/>
+                <w:tab w:val="left" w:pos="6412"/>
+                <w:tab w:val="left" w:pos="7328"/>
+                <w:tab w:val="left" w:pos="8244"/>
+                <w:tab w:val="left" w:pos="9160"/>
+                <w:tab w:val="left" w:pos="10076"/>
+                <w:tab w:val="left" w:pos="10992"/>
+                <w:tab w:val="left" w:pos="11908"/>
+                <w:tab w:val="left" w:pos="12824"/>
+                <w:tab w:val="left" w:pos="13740"/>
+                <w:tab w:val="left" w:pos="14656"/>
+              </w:tabs>
+              <w:wordWrap w:val="0"/>
+              <w:textAlignment w:val="baseline"/>
+              <w:rPr>
+                <w:rFonts w:ascii="Courier New" w:eastAsia="Times New Roman" w:hAnsi="Courier New" w:cs="Courier New"/>
+                <w:color w:val="000000"/>
+                <w:sz w:val="21"/>
+                <w:szCs w:val="21"/>
+                <w:lang w:eastAsia="en-GB"/>
+              </w:rPr>
+            </w:pPr>
+            <w:r>
+              <w:rPr>
+                <w:rFonts w:ascii="Courier New" w:eastAsia="Times New Roman" w:hAnsi="Courier New" w:cs="Courier New"/>
+                <w:color w:val="000000"/>
+                <w:sz w:val="21"/>
+                <w:szCs w:val="21"/>
+                <w:lang w:eastAsia="en-GB"/>
+              </w:rPr>
+              <w:t>0.45342</w:t>
+            </w:r>
+          </w:p>
+          <w:p>
+            <w:pPr>
+              <w:rPr>
+                <w:rFonts w:cstheme="minorHAnsi"/>
+                <w:sz w:val="21"/>
+                <w:szCs w:val="21"/>
+              </w:rPr>
+            </w:pPr>
+          </w:p>
+        </w:tc>
+        <w:tc>
+          <w:tcPr>
+            <w:tcW w:w="1875" w:type="dxa"/>
+          </w:tcPr>
+          <w:p>
+            <w:pPr>
+              <w:shd w:val="clear" w:color="auto" w:fill="FFFFFF"/>
+              <w:tabs>
+                <w:tab w:val="left" w:pos="916"/>
+                <w:tab w:val="left" w:pos="1832"/>
+                <w:tab w:val="left" w:pos="2748"/>
+                <w:tab w:val="left" w:pos="3664"/>
+                <w:tab w:val="left" w:pos="4580"/>
+                <w:tab w:val="left" w:pos="5496"/>
+                <w:tab w:val="left" w:pos="6412"/>
+                <w:tab w:val="left" w:pos="7328"/>
+                <w:tab w:val="left" w:pos="8244"/>
+                <w:tab w:val="left" w:pos="9160"/>
+                <w:tab w:val="left" w:pos="10076"/>
+                <w:tab w:val="left" w:pos="10992"/>
+                <w:tab w:val="left" w:pos="11908"/>
+                <w:tab w:val="left" w:pos="12824"/>
+                <w:tab w:val="left" w:pos="13740"/>
+                <w:tab w:val="left" w:pos="14656"/>
+              </w:tabs>
+              <w:wordWrap w:val="0"/>
+              <w:textAlignment w:val="baseline"/>
+              <w:rPr>
+                <w:rFonts w:ascii="Courier New" w:eastAsia="Times New Roman" w:hAnsi="Courier New" w:cs="Courier New"/>
+                <w:color w:val="000000"/>
+                <w:sz w:val="21"/>
+                <w:szCs w:val="21"/>
+                <w:lang w:eastAsia="en-GB"/>
+              </w:rPr>
+            </w:pPr>
+            <w:r>
+              <w:rPr>
+                <w:rFonts w:ascii="Courier New" w:eastAsia="Times New Roman" w:hAnsi="Courier New" w:cs="Courier New"/>
+                <w:color w:val="000000"/>
+                <w:sz w:val="21"/>
+                <w:szCs w:val="21"/>
+                <w:lang w:eastAsia="en-GB"/>
+              </w:rPr>
+              <w:t>0.0127</w:t>
+            </w:r>
+          </w:p>
+          <w:p>
+            <w:pPr>
+              <w:rPr>
+                <w:rFonts w:cstheme="minorHAnsi"/>
+                <w:sz w:val="21"/>
+                <w:szCs w:val="21"/>
+              </w:rPr>
+            </w:pPr>
+          </w:p>
+        </w:tc>
+        <w:tc>
+          <w:tcPr>
+            <w:tcW w:w="1875" w:type="dxa"/>
+          </w:tcPr>
+          <w:p>
+            <w:pPr>
+              <w:shd w:val="clear" w:color="auto" w:fill="FFFFFF"/>
+              <w:tabs>
+                <w:tab w:val="left" w:pos="916"/>
+                <w:tab w:val="left" w:pos="1832"/>
+                <w:tab w:val="left" w:pos="2748"/>
+                <w:tab w:val="left" w:pos="3664"/>
+                <w:tab w:val="left" w:pos="4580"/>
+                <w:tab w:val="left" w:pos="5496"/>
+                <w:tab w:val="left" w:pos="6412"/>
+                <w:tab w:val="left" w:pos="7328"/>
+                <w:tab w:val="left" w:pos="8244"/>
+                <w:tab w:val="left" w:pos="9160"/>
+                <w:tab w:val="left" w:pos="10076"/>
+                <w:tab w:val="left" w:pos="10992"/>
+                <w:tab w:val="left" w:pos="11908"/>
+                <w:tab w:val="left" w:pos="12824"/>
+                <w:tab w:val="left" w:pos="13740"/>
+                <w:tab w:val="left" w:pos="14656"/>
+              </w:tabs>
+              <w:wordWrap w:val="0"/>
+              <w:textAlignment w:val="baseline"/>
+              <w:rPr>
+                <w:rFonts w:ascii="Courier New" w:eastAsia="Times New Roman" w:hAnsi="Courier New" w:cs="Courier New"/>
+                <w:color w:val="000000"/>
+                <w:sz w:val="21"/>
+                <w:szCs w:val="21"/>
+                <w:lang w:eastAsia="en-GB"/>
+              </w:rPr>
+            </w:pPr>
+            <w:r>
+              <w:rPr>
+                <w:rFonts w:ascii="Courier New" w:eastAsia="Times New Roman" w:hAnsi="Courier New" w:cs="Courier New"/>
+                <w:color w:val="000000"/>
+                <w:sz w:val="21"/>
+                <w:szCs w:val="21"/>
+                <w:lang w:eastAsia="en-GB"/>
+              </w:rPr>
+              <w:t>2.935799</w:t>
+            </w:r>
+          </w:p>
+          <w:p>
+            <w:pPr>
+              <w:rPr>
+                <w:rFonts w:cstheme="minorHAnsi"/>
+                <w:sz w:val="21"/>
+                <w:szCs w:val="21"/>
+              </w:rPr>
+            </w:pPr>
+          </w:p>
+        </w:tc>
+      </w:tr>
+      <w:tr>
+        <w:trPr>
+          <w:trHeight w:val="248"/>
+        </w:trPr>
+        <w:tc>
+          <w:tcPr>
+            <w:tcW w:w="1875" w:type="dxa"/>
+          </w:tcPr>
+          <w:p>
+            <w:pPr>
+              <w:rPr>
+                <w:rFonts w:cstheme="minorHAnsi"/>
+                <w:sz w:val="21"/>
+                <w:szCs w:val="21"/>
+              </w:rPr>
+            </w:pPr>
+            <w:r>
+              <w:rPr>
+                <w:rFonts w:cstheme="minorHAnsi"/>
+                <w:sz w:val="21"/>
+                <w:szCs w:val="21"/>
+              </w:rPr>
+              <w:t>2-3 Paragraphs</w:t>
+            </w:r>
+          </w:p>
+        </w:tc>
+        <w:tc>
+          <w:tcPr>
+            <w:tcW w:w="1875" w:type="dxa"/>
+          </w:tcPr>
+          <w:p>
+            <w:pPr>
+              <w:shd w:val="clear" w:color="auto" w:fill="FFFFFF"/>
+              <w:tabs>
+                <w:tab w:val="left" w:pos="916"/>
+                <w:tab w:val="left" w:pos="1832"/>
+                <w:tab w:val="left" w:pos="2748"/>
+                <w:tab w:val="left" w:pos="3664"/>
+                <w:tab w:val="left" w:pos="4580"/>
+                <w:tab w:val="left" w:pos="5496"/>
+                <w:tab w:val="left" w:pos="6412"/>
+                <w:tab w:val="left" w:pos="7328"/>
+                <w:tab w:val="left" w:pos="8244"/>
+                <w:tab w:val="left" w:pos="9160"/>
+                <w:tab w:val="left" w:pos="10076"/>
+                <w:tab w:val="left" w:pos="10992"/>
+                <w:tab w:val="left" w:pos="11908"/>
+                <w:tab w:val="left" w:pos="12824"/>
+                <w:tab w:val="left" w:pos="13740"/>
+                <w:tab w:val="left" w:pos="14656"/>
+              </w:tabs>
+              <w:wordWrap w:val="0"/>
+              <w:textAlignment w:val="baseline"/>
+              <w:rPr>
+                <w:rFonts w:ascii="Courier New" w:eastAsia="Times New Roman" w:hAnsi="Courier New" w:cs="Courier New"/>
+                <w:color w:val="000000"/>
+                <w:sz w:val="21"/>
+                <w:szCs w:val="21"/>
+                <w:lang w:eastAsia="en-GB"/>
+              </w:rPr>
+            </w:pPr>
+            <w:r>
+              <w:rPr>
+                <w:rFonts w:ascii="Courier New" w:eastAsia="Times New Roman" w:hAnsi="Courier New" w:cs="Courier New"/>
+                <w:color w:val="000000"/>
+                <w:sz w:val="21"/>
+                <w:szCs w:val="21"/>
+                <w:lang w:eastAsia="en-GB"/>
+              </w:rPr>
+              <w:t>-0.21510</w:t>
+            </w:r>
+          </w:p>
+          <w:p>
+            <w:pPr>
+              <w:rPr>
+                <w:rFonts w:cstheme="minorHAnsi"/>
+                <w:sz w:val="21"/>
+                <w:szCs w:val="21"/>
+              </w:rPr>
+            </w:pPr>
+          </w:p>
+        </w:tc>
+        <w:tc>
+          <w:tcPr>
+            <w:tcW w:w="1875" w:type="dxa"/>
+          </w:tcPr>
+          <w:p>
+            <w:pPr>
+              <w:shd w:val="clear" w:color="auto" w:fill="FFFFFF"/>
+              <w:tabs>
+                <w:tab w:val="left" w:pos="916"/>
+                <w:tab w:val="left" w:pos="1832"/>
+                <w:tab w:val="left" w:pos="2748"/>
+                <w:tab w:val="left" w:pos="3664"/>
+                <w:tab w:val="left" w:pos="4580"/>
+                <w:tab w:val="left" w:pos="5496"/>
+                <w:tab w:val="left" w:pos="6412"/>
+                <w:tab w:val="left" w:pos="7328"/>
+                <w:tab w:val="left" w:pos="8244"/>
+                <w:tab w:val="left" w:pos="9160"/>
+                <w:tab w:val="left" w:pos="10076"/>
+                <w:tab w:val="left" w:pos="10992"/>
+                <w:tab w:val="left" w:pos="11908"/>
+                <w:tab w:val="left" w:pos="12824"/>
+                <w:tab w:val="left" w:pos="13740"/>
+                <w:tab w:val="left" w:pos="14656"/>
+              </w:tabs>
+              <w:wordWrap w:val="0"/>
+              <w:textAlignment w:val="baseline"/>
+              <w:rPr>
+                <w:rFonts w:ascii="Courier New" w:eastAsia="Times New Roman" w:hAnsi="Courier New" w:cs="Courier New"/>
+                <w:color w:val="000000"/>
+                <w:sz w:val="21"/>
+                <w:szCs w:val="21"/>
+                <w:lang w:eastAsia="en-GB"/>
+              </w:rPr>
+            </w:pPr>
+            <w:r>
+              <w:rPr>
+                <w:rFonts w:ascii="Courier New" w:eastAsia="Times New Roman" w:hAnsi="Courier New" w:cs="Courier New"/>
+                <w:color w:val="000000"/>
+                <w:sz w:val="21"/>
+                <w:szCs w:val="21"/>
+                <w:lang w:eastAsia="en-GB"/>
+              </w:rPr>
+              <w:t>0.714285</w:t>
+            </w:r>
+          </w:p>
+          <w:p>
+            <w:pPr>
+              <w:rPr>
+                <w:rFonts w:cstheme="minorHAnsi"/>
+                <w:sz w:val="21"/>
+                <w:szCs w:val="21"/>
+              </w:rPr>
+            </w:pPr>
+          </w:p>
+        </w:tc>
+        <w:tc>
+          <w:tcPr>
+            <w:tcW w:w="1875" w:type="dxa"/>
+          </w:tcPr>
+          <w:p>
+            <w:pPr>
+              <w:shd w:val="clear" w:color="auto" w:fill="FFFFFF"/>
+              <w:tabs>
+                <w:tab w:val="left" w:pos="916"/>
+                <w:tab w:val="left" w:pos="1832"/>
+                <w:tab w:val="left" w:pos="2748"/>
+                <w:tab w:val="left" w:pos="3664"/>
+                <w:tab w:val="left" w:pos="4580"/>
+                <w:tab w:val="left" w:pos="5496"/>
+                <w:tab w:val="left" w:pos="6412"/>
+                <w:tab w:val="left" w:pos="7328"/>
+                <w:tab w:val="left" w:pos="8244"/>
+                <w:tab w:val="left" w:pos="9160"/>
+                <w:tab w:val="left" w:pos="10076"/>
+                <w:tab w:val="left" w:pos="10992"/>
+                <w:tab w:val="left" w:pos="11908"/>
+                <w:tab w:val="left" w:pos="12824"/>
+                <w:tab w:val="left" w:pos="13740"/>
+                <w:tab w:val="left" w:pos="14656"/>
+              </w:tabs>
+              <w:wordWrap w:val="0"/>
+              <w:textAlignment w:val="baseline"/>
+              <w:rPr>
+                <w:rFonts w:ascii="Courier New" w:eastAsia="Times New Roman" w:hAnsi="Courier New" w:cs="Courier New"/>
+                <w:color w:val="000000"/>
+                <w:sz w:val="21"/>
+                <w:szCs w:val="21"/>
+                <w:lang w:eastAsia="en-GB"/>
+              </w:rPr>
+            </w:pPr>
+            <w:r>
+              <w:rPr>
+                <w:rFonts w:ascii="Courier New" w:eastAsia="Times New Roman" w:hAnsi="Courier New" w:cs="Courier New"/>
+                <w:color w:val="000000"/>
+                <w:sz w:val="21"/>
+                <w:szCs w:val="21"/>
+                <w:lang w:eastAsia="en-GB"/>
+              </w:rPr>
+              <w:t>-0.68497</w:t>
+            </w:r>
+          </w:p>
+          <w:p>
+            <w:pPr>
+              <w:rPr>
+                <w:rFonts w:cstheme="minorHAnsi"/>
+                <w:sz w:val="21"/>
+                <w:szCs w:val="21"/>
+              </w:rPr>
+            </w:pPr>
+          </w:p>
+        </w:tc>
+      </w:tr>
+      <w:tr>
+        <w:trPr>
+          <w:trHeight w:val="52"/>
+        </w:trPr>
+        <w:tc>
+          <w:tcPr>
+            <w:tcW w:w="1875" w:type="dxa"/>
+          </w:tcPr>
+          <w:p>
+            <w:pPr>
+              <w:rPr>
+                <w:rFonts w:cstheme="minorHAnsi"/>
+                <w:sz w:val="21"/>
+                <w:szCs w:val="21"/>
+              </w:rPr>
+            </w:pPr>
+            <w:r>
+              <w:rPr>
+                <w:rFonts w:cstheme="minorHAnsi"/>
+                <w:sz w:val="21"/>
+                <w:szCs w:val="21"/>
+              </w:rPr>
+              <w:t>Paragraph level</w:t>
+            </w:r>
+          </w:p>
+        </w:tc>
+        <w:tc>
+          <w:tcPr>
+            <w:tcW w:w="1875" w:type="dxa"/>
+          </w:tcPr>
+          <w:p>
+            <w:pPr>
+              <w:shd w:val="clear" w:color="auto" w:fill="FFFFFF"/>
+              <w:tabs>
+                <w:tab w:val="left" w:pos="916"/>
+                <w:tab w:val="left" w:pos="1832"/>
+                <w:tab w:val="left" w:pos="2748"/>
+                <w:tab w:val="left" w:pos="3664"/>
+                <w:tab w:val="left" w:pos="4580"/>
+                <w:tab w:val="left" w:pos="5496"/>
+                <w:tab w:val="left" w:pos="6412"/>
+                <w:tab w:val="left" w:pos="7328"/>
+                <w:tab w:val="left" w:pos="8244"/>
+                <w:tab w:val="left" w:pos="9160"/>
+                <w:tab w:val="left" w:pos="10076"/>
+                <w:tab w:val="left" w:pos="10992"/>
+                <w:tab w:val="left" w:pos="11908"/>
+                <w:tab w:val="left" w:pos="12824"/>
+                <w:tab w:val="left" w:pos="13740"/>
+                <w:tab w:val="left" w:pos="14656"/>
+              </w:tabs>
+              <w:wordWrap w:val="0"/>
+              <w:textAlignment w:val="baseline"/>
+              <w:rPr>
+                <w:rFonts w:ascii="Courier New" w:eastAsia="Times New Roman" w:hAnsi="Courier New" w:cs="Courier New"/>
+                <w:color w:val="000000"/>
+                <w:sz w:val="21"/>
+                <w:szCs w:val="21"/>
+                <w:lang w:eastAsia="en-GB"/>
+              </w:rPr>
+            </w:pPr>
+            <w:r>
+              <w:rPr>
+                <w:rFonts w:ascii="Courier New" w:eastAsia="Times New Roman" w:hAnsi="Courier New" w:cs="Courier New"/>
+                <w:color w:val="000000"/>
+                <w:sz w:val="21"/>
+                <w:szCs w:val="21"/>
+                <w:lang w:eastAsia="en-GB"/>
+              </w:rPr>
+              <w:t>-0.29385</w:t>
+            </w:r>
+          </w:p>
+          <w:p>
+            <w:pPr>
+              <w:rPr>
+                <w:rFonts w:cstheme="minorHAnsi"/>
+                <w:sz w:val="21"/>
+                <w:szCs w:val="21"/>
+              </w:rPr>
+            </w:pPr>
+          </w:p>
+        </w:tc>
+        <w:tc>
+          <w:tcPr>
+            <w:tcW w:w="1875" w:type="dxa"/>
+          </w:tcPr>
+          <w:p>
+            <w:pPr>
+              <w:shd w:val="clear" w:color="auto" w:fill="FFFFFF"/>
+              <w:tabs>
+                <w:tab w:val="left" w:pos="916"/>
+                <w:tab w:val="left" w:pos="1832"/>
+                <w:tab w:val="left" w:pos="2748"/>
+                <w:tab w:val="left" w:pos="3664"/>
+                <w:tab w:val="left" w:pos="4580"/>
+                <w:tab w:val="left" w:pos="5496"/>
+                <w:tab w:val="left" w:pos="6412"/>
+                <w:tab w:val="left" w:pos="7328"/>
+                <w:tab w:val="left" w:pos="8244"/>
+                <w:tab w:val="left" w:pos="9160"/>
+                <w:tab w:val="left" w:pos="10076"/>
+                <w:tab w:val="left" w:pos="10992"/>
+                <w:tab w:val="left" w:pos="11908"/>
+                <w:tab w:val="left" w:pos="12824"/>
+                <w:tab w:val="left" w:pos="13740"/>
+                <w:tab w:val="left" w:pos="14656"/>
+              </w:tabs>
+              <w:wordWrap w:val="0"/>
+              <w:textAlignment w:val="baseline"/>
+              <w:rPr>
+                <w:rFonts w:ascii="Courier New" w:eastAsia="Times New Roman" w:hAnsi="Courier New" w:cs="Courier New"/>
+                <w:color w:val="000000"/>
+                <w:sz w:val="21"/>
+                <w:szCs w:val="21"/>
+                <w:lang w:eastAsia="en-GB"/>
+              </w:rPr>
+            </w:pPr>
+            <w:r>
+              <w:rPr>
+                <w:rFonts w:ascii="Courier New" w:eastAsia="Times New Roman" w:hAnsi="Courier New" w:cs="Courier New"/>
+                <w:color w:val="000000"/>
+                <w:sz w:val="21"/>
+                <w:szCs w:val="21"/>
+                <w:lang w:eastAsia="en-GB"/>
+              </w:rPr>
+              <w:t>0.878</w:t>
+            </w:r>
+          </w:p>
+          <w:p>
+            <w:pPr>
+              <w:rPr>
+                <w:rFonts w:cstheme="minorHAnsi"/>
+                <w:sz w:val="21"/>
+                <w:szCs w:val="21"/>
+              </w:rPr>
+            </w:pPr>
+          </w:p>
+        </w:tc>
+        <w:tc>
+          <w:tcPr>
+            <w:tcW w:w="1875" w:type="dxa"/>
+          </w:tcPr>
+          <w:p>
+            <w:pPr>
+              <w:shd w:val="clear" w:color="auto" w:fill="FFFFFF"/>
+              <w:tabs>
+                <w:tab w:val="left" w:pos="916"/>
+                <w:tab w:val="left" w:pos="1832"/>
+                <w:tab w:val="left" w:pos="2748"/>
+                <w:tab w:val="left" w:pos="3664"/>
+                <w:tab w:val="left" w:pos="4580"/>
+                <w:tab w:val="left" w:pos="5496"/>
+                <w:tab w:val="left" w:pos="6412"/>
+                <w:tab w:val="left" w:pos="7328"/>
+                <w:tab w:val="left" w:pos="8244"/>
+                <w:tab w:val="left" w:pos="9160"/>
+                <w:tab w:val="left" w:pos="10076"/>
+                <w:tab w:val="left" w:pos="10992"/>
+                <w:tab w:val="left" w:pos="11908"/>
+                <w:tab w:val="left" w:pos="12824"/>
+                <w:tab w:val="left" w:pos="13740"/>
+                <w:tab w:val="left" w:pos="14656"/>
+              </w:tabs>
+              <w:wordWrap w:val="0"/>
+              <w:textAlignment w:val="baseline"/>
+              <w:rPr>
+                <w:rFonts w:ascii="Courier New" w:eastAsia="Times New Roman" w:hAnsi="Courier New" w:cs="Courier New"/>
+                <w:color w:val="000000"/>
+                <w:sz w:val="21"/>
+                <w:szCs w:val="21"/>
+                <w:lang w:eastAsia="en-GB"/>
+              </w:rPr>
+            </w:pPr>
+            <w:r>
+              <w:rPr>
+                <w:rFonts w:ascii="Courier New" w:eastAsia="Times New Roman" w:hAnsi="Courier New" w:cs="Courier New"/>
+                <w:color w:val="000000"/>
+                <w:sz w:val="21"/>
+                <w:szCs w:val="21"/>
+                <w:lang w:eastAsia="en-GB"/>
+              </w:rPr>
+              <w:t>-1.220183</w:t>
+            </w:r>
+          </w:p>
+          <w:p>
+            <w:pPr>
+              <w:rPr>
+                <w:rFonts w:cstheme="minorHAnsi"/>
+                <w:sz w:val="21"/>
+                <w:szCs w:val="21"/>
+              </w:rPr>
+            </w:pPr>
+          </w:p>
+        </w:tc>
+      </w:tr>
+      <w:bookmarkEnd w:id="30"/>
+    </w:tbl>
+    <w:p/>
+    <w:p/>
+    <w:p/>
+    <w:p/>
+    <w:p/>
+    <w:p/>
+    <w:p/>
+    <w:p>
+      <w:r>
+        <w:t>Mantel test for science – psychology (40 articles)</w:t>
+      </w:r>
+    </w:p>
+    <w:p/>
+    <w:p/>
+    <w:p/>
+    <w:p/>
+    <w:p/>
+    <w:p/>
+    <w:p/>
+    <w:tbl>
+      <w:tblPr>
+        <w:tblStyle w:val="TableGrid"/>
+        <w:tblpPr w:leftFromText="180" w:rightFromText="180" w:vertAnchor="page" w:horzAnchor="margin" w:tblpY="6976"/>
+        <w:tblW w:w="7476" w:type="dxa"/>
+        <w:tblLook w:val="04A0" w:firstRow="1" w:lastRow="0" w:firstColumn="1" w:lastColumn="0" w:noHBand="0" w:noVBand="1"/>
+      </w:tblPr>
+      <w:tblGrid>
+        <w:gridCol w:w="1869"/>
+        <w:gridCol w:w="1869"/>
+        <w:gridCol w:w="1869"/>
+        <w:gridCol w:w="1869"/>
+      </w:tblGrid>
+      <w:tr>
+        <w:trPr>
+          <w:trHeight w:val="437"/>
+        </w:trPr>
+        <w:tc>
+          <w:tcPr>
+            <w:tcW w:w="1869" w:type="dxa"/>
+          </w:tcPr>
+          <w:p>
+            <w:pPr>
+              <w:spacing w:after="160" w:line="259" w:lineRule="auto"/>
+            </w:pPr>
+            <w:r>
+              <w:t>Mantel-Test</w:t>
+            </w:r>
+          </w:p>
+        </w:tc>
+        <w:tc>
+          <w:tcPr>
+            <w:tcW w:w="1869" w:type="dxa"/>
+          </w:tcPr>
+          <w:p>
+            <w:pPr>
+              <w:spacing w:after="160" w:line="259" w:lineRule="auto"/>
+            </w:pPr>
+            <w:r>
+              <w:t>r</w:t>
+            </w:r>
+          </w:p>
+        </w:tc>
+        <w:tc>
+          <w:tcPr>
+            <w:tcW w:w="1869" w:type="dxa"/>
+          </w:tcPr>
+          <w:p>
+            <w:pPr>
+              <w:spacing w:after="160" w:line="259" w:lineRule="auto"/>
+            </w:pPr>
+            <w:r>
+              <w:t>p-value</w:t>
+            </w:r>
+          </w:p>
+        </w:tc>
+        <w:tc>
+          <w:tcPr>
+            <w:tcW w:w="1869" w:type="dxa"/>
+          </w:tcPr>
+          <w:p>
+            <w:pPr>
+              <w:spacing w:after="160" w:line="259" w:lineRule="auto"/>
+            </w:pPr>
+            <w:r>
+              <w:t>z-score</w:t>
+            </w:r>
+          </w:p>
+        </w:tc>
+      </w:tr>
+      <w:tr>
+        <w:trPr>
+          <w:trHeight w:val="437"/>
+        </w:trPr>
+        <w:tc>
+          <w:tcPr>
+            <w:tcW w:w="1869" w:type="dxa"/>
+          </w:tcPr>
+          <w:p>
+            <w:pPr>
+              <w:spacing w:after="160" w:line="259" w:lineRule="auto"/>
+            </w:pPr>
+            <w:r>
+              <w:t>Article level</w:t>
+            </w:r>
+          </w:p>
+        </w:tc>
+        <w:tc>
+          <w:tcPr>
+            <w:tcW w:w="1869" w:type="dxa"/>
+          </w:tcPr>
+          <w:p>
+            <w:pPr>
+              <w:shd w:val="clear" w:color="auto" w:fill="FFFFFF"/>
+              <w:tabs>
+                <w:tab w:val="left" w:pos="916"/>
+                <w:tab w:val="left" w:pos="1832"/>
+                <w:tab w:val="left" w:pos="2748"/>
+                <w:tab w:val="left" w:pos="3664"/>
+                <w:tab w:val="left" w:pos="4580"/>
+                <w:tab w:val="left" w:pos="5496"/>
+                <w:tab w:val="left" w:pos="6412"/>
+                <w:tab w:val="left" w:pos="7328"/>
+                <w:tab w:val="left" w:pos="8244"/>
+                <w:tab w:val="left" w:pos="9160"/>
+                <w:tab w:val="left" w:pos="10076"/>
+                <w:tab w:val="left" w:pos="10992"/>
+                <w:tab w:val="left" w:pos="11908"/>
+                <w:tab w:val="left" w:pos="12824"/>
+                <w:tab w:val="left" w:pos="13740"/>
+                <w:tab w:val="left" w:pos="14656"/>
+              </w:tabs>
+              <w:wordWrap w:val="0"/>
+              <w:textAlignment w:val="baseline"/>
+              <w:rPr>
+                <w:rFonts w:ascii="Courier New" w:eastAsia="Times New Roman" w:hAnsi="Courier New" w:cs="Courier New"/>
+                <w:color w:val="000000"/>
+                <w:sz w:val="21"/>
+                <w:szCs w:val="21"/>
+                <w:lang w:eastAsia="en-GB"/>
+              </w:rPr>
+            </w:pPr>
+            <w:r>
+              <w:rPr>
+                <w:rFonts w:ascii="Courier New" w:eastAsia="Times New Roman" w:hAnsi="Courier New" w:cs="Courier New"/>
+                <w:color w:val="000000"/>
+                <w:sz w:val="21"/>
+                <w:szCs w:val="21"/>
+                <w:lang w:eastAsia="en-GB"/>
+              </w:rPr>
+              <w:t>-0.40041</w:t>
+            </w:r>
+          </w:p>
+          <w:p>
+            <w:pPr>
+              <w:spacing w:after="160" w:line="259" w:lineRule="auto"/>
+            </w:pPr>
+          </w:p>
+        </w:tc>
+        <w:tc>
+          <w:tcPr>
+            <w:tcW w:w="1869" w:type="dxa"/>
+          </w:tcPr>
+          <w:p>
+            <w:pPr>
+              <w:shd w:val="clear" w:color="auto" w:fill="FFFFFF"/>
+              <w:tabs>
+                <w:tab w:val="left" w:pos="916"/>
+                <w:tab w:val="left" w:pos="1832"/>
+                <w:tab w:val="left" w:pos="2748"/>
+                <w:tab w:val="left" w:pos="3664"/>
+                <w:tab w:val="left" w:pos="4580"/>
+                <w:tab w:val="left" w:pos="5496"/>
+                <w:tab w:val="left" w:pos="6412"/>
+                <w:tab w:val="left" w:pos="7328"/>
+                <w:tab w:val="left" w:pos="8244"/>
+                <w:tab w:val="left" w:pos="9160"/>
+                <w:tab w:val="left" w:pos="10076"/>
+                <w:tab w:val="left" w:pos="10992"/>
+                <w:tab w:val="left" w:pos="11908"/>
+                <w:tab w:val="left" w:pos="12824"/>
+                <w:tab w:val="left" w:pos="13740"/>
+                <w:tab w:val="left" w:pos="14656"/>
+              </w:tabs>
+              <w:wordWrap w:val="0"/>
+              <w:textAlignment w:val="baseline"/>
+              <w:rPr>
+                <w:rFonts w:ascii="Courier New" w:eastAsia="Times New Roman" w:hAnsi="Courier New" w:cs="Courier New"/>
+                <w:color w:val="000000"/>
+                <w:sz w:val="21"/>
+                <w:szCs w:val="21"/>
+                <w:lang w:eastAsia="en-GB"/>
+              </w:rPr>
+            </w:pPr>
+            <w:r>
+              <w:rPr>
+                <w:rFonts w:ascii="Courier New" w:eastAsia="Times New Roman" w:hAnsi="Courier New" w:cs="Courier New"/>
+                <w:color w:val="000000"/>
+                <w:sz w:val="21"/>
+                <w:szCs w:val="21"/>
+                <w:lang w:eastAsia="en-GB"/>
+              </w:rPr>
+              <w:t>0.8811</w:t>
+            </w:r>
+          </w:p>
+          <w:p>
+            <w:pPr>
+              <w:spacing w:after="160" w:line="259" w:lineRule="auto"/>
+            </w:pPr>
+          </w:p>
+        </w:tc>
+        <w:tc>
+          <w:tcPr>
+            <w:tcW w:w="1869" w:type="dxa"/>
+          </w:tcPr>
+          <w:p>
+            <w:pPr>
+              <w:shd w:val="clear" w:color="auto" w:fill="FFFFFF"/>
+              <w:tabs>
+                <w:tab w:val="left" w:pos="916"/>
+                <w:tab w:val="left" w:pos="1832"/>
+                <w:tab w:val="left" w:pos="2748"/>
+                <w:tab w:val="left" w:pos="3664"/>
+                <w:tab w:val="left" w:pos="4580"/>
+                <w:tab w:val="left" w:pos="5496"/>
+                <w:tab w:val="left" w:pos="6412"/>
+                <w:tab w:val="left" w:pos="7328"/>
+                <w:tab w:val="left" w:pos="8244"/>
+                <w:tab w:val="left" w:pos="9160"/>
+                <w:tab w:val="left" w:pos="10076"/>
+                <w:tab w:val="left" w:pos="10992"/>
+                <w:tab w:val="left" w:pos="11908"/>
+                <w:tab w:val="left" w:pos="12824"/>
+                <w:tab w:val="left" w:pos="13740"/>
+                <w:tab w:val="left" w:pos="14656"/>
+              </w:tabs>
+              <w:wordWrap w:val="0"/>
+              <w:textAlignment w:val="baseline"/>
+              <w:rPr>
+                <w:rFonts w:ascii="Courier New" w:eastAsia="Times New Roman" w:hAnsi="Courier New" w:cs="Courier New"/>
+                <w:color w:val="000000"/>
+                <w:sz w:val="21"/>
+                <w:szCs w:val="21"/>
+                <w:lang w:eastAsia="en-GB"/>
+              </w:rPr>
+            </w:pPr>
+            <w:r>
+              <w:rPr>
+                <w:rFonts w:ascii="Courier New" w:eastAsia="Times New Roman" w:hAnsi="Courier New" w:cs="Courier New"/>
+                <w:color w:val="000000"/>
+                <w:sz w:val="21"/>
+                <w:szCs w:val="21"/>
+                <w:lang w:eastAsia="en-GB"/>
+              </w:rPr>
+              <w:t>-1.21426</w:t>
+            </w:r>
+          </w:p>
+          <w:p>
+            <w:pPr>
+              <w:spacing w:after="160" w:line="259" w:lineRule="auto"/>
+            </w:pPr>
+          </w:p>
+        </w:tc>
+      </w:tr>
+      <w:tr>
+        <w:trPr>
+          <w:trHeight w:val="437"/>
+        </w:trPr>
+        <w:tc>
+          <w:tcPr>
+            <w:tcW w:w="1869" w:type="dxa"/>
+          </w:tcPr>
+          <w:p>
+            <w:pPr>
+              <w:spacing w:after="160" w:line="259" w:lineRule="auto"/>
+            </w:pPr>
+            <w:r>
+              <w:t>2-3 Paragraphs</w:t>
+            </w:r>
+          </w:p>
+        </w:tc>
+        <w:tc>
+          <w:tcPr>
+            <w:tcW w:w="1869" w:type="dxa"/>
+          </w:tcPr>
+          <w:p>
+            <w:pPr>
+              <w:shd w:val="clear" w:color="auto" w:fill="FFFFFF"/>
+              <w:tabs>
+                <w:tab w:val="left" w:pos="916"/>
+                <w:tab w:val="left" w:pos="1832"/>
+                <w:tab w:val="left" w:pos="2748"/>
+                <w:tab w:val="left" w:pos="3664"/>
+                <w:tab w:val="left" w:pos="4580"/>
+                <w:tab w:val="left" w:pos="5496"/>
+                <w:tab w:val="left" w:pos="6412"/>
+                <w:tab w:val="left" w:pos="7328"/>
+                <w:tab w:val="left" w:pos="8244"/>
+                <w:tab w:val="left" w:pos="9160"/>
+                <w:tab w:val="left" w:pos="10076"/>
+                <w:tab w:val="left" w:pos="10992"/>
+                <w:tab w:val="left" w:pos="11908"/>
+                <w:tab w:val="left" w:pos="12824"/>
+                <w:tab w:val="left" w:pos="13740"/>
+                <w:tab w:val="left" w:pos="14656"/>
+              </w:tabs>
+              <w:wordWrap w:val="0"/>
+              <w:textAlignment w:val="baseline"/>
+              <w:rPr>
+                <w:rFonts w:ascii="Courier New" w:eastAsia="Times New Roman" w:hAnsi="Courier New" w:cs="Courier New"/>
+                <w:color w:val="000000"/>
+                <w:sz w:val="21"/>
+                <w:szCs w:val="21"/>
+                <w:lang w:eastAsia="en-GB"/>
+              </w:rPr>
+            </w:pPr>
+            <w:r>
+              <w:rPr>
+                <w:rFonts w:ascii="Courier New" w:eastAsia="Times New Roman" w:hAnsi="Courier New" w:cs="Courier New"/>
+                <w:color w:val="000000"/>
+                <w:sz w:val="21"/>
+                <w:szCs w:val="21"/>
+                <w:lang w:eastAsia="en-GB"/>
+              </w:rPr>
+              <w:t>-0.12443</w:t>
+            </w:r>
+          </w:p>
+          <w:p>
+            <w:pPr>
+              <w:spacing w:after="160" w:line="259" w:lineRule="auto"/>
+            </w:pPr>
+          </w:p>
+        </w:tc>
+        <w:tc>
+          <w:tcPr>
+            <w:tcW w:w="1869" w:type="dxa"/>
+          </w:tcPr>
+          <w:p>
+            <w:pPr>
+              <w:shd w:val="clear" w:color="auto" w:fill="FFFFFF"/>
+              <w:tabs>
+                <w:tab w:val="left" w:pos="916"/>
+                <w:tab w:val="left" w:pos="1832"/>
+                <w:tab w:val="left" w:pos="2748"/>
+                <w:tab w:val="left" w:pos="3664"/>
+                <w:tab w:val="left" w:pos="4580"/>
+                <w:tab w:val="left" w:pos="5496"/>
+                <w:tab w:val="left" w:pos="6412"/>
+                <w:tab w:val="left" w:pos="7328"/>
+                <w:tab w:val="left" w:pos="8244"/>
+                <w:tab w:val="left" w:pos="9160"/>
+                <w:tab w:val="left" w:pos="10076"/>
+                <w:tab w:val="left" w:pos="10992"/>
+                <w:tab w:val="left" w:pos="11908"/>
+                <w:tab w:val="left" w:pos="12824"/>
+                <w:tab w:val="left" w:pos="13740"/>
+                <w:tab w:val="left" w:pos="14656"/>
+              </w:tabs>
+              <w:wordWrap w:val="0"/>
+              <w:textAlignment w:val="baseline"/>
+              <w:rPr>
+                <w:rFonts w:ascii="Courier New" w:eastAsia="Times New Roman" w:hAnsi="Courier New" w:cs="Courier New"/>
+                <w:color w:val="000000"/>
+                <w:sz w:val="21"/>
+                <w:szCs w:val="21"/>
+                <w:lang w:eastAsia="en-GB"/>
+              </w:rPr>
+            </w:pPr>
+            <w:r>
+              <w:rPr>
+                <w:rFonts w:ascii="Courier New" w:eastAsia="Times New Roman" w:hAnsi="Courier New" w:cs="Courier New"/>
+                <w:color w:val="000000"/>
+                <w:sz w:val="21"/>
+                <w:szCs w:val="21"/>
+                <w:lang w:eastAsia="en-GB"/>
+              </w:rPr>
+              <w:t>0.6547</w:t>
+            </w:r>
+          </w:p>
+          <w:p>
+            <w:pPr>
+              <w:spacing w:after="160" w:line="259" w:lineRule="auto"/>
+            </w:pPr>
+          </w:p>
+        </w:tc>
+        <w:tc>
+          <w:tcPr>
+            <w:tcW w:w="1869" w:type="dxa"/>
+          </w:tcPr>
+          <w:p>
+            <w:pPr>
+              <w:shd w:val="clear" w:color="auto" w:fill="FFFFFF"/>
+              <w:tabs>
+                <w:tab w:val="left" w:pos="916"/>
+                <w:tab w:val="left" w:pos="1832"/>
+                <w:tab w:val="left" w:pos="2748"/>
+                <w:tab w:val="left" w:pos="3664"/>
+                <w:tab w:val="left" w:pos="4580"/>
+                <w:tab w:val="left" w:pos="5496"/>
+                <w:tab w:val="left" w:pos="6412"/>
+                <w:tab w:val="left" w:pos="7328"/>
+                <w:tab w:val="left" w:pos="8244"/>
+                <w:tab w:val="left" w:pos="9160"/>
+                <w:tab w:val="left" w:pos="10076"/>
+                <w:tab w:val="left" w:pos="10992"/>
+                <w:tab w:val="left" w:pos="11908"/>
+                <w:tab w:val="left" w:pos="12824"/>
+                <w:tab w:val="left" w:pos="13740"/>
+                <w:tab w:val="left" w:pos="14656"/>
+              </w:tabs>
+              <w:wordWrap w:val="0"/>
+              <w:textAlignment w:val="baseline"/>
+              <w:rPr>
+                <w:rFonts w:ascii="Courier New" w:eastAsia="Times New Roman" w:hAnsi="Courier New" w:cs="Courier New"/>
+                <w:color w:val="000000"/>
+                <w:sz w:val="21"/>
+                <w:szCs w:val="21"/>
+                <w:lang w:eastAsia="en-GB"/>
+              </w:rPr>
+            </w:pPr>
+            <w:r>
+              <w:rPr>
+                <w:rFonts w:ascii="Courier New" w:eastAsia="Times New Roman" w:hAnsi="Courier New" w:cs="Courier New"/>
+                <w:color w:val="000000"/>
+                <w:sz w:val="21"/>
+                <w:szCs w:val="21"/>
+                <w:lang w:eastAsia="en-GB"/>
+              </w:rPr>
+              <w:t>-0.52135</w:t>
+            </w:r>
+          </w:p>
+          <w:p>
+            <w:pPr>
+              <w:spacing w:after="160" w:line="259" w:lineRule="auto"/>
+            </w:pPr>
+          </w:p>
+        </w:tc>
+      </w:tr>
+      <w:tr>
+        <w:trPr>
+          <w:trHeight w:val="437"/>
+        </w:trPr>
+        <w:tc>
+          <w:tcPr>
+            <w:tcW w:w="1869" w:type="dxa"/>
+          </w:tcPr>
+          <w:p>
+            <w:pPr>
+              <w:spacing w:after="160" w:line="259" w:lineRule="auto"/>
+            </w:pPr>
+            <w:r>
+              <w:t>Paragraph level</w:t>
+            </w:r>
+          </w:p>
+        </w:tc>
+        <w:tc>
+          <w:tcPr>
+            <w:tcW w:w="1869" w:type="dxa"/>
+          </w:tcPr>
+          <w:p>
+            <w:pPr>
+              <w:spacing w:after="160" w:line="259" w:lineRule="auto"/>
+            </w:pPr>
+            <w:r>
+              <w:rPr>
+                <w:rFonts w:ascii="Courier New" w:eastAsia="Times New Roman" w:hAnsi="Courier New" w:cs="Courier New"/>
+                <w:color w:val="000000"/>
+                <w:sz w:val="21"/>
+                <w:szCs w:val="21"/>
+                <w:lang w:eastAsia="en-GB"/>
+              </w:rPr>
+              <w:t>-0.35870</w:t>
+            </w:r>
+          </w:p>
+        </w:tc>
+        <w:tc>
+          <w:tcPr>
+            <w:tcW w:w="1869" w:type="dxa"/>
+          </w:tcPr>
+          <w:p>
+            <w:pPr>
+              <w:spacing w:after="160" w:line="259" w:lineRule="auto"/>
+            </w:pPr>
+            <w:r>
+              <w:rPr>
+                <w:rFonts w:ascii="Courier New" w:eastAsia="Times New Roman" w:hAnsi="Courier New" w:cs="Courier New"/>
+                <w:color w:val="000000"/>
+                <w:sz w:val="21"/>
+                <w:szCs w:val="21"/>
+                <w:lang w:eastAsia="en-GB"/>
+              </w:rPr>
+              <w:t>0.8187</w:t>
+            </w:r>
+          </w:p>
+        </w:tc>
+        <w:tc>
+          <w:tcPr>
+            <w:tcW w:w="1869" w:type="dxa"/>
+          </w:tcPr>
+          <w:p>
+            <w:pPr>
+              <w:spacing w:after="160" w:line="259" w:lineRule="auto"/>
+            </w:pPr>
+            <w:r>
+              <w:rPr>
+                <w:rFonts w:ascii="Courier New" w:eastAsia="Times New Roman" w:hAnsi="Courier New" w:cs="Courier New"/>
+                <w:color w:val="000000"/>
+                <w:sz w:val="21"/>
+                <w:szCs w:val="21"/>
+                <w:lang w:eastAsia="en-GB"/>
+              </w:rPr>
+              <w:t>-1.06277</w:t>
+            </w:r>
+          </w:p>
+        </w:tc>
+      </w:tr>
+    </w:tbl>
+    <w:p/>
+    <w:p>
+      <w:r>
+        <w:t>Mantel test for science – psychology (10 articles)</w:t>
+      </w:r>
+    </w:p>
+    <w:tbl>
+      <w:tblPr>
+        <w:tblStyle w:val="TableGrid"/>
+        <w:tblpPr w:leftFromText="180" w:rightFromText="180" w:vertAnchor="page" w:horzAnchor="margin" w:tblpY="11022"/>
+        <w:tblW w:w="7476" w:type="dxa"/>
+        <w:tblLook w:val="04A0" w:firstRow="1" w:lastRow="0" w:firstColumn="1" w:lastColumn="0" w:noHBand="0" w:noVBand="1"/>
+      </w:tblPr>
+      <w:tblGrid>
+        <w:gridCol w:w="1869"/>
+        <w:gridCol w:w="1869"/>
+        <w:gridCol w:w="1869"/>
+        <w:gridCol w:w="1869"/>
+      </w:tblGrid>
+      <w:tr>
+        <w:trPr>
+          <w:trHeight w:val="437"/>
+        </w:trPr>
+        <w:tc>
+          <w:tcPr>
+            <w:tcW w:w="1869" w:type="dxa"/>
+          </w:tcPr>
+          <w:p>
+            <w:pPr>
+              <w:spacing w:after="160" w:line="259" w:lineRule="auto"/>
+            </w:pPr>
+            <w:r>
+              <w:t>Mantel-Test</w:t>
+            </w:r>
+          </w:p>
+        </w:tc>
+        <w:tc>
+          <w:tcPr>
+            <w:tcW w:w="1869" w:type="dxa"/>
+          </w:tcPr>
+          <w:p>
+            <w:pPr>
+              <w:spacing w:after="160" w:line="259" w:lineRule="auto"/>
+            </w:pPr>
+            <w:r>
+              <w:t>r</w:t>
+            </w:r>
+          </w:p>
+        </w:tc>
+        <w:tc>
+          <w:tcPr>
+            <w:tcW w:w="1869" w:type="dxa"/>
+          </w:tcPr>
+          <w:p>
+            <w:pPr>
+              <w:spacing w:after="160" w:line="259" w:lineRule="auto"/>
+            </w:pPr>
+            <w:r>
+              <w:t>p-value</w:t>
+            </w:r>
+          </w:p>
+        </w:tc>
+        <w:tc>
+          <w:tcPr>
+            <w:tcW w:w="1869" w:type="dxa"/>
+          </w:tcPr>
+          <w:p>
+            <w:pPr>
+              <w:spacing w:after="160" w:line="259" w:lineRule="auto"/>
+            </w:pPr>
+            <w:r>
+              <w:t>z-score</w:t>
+            </w:r>
+          </w:p>
+        </w:tc>
+      </w:tr>
+      <w:tr>
+        <w:trPr>
+          <w:trHeight w:val="437"/>
+        </w:trPr>
+        <w:tc>
+          <w:tcPr>
+            <w:tcW w:w="1869" w:type="dxa"/>
+          </w:tcPr>
+          <w:p>
+            <w:pPr>
+              <w:spacing w:after="160" w:line="259" w:lineRule="auto"/>
+            </w:pPr>
+            <w:r>
+              <w:t>Article level</w:t>
+            </w:r>
+          </w:p>
+        </w:tc>
+        <w:tc>
+          <w:tcPr>
+            <w:tcW w:w="1869" w:type="dxa"/>
+          </w:tcPr>
+          <w:p>
+            <w:pPr>
+              <w:spacing w:after="160" w:line="259" w:lineRule="auto"/>
+            </w:pPr>
+            <w:r>
+              <w:rPr>
+                <w:rFonts w:ascii="Courier New" w:eastAsia="Times New Roman" w:hAnsi="Courier New" w:cs="Courier New"/>
+                <w:color w:val="000000"/>
+                <w:sz w:val="21"/>
+                <w:szCs w:val="21"/>
+                <w:lang w:eastAsia="en-GB"/>
+              </w:rPr>
+              <w:t>-0.31881</w:t>
+            </w:r>
+          </w:p>
+        </w:tc>
+        <w:tc>
+          <w:tcPr>
+            <w:tcW w:w="1869" w:type="dxa"/>
+          </w:tcPr>
+          <w:p>
+            <w:pPr>
+              <w:shd w:val="clear" w:color="auto" w:fill="FFFFFF"/>
+              <w:tabs>
+                <w:tab w:val="left" w:pos="916"/>
+                <w:tab w:val="left" w:pos="1832"/>
+                <w:tab w:val="left" w:pos="2748"/>
+                <w:tab w:val="left" w:pos="3664"/>
+                <w:tab w:val="left" w:pos="4580"/>
+                <w:tab w:val="left" w:pos="5496"/>
+                <w:tab w:val="left" w:pos="6412"/>
+                <w:tab w:val="left" w:pos="7328"/>
+                <w:tab w:val="left" w:pos="8244"/>
+                <w:tab w:val="left" w:pos="9160"/>
+                <w:tab w:val="left" w:pos="10076"/>
+                <w:tab w:val="left" w:pos="10992"/>
+                <w:tab w:val="left" w:pos="11908"/>
+                <w:tab w:val="left" w:pos="12824"/>
+                <w:tab w:val="left" w:pos="13740"/>
+                <w:tab w:val="left" w:pos="14656"/>
+              </w:tabs>
+              <w:wordWrap w:val="0"/>
+              <w:textAlignment w:val="baseline"/>
+              <w:rPr>
+                <w:rFonts w:ascii="Courier New" w:eastAsia="Times New Roman" w:hAnsi="Courier New" w:cs="Courier New"/>
+                <w:color w:val="000000"/>
+                <w:sz w:val="21"/>
+                <w:szCs w:val="21"/>
+                <w:lang w:eastAsia="en-GB"/>
+              </w:rPr>
+            </w:pPr>
+            <w:r>
+              <w:rPr>
+                <w:rFonts w:ascii="Courier New" w:eastAsia="Times New Roman" w:hAnsi="Courier New" w:cs="Courier New"/>
+                <w:color w:val="000000"/>
+                <w:sz w:val="21"/>
+                <w:szCs w:val="21"/>
+                <w:lang w:eastAsia="en-GB"/>
+              </w:rPr>
+              <w:t>0.87864</w:t>
+            </w:r>
+          </w:p>
+          <w:p>
+            <w:pPr>
+              <w:spacing w:after="160" w:line="259" w:lineRule="auto"/>
+            </w:pPr>
+          </w:p>
+        </w:tc>
+        <w:tc>
+          <w:tcPr>
+            <w:tcW w:w="1869" w:type="dxa"/>
+          </w:tcPr>
+          <w:p>
+            <w:pPr>
+              <w:shd w:val="clear" w:color="auto" w:fill="FFFFFF"/>
+              <w:tabs>
+                <w:tab w:val="left" w:pos="916"/>
+                <w:tab w:val="left" w:pos="1832"/>
+                <w:tab w:val="left" w:pos="2748"/>
+                <w:tab w:val="left" w:pos="3664"/>
+                <w:tab w:val="left" w:pos="4580"/>
+                <w:tab w:val="left" w:pos="5496"/>
+                <w:tab w:val="left" w:pos="6412"/>
+                <w:tab w:val="left" w:pos="7328"/>
+                <w:tab w:val="left" w:pos="8244"/>
+                <w:tab w:val="left" w:pos="9160"/>
+                <w:tab w:val="left" w:pos="10076"/>
+                <w:tab w:val="left" w:pos="10992"/>
+                <w:tab w:val="left" w:pos="11908"/>
+                <w:tab w:val="left" w:pos="12824"/>
+                <w:tab w:val="left" w:pos="13740"/>
+                <w:tab w:val="left" w:pos="14656"/>
+              </w:tabs>
+              <w:wordWrap w:val="0"/>
+              <w:textAlignment w:val="baseline"/>
+              <w:rPr>
+                <w:rFonts w:ascii="Courier New" w:eastAsia="Times New Roman" w:hAnsi="Courier New" w:cs="Courier New"/>
+                <w:color w:val="000000"/>
+                <w:sz w:val="21"/>
+                <w:szCs w:val="21"/>
+                <w:lang w:eastAsia="en-GB"/>
+              </w:rPr>
+            </w:pPr>
+            <w:r>
+              <w:rPr>
+                <w:rFonts w:ascii="Courier New" w:eastAsia="Times New Roman" w:hAnsi="Courier New" w:cs="Courier New"/>
+                <w:color w:val="000000"/>
+                <w:sz w:val="21"/>
+                <w:szCs w:val="21"/>
+                <w:lang w:eastAsia="en-GB"/>
+              </w:rPr>
+              <w:t>-1.20322</w:t>
+            </w:r>
+          </w:p>
+          <w:p>
+            <w:pPr>
+              <w:spacing w:after="160" w:line="259" w:lineRule="auto"/>
+            </w:pPr>
+          </w:p>
+        </w:tc>
+      </w:tr>
+      <w:tr>
+        <w:trPr>
+          <w:trHeight w:val="437"/>
+        </w:trPr>
+        <w:tc>
+          <w:tcPr>
+            <w:tcW w:w="1869" w:type="dxa"/>
+          </w:tcPr>
+          <w:p>
+            <w:pPr>
+              <w:spacing w:after="160" w:line="259" w:lineRule="auto"/>
+            </w:pPr>
+            <w:r>
+              <w:t>2-3 Paragraphs</w:t>
+            </w:r>
+          </w:p>
+        </w:tc>
+        <w:tc>
+          <w:tcPr>
+            <w:tcW w:w="1869" w:type="dxa"/>
+          </w:tcPr>
+          <w:p>
+            <w:pPr>
+              <w:shd w:val="clear" w:color="auto" w:fill="FFFFFF"/>
+              <w:tabs>
+                <w:tab w:val="left" w:pos="916"/>
+                <w:tab w:val="left" w:pos="1832"/>
+                <w:tab w:val="left" w:pos="2748"/>
+                <w:tab w:val="left" w:pos="3664"/>
+                <w:tab w:val="left" w:pos="4580"/>
+                <w:tab w:val="left" w:pos="5496"/>
+                <w:tab w:val="left" w:pos="6412"/>
+                <w:tab w:val="left" w:pos="7328"/>
+                <w:tab w:val="left" w:pos="8244"/>
+                <w:tab w:val="left" w:pos="9160"/>
+                <w:tab w:val="left" w:pos="10076"/>
+                <w:tab w:val="left" w:pos="10992"/>
+                <w:tab w:val="left" w:pos="11908"/>
+                <w:tab w:val="left" w:pos="12824"/>
+                <w:tab w:val="left" w:pos="13740"/>
+                <w:tab w:val="left" w:pos="14656"/>
+              </w:tabs>
+              <w:wordWrap w:val="0"/>
+              <w:textAlignment w:val="baseline"/>
+              <w:rPr>
+                <w:rFonts w:ascii="Courier New" w:eastAsia="Times New Roman" w:hAnsi="Courier New" w:cs="Courier New"/>
+                <w:color w:val="000000"/>
+                <w:sz w:val="21"/>
+                <w:szCs w:val="21"/>
+                <w:lang w:eastAsia="en-GB"/>
+              </w:rPr>
+            </w:pPr>
+            <w:r>
+              <w:rPr>
+                <w:rFonts w:ascii="Courier New" w:eastAsia="Times New Roman" w:hAnsi="Courier New" w:cs="Courier New"/>
+                <w:color w:val="000000"/>
+                <w:sz w:val="21"/>
+                <w:szCs w:val="21"/>
+                <w:lang w:eastAsia="en-GB"/>
+              </w:rPr>
+              <w:t>-0.12443</w:t>
+            </w:r>
+          </w:p>
+          <w:p>
+            <w:pPr>
+              <w:spacing w:after="160" w:line="259" w:lineRule="auto"/>
+            </w:pPr>
+          </w:p>
+        </w:tc>
+        <w:tc>
+          <w:tcPr>
+            <w:tcW w:w="1869" w:type="dxa"/>
+          </w:tcPr>
+          <w:p>
+            <w:pPr>
+              <w:shd w:val="clear" w:color="auto" w:fill="FFFFFF"/>
+              <w:tabs>
+                <w:tab w:val="left" w:pos="916"/>
+                <w:tab w:val="left" w:pos="1832"/>
+                <w:tab w:val="left" w:pos="2748"/>
+                <w:tab w:val="left" w:pos="3664"/>
+                <w:tab w:val="left" w:pos="4580"/>
+                <w:tab w:val="left" w:pos="5496"/>
+                <w:tab w:val="left" w:pos="6412"/>
+                <w:tab w:val="left" w:pos="7328"/>
+                <w:tab w:val="left" w:pos="8244"/>
+                <w:tab w:val="left" w:pos="9160"/>
+                <w:tab w:val="left" w:pos="10076"/>
+                <w:tab w:val="left" w:pos="10992"/>
+                <w:tab w:val="left" w:pos="11908"/>
+                <w:tab w:val="left" w:pos="12824"/>
+                <w:tab w:val="left" w:pos="13740"/>
+                <w:tab w:val="left" w:pos="14656"/>
+              </w:tabs>
+              <w:wordWrap w:val="0"/>
+              <w:textAlignment w:val="baseline"/>
+              <w:rPr>
+                <w:rFonts w:ascii="Courier New" w:eastAsia="Times New Roman" w:hAnsi="Courier New" w:cs="Courier New"/>
+                <w:color w:val="000000"/>
+                <w:sz w:val="21"/>
+                <w:szCs w:val="21"/>
+                <w:lang w:eastAsia="en-GB"/>
+              </w:rPr>
+            </w:pPr>
+            <w:r>
+              <w:rPr>
+                <w:rFonts w:ascii="Courier New" w:eastAsia="Times New Roman" w:hAnsi="Courier New" w:cs="Courier New"/>
+                <w:color w:val="000000"/>
+                <w:sz w:val="21"/>
+                <w:szCs w:val="21"/>
+                <w:lang w:eastAsia="en-GB"/>
+              </w:rPr>
+              <w:t>0.6625</w:t>
+            </w:r>
+          </w:p>
+          <w:p>
+            <w:pPr>
+              <w:spacing w:after="160" w:line="259" w:lineRule="auto"/>
+            </w:pPr>
+          </w:p>
+        </w:tc>
+        <w:tc>
+          <w:tcPr>
+            <w:tcW w:w="1869" w:type="dxa"/>
+          </w:tcPr>
+          <w:p>
+            <w:pPr>
+              <w:shd w:val="clear" w:color="auto" w:fill="FFFFFF"/>
+              <w:tabs>
+                <w:tab w:val="left" w:pos="916"/>
+                <w:tab w:val="left" w:pos="1832"/>
+                <w:tab w:val="left" w:pos="2748"/>
+                <w:tab w:val="left" w:pos="3664"/>
+                <w:tab w:val="left" w:pos="4580"/>
+                <w:tab w:val="left" w:pos="5496"/>
+                <w:tab w:val="left" w:pos="6412"/>
+                <w:tab w:val="left" w:pos="7328"/>
+                <w:tab w:val="left" w:pos="8244"/>
+                <w:tab w:val="left" w:pos="9160"/>
+                <w:tab w:val="left" w:pos="10076"/>
+                <w:tab w:val="left" w:pos="10992"/>
+                <w:tab w:val="left" w:pos="11908"/>
+                <w:tab w:val="left" w:pos="12824"/>
+                <w:tab w:val="left" w:pos="13740"/>
+                <w:tab w:val="left" w:pos="14656"/>
+              </w:tabs>
+              <w:wordWrap w:val="0"/>
+              <w:textAlignment w:val="baseline"/>
+              <w:rPr>
+                <w:rFonts w:ascii="Courier New" w:eastAsia="Times New Roman" w:hAnsi="Courier New" w:cs="Courier New"/>
+                <w:color w:val="000000"/>
+                <w:sz w:val="21"/>
+                <w:szCs w:val="21"/>
+                <w:lang w:eastAsia="en-GB"/>
+              </w:rPr>
+            </w:pPr>
+            <w:r>
+              <w:rPr>
+                <w:rFonts w:ascii="Courier New" w:eastAsia="Times New Roman" w:hAnsi="Courier New" w:cs="Courier New"/>
+                <w:color w:val="000000"/>
+                <w:sz w:val="21"/>
+                <w:szCs w:val="21"/>
+                <w:lang w:eastAsia="en-GB"/>
+              </w:rPr>
+              <w:t>-0.527201</w:t>
+            </w:r>
+          </w:p>
+          <w:p>
+            <w:pPr>
+              <w:spacing w:after="160" w:line="259" w:lineRule="auto"/>
+            </w:pPr>
+          </w:p>
+        </w:tc>
+      </w:tr>
+      <w:tr>
+        <w:trPr>
+          <w:trHeight w:val="437"/>
+        </w:trPr>
+        <w:tc>
+          <w:tcPr>
+            <w:tcW w:w="1869" w:type="dxa"/>
+          </w:tcPr>
+          <w:p>
+            <w:pPr>
+              <w:spacing w:after="160" w:line="259" w:lineRule="auto"/>
+            </w:pPr>
+            <w:r>
+              <w:t>Paragraph level</w:t>
+            </w:r>
+          </w:p>
+        </w:tc>
+        <w:tc>
+          <w:tcPr>
+            <w:tcW w:w="1869" w:type="dxa"/>
+          </w:tcPr>
+          <w:p>
+            <w:pPr>
+              <w:shd w:val="clear" w:color="auto" w:fill="FFFFFF"/>
+              <w:tabs>
+                <w:tab w:val="left" w:pos="916"/>
+                <w:tab w:val="left" w:pos="1832"/>
+                <w:tab w:val="left" w:pos="2748"/>
+                <w:tab w:val="left" w:pos="3664"/>
+                <w:tab w:val="left" w:pos="4580"/>
+                <w:tab w:val="left" w:pos="5496"/>
+                <w:tab w:val="left" w:pos="6412"/>
+                <w:tab w:val="left" w:pos="7328"/>
+                <w:tab w:val="left" w:pos="8244"/>
+                <w:tab w:val="left" w:pos="9160"/>
+                <w:tab w:val="left" w:pos="10076"/>
+                <w:tab w:val="left" w:pos="10992"/>
+                <w:tab w:val="left" w:pos="11908"/>
+                <w:tab w:val="left" w:pos="12824"/>
+                <w:tab w:val="left" w:pos="13740"/>
+                <w:tab w:val="left" w:pos="14656"/>
+              </w:tabs>
+              <w:wordWrap w:val="0"/>
+              <w:textAlignment w:val="baseline"/>
+              <w:rPr>
+                <w:rFonts w:ascii="Courier New" w:eastAsia="Times New Roman" w:hAnsi="Courier New" w:cs="Courier New"/>
+                <w:color w:val="000000"/>
+                <w:sz w:val="21"/>
+                <w:szCs w:val="21"/>
+                <w:lang w:eastAsia="en-GB"/>
+              </w:rPr>
+            </w:pPr>
+            <w:r>
+              <w:rPr>
+                <w:rFonts w:ascii="Courier New" w:eastAsia="Times New Roman" w:hAnsi="Courier New" w:cs="Courier New"/>
+                <w:color w:val="000000"/>
+                <w:sz w:val="21"/>
+                <w:szCs w:val="21"/>
+                <w:lang w:eastAsia="en-GB"/>
+              </w:rPr>
+              <w:t>-0.32813</w:t>
+            </w:r>
+          </w:p>
+          <w:p>
+            <w:pPr>
+              <w:spacing w:after="160" w:line="259" w:lineRule="auto"/>
+            </w:pPr>
+          </w:p>
+        </w:tc>
+        <w:tc>
+          <w:tcPr>
+            <w:tcW w:w="1869" w:type="dxa"/>
+          </w:tcPr>
+          <w:p>
+            <w:pPr>
+              <w:shd w:val="clear" w:color="auto" w:fill="FFFFFF"/>
+              <w:tabs>
+                <w:tab w:val="left" w:pos="916"/>
+                <w:tab w:val="left" w:pos="1832"/>
+                <w:tab w:val="left" w:pos="2748"/>
+                <w:tab w:val="left" w:pos="3664"/>
+                <w:tab w:val="left" w:pos="4580"/>
+                <w:tab w:val="left" w:pos="5496"/>
+                <w:tab w:val="left" w:pos="6412"/>
+                <w:tab w:val="left" w:pos="7328"/>
+                <w:tab w:val="left" w:pos="8244"/>
+                <w:tab w:val="left" w:pos="9160"/>
+                <w:tab w:val="left" w:pos="10076"/>
+                <w:tab w:val="left" w:pos="10992"/>
+                <w:tab w:val="left" w:pos="11908"/>
+                <w:tab w:val="left" w:pos="12824"/>
+                <w:tab w:val="left" w:pos="13740"/>
+                <w:tab w:val="left" w:pos="14656"/>
+              </w:tabs>
+              <w:wordWrap w:val="0"/>
+              <w:textAlignment w:val="baseline"/>
+              <w:rPr>
+                <w:rFonts w:ascii="Courier New" w:eastAsia="Times New Roman" w:hAnsi="Courier New" w:cs="Courier New"/>
+                <w:color w:val="000000"/>
+                <w:sz w:val="21"/>
+                <w:szCs w:val="21"/>
+                <w:lang w:eastAsia="en-GB"/>
+              </w:rPr>
+            </w:pPr>
+            <w:r>
+              <w:rPr>
+                <w:rFonts w:ascii="Courier New" w:eastAsia="Times New Roman" w:hAnsi="Courier New" w:cs="Courier New"/>
+                <w:color w:val="000000"/>
+                <w:sz w:val="21"/>
+                <w:szCs w:val="21"/>
+                <w:lang w:eastAsia="en-GB"/>
+              </w:rPr>
+              <w:t>0.8417</w:t>
+            </w:r>
+          </w:p>
+          <w:p>
+            <w:pPr>
+              <w:spacing w:after="160" w:line="259" w:lineRule="auto"/>
+            </w:pPr>
+          </w:p>
+        </w:tc>
+        <w:tc>
+          <w:tcPr>
+            <w:tcW w:w="1869" w:type="dxa"/>
+          </w:tcPr>
+          <w:p>
+            <w:pPr>
+              <w:shd w:val="clear" w:color="auto" w:fill="FFFFFF"/>
+              <w:tabs>
+                <w:tab w:val="left" w:pos="916"/>
+                <w:tab w:val="left" w:pos="1832"/>
+                <w:tab w:val="left" w:pos="2748"/>
+                <w:tab w:val="left" w:pos="3664"/>
+                <w:tab w:val="left" w:pos="4580"/>
+                <w:tab w:val="left" w:pos="5496"/>
+                <w:tab w:val="left" w:pos="6412"/>
+                <w:tab w:val="left" w:pos="7328"/>
+                <w:tab w:val="left" w:pos="8244"/>
+                <w:tab w:val="left" w:pos="9160"/>
+                <w:tab w:val="left" w:pos="10076"/>
+                <w:tab w:val="left" w:pos="10992"/>
+                <w:tab w:val="left" w:pos="11908"/>
+                <w:tab w:val="left" w:pos="12824"/>
+                <w:tab w:val="left" w:pos="13740"/>
+                <w:tab w:val="left" w:pos="14656"/>
+              </w:tabs>
+              <w:wordWrap w:val="0"/>
+              <w:textAlignment w:val="baseline"/>
+              <w:rPr>
+                <w:rFonts w:ascii="Courier New" w:eastAsia="Times New Roman" w:hAnsi="Courier New" w:cs="Courier New"/>
+                <w:color w:val="000000"/>
+                <w:sz w:val="21"/>
+                <w:szCs w:val="21"/>
+                <w:lang w:eastAsia="en-GB"/>
+              </w:rPr>
+            </w:pPr>
+            <w:r>
+              <w:rPr>
+                <w:rFonts w:ascii="Courier New" w:eastAsia="Times New Roman" w:hAnsi="Courier New" w:cs="Courier New"/>
+                <w:color w:val="000000"/>
+                <w:sz w:val="21"/>
+                <w:szCs w:val="21"/>
+                <w:lang w:eastAsia="en-GB"/>
+              </w:rPr>
+              <w:t>-1.00066</w:t>
+            </w:r>
+          </w:p>
+          <w:p>
+            <w:pPr>
+              <w:spacing w:after="160" w:line="259" w:lineRule="auto"/>
+            </w:pPr>
+          </w:p>
+        </w:tc>
+      </w:tr>
+    </w:tbl>
+    <w:p/>
+    <w:p/>
+    <w:p/>
+    <w:p/>
+    <w:p/>
+    <w:p>
+      <w:pPr>
+        <w:shd w:val="clear" w:color="auto" w:fill="FFFFFF"/>
+        <w:tabs>
+          <w:tab w:val="left" w:pos="916"/>
+          <w:tab w:val="left" w:pos="1832"/>
+          <w:tab w:val="left" w:pos="2748"/>
+          <w:tab w:val="left" w:pos="3664"/>
+          <w:tab w:val="left" w:pos="4580"/>
+          <w:tab w:val="left" w:pos="5496"/>
+          <w:tab w:val="left" w:pos="6412"/>
+          <w:tab w:val="left" w:pos="7328"/>
+          <w:tab w:val="left" w:pos="8244"/>
+          <w:tab w:val="left" w:pos="9160"/>
+          <w:tab w:val="left" w:pos="10076"/>
+          <w:tab w:val="left" w:pos="10992"/>
+          <w:tab w:val="left" w:pos="11908"/>
+          <w:tab w:val="left" w:pos="12824"/>
+          <w:tab w:val="left" w:pos="13740"/>
+          <w:tab w:val="left" w:pos="14656"/>
+        </w:tabs>
+        <w:wordWrap w:val="0"/>
+        <w:spacing w:after="0" w:line="240" w:lineRule="auto"/>
+        <w:textAlignment w:val="baseline"/>
+        <w:rPr>
+          <w:rFonts w:ascii="Courier New" w:eastAsia="Times New Roman" w:hAnsi="Courier New" w:cs="Courier New"/>
+          <w:color w:val="000000"/>
+          <w:sz w:val="21"/>
+          <w:szCs w:val="21"/>
+          <w:lang w:eastAsia="en-GB"/>
+        </w:rPr>
       </w:pPr>
     </w:p>
     <w:p>
       <w:pPr>
-        <w:pStyle w:val="Heading5"/>
+        <w:shd w:val="clear" w:color="auto" w:fill="FFFFFF"/>
+        <w:tabs>
+          <w:tab w:val="left" w:pos="916"/>
+          <w:tab w:val="left" w:pos="1832"/>
+          <w:tab w:val="left" w:pos="2748"/>
+          <w:tab w:val="left" w:pos="3664"/>
+          <w:tab w:val="left" w:pos="4580"/>
+          <w:tab w:val="left" w:pos="5496"/>
+          <w:tab w:val="left" w:pos="6412"/>
+          <w:tab w:val="left" w:pos="7328"/>
+          <w:tab w:val="left" w:pos="8244"/>
+          <w:tab w:val="left" w:pos="9160"/>
+          <w:tab w:val="left" w:pos="10076"/>
+          <w:tab w:val="left" w:pos="10992"/>
+          <w:tab w:val="left" w:pos="11908"/>
+          <w:tab w:val="left" w:pos="12824"/>
+          <w:tab w:val="left" w:pos="13740"/>
+          <w:tab w:val="left" w:pos="14656"/>
+        </w:tabs>
+        <w:wordWrap w:val="0"/>
+        <w:spacing w:after="0" w:line="240" w:lineRule="auto"/>
+        <w:textAlignment w:val="baseline"/>
+        <w:rPr>
+          <w:rFonts w:ascii="Courier New" w:eastAsia="Times New Roman" w:hAnsi="Courier New" w:cs="Courier New"/>
+          <w:color w:val="000000"/>
+          <w:sz w:val="21"/>
+          <w:szCs w:val="21"/>
+          <w:lang w:eastAsia="en-GB"/>
+        </w:rPr>
       </w:pPr>
+    </w:p>
+    <w:p/>
+    <w:p/>
+    <w:p/>
+    <w:p/>
+    <w:p>
       <w:r>
         <w:lastRenderedPageBreak/>
-        <w:t>4.6 statistic test</w:t>
+        <w:t>Mantel test for science – non-</w:t>
+      </w:r>
+      <w:proofErr w:type="gramStart"/>
+      <w:r>
+        <w:t>science(</w:t>
+      </w:r>
+      <w:proofErr w:type="gramEnd"/>
+      <w:r>
+        <w:t>10 articles)</w:t>
       </w:r>
     </w:p>
+    <w:p/>
+    <w:p/>
+    <w:p/>
+    <w:p/>
+    <w:p/>
+    <w:tbl>
+      <w:tblPr>
+        <w:tblStyle w:val="TableGrid"/>
+        <w:tblpPr w:leftFromText="180" w:rightFromText="180" w:vertAnchor="page" w:horzAnchor="margin" w:tblpY="2866"/>
+        <w:tblW w:w="7476" w:type="dxa"/>
+        <w:tblLook w:val="04A0" w:firstRow="1" w:lastRow="0" w:firstColumn="1" w:lastColumn="0" w:noHBand="0" w:noVBand="1"/>
+      </w:tblPr>
+      <w:tblGrid>
+        <w:gridCol w:w="1869"/>
+        <w:gridCol w:w="1869"/>
+        <w:gridCol w:w="1869"/>
+        <w:gridCol w:w="1869"/>
+      </w:tblGrid>
+      <w:tr>
+        <w:trPr>
+          <w:trHeight w:val="437"/>
+        </w:trPr>
+        <w:tc>
+          <w:tcPr>
+            <w:tcW w:w="1869" w:type="dxa"/>
+          </w:tcPr>
+          <w:p>
+            <w:pPr>
+              <w:spacing w:after="160" w:line="259" w:lineRule="auto"/>
+            </w:pPr>
+            <w:r>
+              <w:t>Mantel-Test</w:t>
+            </w:r>
+          </w:p>
+        </w:tc>
+        <w:tc>
+          <w:tcPr>
+            <w:tcW w:w="1869" w:type="dxa"/>
+          </w:tcPr>
+          <w:p>
+            <w:pPr>
+              <w:spacing w:after="160" w:line="259" w:lineRule="auto"/>
+            </w:pPr>
+            <w:r>
+              <w:t>r</w:t>
+            </w:r>
+          </w:p>
+        </w:tc>
+        <w:tc>
+          <w:tcPr>
+            <w:tcW w:w="1869" w:type="dxa"/>
+          </w:tcPr>
+          <w:p>
+            <w:pPr>
+              <w:spacing w:after="160" w:line="259" w:lineRule="auto"/>
+            </w:pPr>
+            <w:r>
+              <w:t>p-value</w:t>
+            </w:r>
+          </w:p>
+        </w:tc>
+        <w:tc>
+          <w:tcPr>
+            <w:tcW w:w="1869" w:type="dxa"/>
+          </w:tcPr>
+          <w:p>
+            <w:pPr>
+              <w:spacing w:after="160" w:line="259" w:lineRule="auto"/>
+            </w:pPr>
+            <w:r>
+              <w:t>z-score</w:t>
+            </w:r>
+          </w:p>
+        </w:tc>
+      </w:tr>
+      <w:tr>
+        <w:trPr>
+          <w:trHeight w:val="437"/>
+        </w:trPr>
+        <w:tc>
+          <w:tcPr>
+            <w:tcW w:w="1869" w:type="dxa"/>
+          </w:tcPr>
+          <w:p>
+            <w:pPr>
+              <w:spacing w:after="160" w:line="259" w:lineRule="auto"/>
+            </w:pPr>
+            <w:r>
+              <w:t>Article level</w:t>
+            </w:r>
+          </w:p>
+        </w:tc>
+        <w:tc>
+          <w:tcPr>
+            <w:tcW w:w="1869" w:type="dxa"/>
+          </w:tcPr>
+          <w:p>
+            <w:pPr>
+              <w:spacing w:after="160" w:line="259" w:lineRule="auto"/>
+            </w:pPr>
+            <w:r>
+              <w:rPr>
+                <w:rFonts w:ascii="Courier New" w:eastAsia="Times New Roman" w:hAnsi="Courier New" w:cs="Courier New"/>
+                <w:color w:val="000000"/>
+                <w:sz w:val="21"/>
+                <w:szCs w:val="21"/>
+                <w:lang w:eastAsia="en-GB"/>
+              </w:rPr>
+              <w:t>0.16347</w:t>
+            </w:r>
+          </w:p>
+        </w:tc>
+        <w:tc>
+          <w:tcPr>
+            <w:tcW w:w="1869" w:type="dxa"/>
+          </w:tcPr>
+          <w:p>
+            <w:pPr>
+              <w:spacing w:after="160" w:line="259" w:lineRule="auto"/>
+            </w:pPr>
+            <w:r>
+              <w:rPr>
+                <w:rFonts w:ascii="Courier New" w:eastAsia="Times New Roman" w:hAnsi="Courier New" w:cs="Courier New"/>
+                <w:color w:val="000000"/>
+                <w:sz w:val="21"/>
+                <w:szCs w:val="21"/>
+                <w:lang w:eastAsia="en-GB"/>
+              </w:rPr>
+              <w:t>0.3104</w:t>
+            </w:r>
+          </w:p>
+        </w:tc>
+        <w:tc>
+          <w:tcPr>
+            <w:tcW w:w="1869" w:type="dxa"/>
+          </w:tcPr>
+          <w:p>
+            <w:pPr>
+              <w:spacing w:after="160" w:line="259" w:lineRule="auto"/>
+            </w:pPr>
+            <w:r>
+              <w:rPr>
+                <w:rFonts w:ascii="Courier New" w:eastAsia="Times New Roman" w:hAnsi="Courier New" w:cs="Courier New"/>
+                <w:color w:val="000000"/>
+                <w:sz w:val="21"/>
+                <w:szCs w:val="21"/>
+                <w:lang w:eastAsia="en-GB"/>
+              </w:rPr>
+              <w:t>0.5929</w:t>
+            </w:r>
+          </w:p>
+        </w:tc>
+      </w:tr>
+      <w:tr>
+        <w:trPr>
+          <w:trHeight w:val="437"/>
+        </w:trPr>
+        <w:tc>
+          <w:tcPr>
+            <w:tcW w:w="1869" w:type="dxa"/>
+          </w:tcPr>
+          <w:p>
+            <w:pPr>
+              <w:spacing w:after="160" w:line="259" w:lineRule="auto"/>
+            </w:pPr>
+            <w:r>
+              <w:t>2-3 Paragraphs</w:t>
+            </w:r>
+          </w:p>
+        </w:tc>
+        <w:tc>
+          <w:tcPr>
+            <w:tcW w:w="1869" w:type="dxa"/>
+          </w:tcPr>
+          <w:p>
+            <w:pPr>
+              <w:shd w:val="clear" w:color="auto" w:fill="FFFFFF"/>
+              <w:tabs>
+                <w:tab w:val="left" w:pos="916"/>
+                <w:tab w:val="left" w:pos="1832"/>
+                <w:tab w:val="left" w:pos="2748"/>
+                <w:tab w:val="left" w:pos="3664"/>
+                <w:tab w:val="left" w:pos="4580"/>
+                <w:tab w:val="left" w:pos="5496"/>
+                <w:tab w:val="left" w:pos="6412"/>
+                <w:tab w:val="left" w:pos="7328"/>
+                <w:tab w:val="left" w:pos="8244"/>
+                <w:tab w:val="left" w:pos="9160"/>
+                <w:tab w:val="left" w:pos="10076"/>
+                <w:tab w:val="left" w:pos="10992"/>
+                <w:tab w:val="left" w:pos="11908"/>
+                <w:tab w:val="left" w:pos="12824"/>
+                <w:tab w:val="left" w:pos="13740"/>
+                <w:tab w:val="left" w:pos="14656"/>
+              </w:tabs>
+              <w:wordWrap w:val="0"/>
+              <w:textAlignment w:val="baseline"/>
+              <w:rPr>
+                <w:rFonts w:ascii="Courier New" w:eastAsia="Times New Roman" w:hAnsi="Courier New" w:cs="Courier New"/>
+                <w:color w:val="000000"/>
+                <w:sz w:val="21"/>
+                <w:szCs w:val="21"/>
+                <w:lang w:eastAsia="en-GB"/>
+              </w:rPr>
+            </w:pPr>
+            <w:r>
+              <w:rPr>
+                <w:rFonts w:ascii="Courier New" w:eastAsia="Times New Roman" w:hAnsi="Courier New" w:cs="Courier New"/>
+                <w:color w:val="000000"/>
+                <w:sz w:val="21"/>
+                <w:szCs w:val="21"/>
+                <w:lang w:eastAsia="en-GB"/>
+              </w:rPr>
+              <w:t>-0.2556</w:t>
+            </w:r>
+          </w:p>
+          <w:p>
+            <w:pPr>
+              <w:spacing w:after="160" w:line="259" w:lineRule="auto"/>
+            </w:pPr>
+          </w:p>
+        </w:tc>
+        <w:tc>
+          <w:tcPr>
+            <w:tcW w:w="1869" w:type="dxa"/>
+          </w:tcPr>
+          <w:p>
+            <w:pPr>
+              <w:shd w:val="clear" w:color="auto" w:fill="FFFFFF"/>
+              <w:tabs>
+                <w:tab w:val="left" w:pos="916"/>
+                <w:tab w:val="left" w:pos="1832"/>
+                <w:tab w:val="left" w:pos="2748"/>
+                <w:tab w:val="left" w:pos="3664"/>
+                <w:tab w:val="left" w:pos="4580"/>
+                <w:tab w:val="left" w:pos="5496"/>
+                <w:tab w:val="left" w:pos="6412"/>
+                <w:tab w:val="left" w:pos="7328"/>
+                <w:tab w:val="left" w:pos="8244"/>
+                <w:tab w:val="left" w:pos="9160"/>
+                <w:tab w:val="left" w:pos="10076"/>
+                <w:tab w:val="left" w:pos="10992"/>
+                <w:tab w:val="left" w:pos="11908"/>
+                <w:tab w:val="left" w:pos="12824"/>
+                <w:tab w:val="left" w:pos="13740"/>
+                <w:tab w:val="left" w:pos="14656"/>
+              </w:tabs>
+              <w:wordWrap w:val="0"/>
+              <w:textAlignment w:val="baseline"/>
+              <w:rPr>
+                <w:rFonts w:ascii="Courier New" w:eastAsia="Times New Roman" w:hAnsi="Courier New" w:cs="Courier New"/>
+                <w:color w:val="000000"/>
+                <w:sz w:val="21"/>
+                <w:szCs w:val="21"/>
+                <w:lang w:eastAsia="en-GB"/>
+              </w:rPr>
+            </w:pPr>
+            <w:r>
+              <w:rPr>
+                <w:rFonts w:ascii="Courier New" w:eastAsia="Times New Roman" w:hAnsi="Courier New" w:cs="Courier New"/>
+                <w:color w:val="000000"/>
+                <w:sz w:val="21"/>
+                <w:szCs w:val="21"/>
+                <w:lang w:eastAsia="en-GB"/>
+              </w:rPr>
+              <w:t>1.0</w:t>
+            </w:r>
+          </w:p>
+          <w:p>
+            <w:pPr>
+              <w:spacing w:after="160" w:line="259" w:lineRule="auto"/>
+            </w:pPr>
+          </w:p>
+        </w:tc>
+        <w:tc>
+          <w:tcPr>
+            <w:tcW w:w="1869" w:type="dxa"/>
+          </w:tcPr>
+          <w:p>
+            <w:pPr>
+              <w:shd w:val="clear" w:color="auto" w:fill="FFFFFF"/>
+              <w:tabs>
+                <w:tab w:val="left" w:pos="916"/>
+                <w:tab w:val="left" w:pos="1832"/>
+                <w:tab w:val="left" w:pos="2748"/>
+                <w:tab w:val="left" w:pos="3664"/>
+                <w:tab w:val="left" w:pos="4580"/>
+                <w:tab w:val="left" w:pos="5496"/>
+                <w:tab w:val="left" w:pos="6412"/>
+                <w:tab w:val="left" w:pos="7328"/>
+                <w:tab w:val="left" w:pos="8244"/>
+                <w:tab w:val="left" w:pos="9160"/>
+                <w:tab w:val="left" w:pos="10076"/>
+                <w:tab w:val="left" w:pos="10992"/>
+                <w:tab w:val="left" w:pos="11908"/>
+                <w:tab w:val="left" w:pos="12824"/>
+                <w:tab w:val="left" w:pos="13740"/>
+                <w:tab w:val="left" w:pos="14656"/>
+              </w:tabs>
+              <w:wordWrap w:val="0"/>
+              <w:textAlignment w:val="baseline"/>
+              <w:rPr>
+                <w:rFonts w:ascii="Courier New" w:eastAsia="Times New Roman" w:hAnsi="Courier New" w:cs="Courier New"/>
+                <w:color w:val="000000"/>
+                <w:sz w:val="21"/>
+                <w:szCs w:val="21"/>
+                <w:lang w:eastAsia="en-GB"/>
+              </w:rPr>
+            </w:pPr>
+            <w:r>
+              <w:rPr>
+                <w:rFonts w:ascii="Courier New" w:eastAsia="Times New Roman" w:hAnsi="Courier New" w:cs="Courier New"/>
+                <w:color w:val="000000"/>
+                <w:sz w:val="21"/>
+                <w:szCs w:val="21"/>
+                <w:lang w:eastAsia="en-GB"/>
+              </w:rPr>
+              <w:t>-1.1348</w:t>
+            </w:r>
+          </w:p>
+          <w:p>
+            <w:pPr>
+              <w:spacing w:after="160" w:line="259" w:lineRule="auto"/>
+            </w:pPr>
+          </w:p>
+        </w:tc>
+      </w:tr>
+      <w:tr>
+        <w:trPr>
+          <w:trHeight w:val="437"/>
+        </w:trPr>
+        <w:tc>
+          <w:tcPr>
+            <w:tcW w:w="1869" w:type="dxa"/>
+          </w:tcPr>
+          <w:p>
+            <w:pPr>
+              <w:spacing w:after="160" w:line="259" w:lineRule="auto"/>
+            </w:pPr>
+            <w:r>
+              <w:t>Paragraph level</w:t>
+            </w:r>
+          </w:p>
+        </w:tc>
+        <w:tc>
+          <w:tcPr>
+            <w:tcW w:w="1869" w:type="dxa"/>
+          </w:tcPr>
+          <w:p>
+            <w:pPr>
+              <w:shd w:val="clear" w:color="auto" w:fill="FFFFFF"/>
+              <w:tabs>
+                <w:tab w:val="left" w:pos="916"/>
+                <w:tab w:val="left" w:pos="1832"/>
+                <w:tab w:val="left" w:pos="2748"/>
+                <w:tab w:val="left" w:pos="3664"/>
+                <w:tab w:val="left" w:pos="4580"/>
+                <w:tab w:val="left" w:pos="5496"/>
+                <w:tab w:val="left" w:pos="6412"/>
+                <w:tab w:val="left" w:pos="7328"/>
+                <w:tab w:val="left" w:pos="8244"/>
+                <w:tab w:val="left" w:pos="9160"/>
+                <w:tab w:val="left" w:pos="10076"/>
+                <w:tab w:val="left" w:pos="10992"/>
+                <w:tab w:val="left" w:pos="11908"/>
+                <w:tab w:val="left" w:pos="12824"/>
+                <w:tab w:val="left" w:pos="13740"/>
+                <w:tab w:val="left" w:pos="14656"/>
+              </w:tabs>
+              <w:wordWrap w:val="0"/>
+              <w:textAlignment w:val="baseline"/>
+              <w:rPr>
+                <w:rFonts w:ascii="Courier New" w:eastAsia="Times New Roman" w:hAnsi="Courier New" w:cs="Courier New"/>
+                <w:color w:val="000000"/>
+                <w:sz w:val="21"/>
+                <w:szCs w:val="21"/>
+                <w:lang w:eastAsia="en-GB"/>
+              </w:rPr>
+            </w:pPr>
+            <w:r>
+              <w:rPr>
+                <w:rFonts w:ascii="Courier New" w:eastAsia="Times New Roman" w:hAnsi="Courier New" w:cs="Courier New"/>
+                <w:color w:val="000000"/>
+                <w:sz w:val="21"/>
+                <w:szCs w:val="21"/>
+                <w:lang w:eastAsia="en-GB"/>
+              </w:rPr>
+              <w:t>-0.04745</w:t>
+            </w:r>
+          </w:p>
+          <w:p>
+            <w:pPr>
+              <w:spacing w:after="160" w:line="259" w:lineRule="auto"/>
+            </w:pPr>
+          </w:p>
+        </w:tc>
+        <w:tc>
+          <w:tcPr>
+            <w:tcW w:w="1869" w:type="dxa"/>
+          </w:tcPr>
+          <w:p>
+            <w:pPr>
+              <w:shd w:val="clear" w:color="auto" w:fill="FFFFFF"/>
+              <w:tabs>
+                <w:tab w:val="left" w:pos="916"/>
+                <w:tab w:val="left" w:pos="1832"/>
+                <w:tab w:val="left" w:pos="2748"/>
+                <w:tab w:val="left" w:pos="3664"/>
+                <w:tab w:val="left" w:pos="4580"/>
+                <w:tab w:val="left" w:pos="5496"/>
+                <w:tab w:val="left" w:pos="6412"/>
+                <w:tab w:val="left" w:pos="7328"/>
+                <w:tab w:val="left" w:pos="8244"/>
+                <w:tab w:val="left" w:pos="9160"/>
+                <w:tab w:val="left" w:pos="10076"/>
+                <w:tab w:val="left" w:pos="10992"/>
+                <w:tab w:val="left" w:pos="11908"/>
+                <w:tab w:val="left" w:pos="12824"/>
+                <w:tab w:val="left" w:pos="13740"/>
+                <w:tab w:val="left" w:pos="14656"/>
+              </w:tabs>
+              <w:wordWrap w:val="0"/>
+              <w:textAlignment w:val="baseline"/>
+              <w:rPr>
+                <w:rFonts w:ascii="Courier New" w:eastAsia="Times New Roman" w:hAnsi="Courier New" w:cs="Courier New"/>
+                <w:color w:val="000000"/>
+                <w:sz w:val="21"/>
+                <w:szCs w:val="21"/>
+                <w:lang w:eastAsia="en-GB"/>
+              </w:rPr>
+            </w:pPr>
+            <w:r>
+              <w:rPr>
+                <w:rFonts w:ascii="Courier New" w:eastAsia="Times New Roman" w:hAnsi="Courier New" w:cs="Courier New"/>
+                <w:color w:val="000000"/>
+                <w:sz w:val="21"/>
+                <w:szCs w:val="21"/>
+                <w:lang w:eastAsia="en-GB"/>
+              </w:rPr>
+              <w:t>0.5642</w:t>
+            </w:r>
+          </w:p>
+          <w:p>
+            <w:pPr>
+              <w:spacing w:after="160" w:line="259" w:lineRule="auto"/>
+            </w:pPr>
+          </w:p>
+        </w:tc>
+        <w:tc>
+          <w:tcPr>
+            <w:tcW w:w="1869" w:type="dxa"/>
+          </w:tcPr>
+          <w:p>
+            <w:pPr>
+              <w:shd w:val="clear" w:color="auto" w:fill="FFFFFF"/>
+              <w:tabs>
+                <w:tab w:val="left" w:pos="916"/>
+                <w:tab w:val="left" w:pos="1832"/>
+                <w:tab w:val="left" w:pos="2748"/>
+                <w:tab w:val="left" w:pos="3664"/>
+                <w:tab w:val="left" w:pos="4580"/>
+                <w:tab w:val="left" w:pos="5496"/>
+                <w:tab w:val="left" w:pos="6412"/>
+                <w:tab w:val="left" w:pos="7328"/>
+                <w:tab w:val="left" w:pos="8244"/>
+                <w:tab w:val="left" w:pos="9160"/>
+                <w:tab w:val="left" w:pos="10076"/>
+                <w:tab w:val="left" w:pos="10992"/>
+                <w:tab w:val="left" w:pos="11908"/>
+                <w:tab w:val="left" w:pos="12824"/>
+                <w:tab w:val="left" w:pos="13740"/>
+                <w:tab w:val="left" w:pos="14656"/>
+              </w:tabs>
+              <w:wordWrap w:val="0"/>
+              <w:textAlignment w:val="baseline"/>
+              <w:rPr>
+                <w:rFonts w:ascii="Courier New" w:eastAsia="Times New Roman" w:hAnsi="Courier New" w:cs="Courier New"/>
+                <w:color w:val="000000"/>
+                <w:sz w:val="21"/>
+                <w:szCs w:val="21"/>
+                <w:lang w:eastAsia="en-GB"/>
+              </w:rPr>
+            </w:pPr>
+            <w:r>
+              <w:rPr>
+                <w:rFonts w:ascii="Courier New" w:eastAsia="Times New Roman" w:hAnsi="Courier New" w:cs="Courier New"/>
+                <w:color w:val="000000"/>
+                <w:sz w:val="21"/>
+                <w:szCs w:val="21"/>
+                <w:lang w:eastAsia="en-GB"/>
+              </w:rPr>
+              <w:t>-0.17695</w:t>
+            </w:r>
+          </w:p>
+          <w:p>
+            <w:pPr>
+              <w:spacing w:after="160" w:line="259" w:lineRule="auto"/>
+            </w:pPr>
+          </w:p>
+        </w:tc>
+      </w:tr>
+    </w:tbl>
+    <w:p/>
+    <w:p/>
+    <w:p/>
+    <w:p/>
+    <w:p/>
+    <w:p/>
+    <w:p/>
+    <w:p/>
+    <w:p/>
+    <w:p/>
+    <w:p/>
+    <w:p/>
+    <w:p/>
+    <w:p/>
+    <w:p/>
+    <w:p/>
+    <w:p/>
+    <w:p/>
+    <w:p/>
+    <w:p/>
+    <w:p/>
+    <w:p/>
+    <w:p/>
+    <w:p/>
     <w:p>
       <w:pPr>
         <w:pStyle w:val="Heading1"/>
       </w:pPr>
-      <w:bookmarkStart w:id="30" w:name="_Toc79484844"/>
-      <w:r>
+      <w:bookmarkStart w:id="31" w:name="_Toc79484844"/>
+      <w:r>
+        <w:lastRenderedPageBreak/>
         <w:t>Chapter 5</w:t>
       </w:r>
       <w:r>
@@ -29119,7 +32073,7 @@
       <w:r>
         <w:t>Legal and Social issues</w:t>
       </w:r>
-      <w:bookmarkEnd w:id="30"/>
+      <w:bookmarkEnd w:id="31"/>
     </w:p>
     <w:p/>
     <w:p>
@@ -29673,6 +32627,7 @@
         <w:t xml:space="preserve"> </w:t>
       </w:r>
     </w:p>
+    <w:p/>
     <w:p/>
     <w:p>
       <w:pPr>
@@ -32055,12 +35010,12 @@
       <w:pPr>
         <w:pStyle w:val="Heading1"/>
       </w:pPr>
-      <w:bookmarkStart w:id="31" w:name="_Toc79484845"/>
+      <w:bookmarkStart w:id="32" w:name="_Toc79484845"/>
       <w:r>
         <w:lastRenderedPageBreak/>
         <w:t>Bibliography</w:t>
       </w:r>
-      <w:bookmarkEnd w:id="31"/>
+      <w:bookmarkEnd w:id="32"/>
     </w:p>
     <w:p/>
     <w:p>
@@ -32195,7 +35150,7 @@
         <w:rPr>
           <w:rFonts w:ascii="Calibri" w:hAnsi="Calibri" w:cs="Calibri"/>
         </w:rPr>
-        <w:t>Dumais, S.T., Furnas, G.W., Landauer, T.K., Deerwester, S., Harshman, R., 1988. Using latent semantic analysis to improve access to textual information, in: Proceedings of the SIGCHI Conference on Human Factors in Computing Systems, CHI ’88. Association for Computing Machinery, New York, NY, USA, pp. 281–285. https://doi.org/10.1145/57167.57214</w:t>
+        <w:t>Diniz-Filho, J.A.F., Soares, T.N., Lima, J.S., Dobrovolski, R., Landeiro, V.L., de Campos Telles, M.P., Rangel, T.F., Bini, L.M., 2013. Mantel test in population genetics. Genet Mol Biol 36, 475–485. https://doi.org/10.1590/S1415-47572013000400002</w:t>
       </w:r>
     </w:p>
     <w:p>
@@ -32209,7 +35164,7 @@
         <w:rPr>
           <w:rFonts w:ascii="Calibri" w:hAnsi="Calibri" w:cs="Calibri"/>
         </w:rPr>
-        <w:t>Foltz, P.W., 1996. Latent semantic analysis for text-based research. Behavior Research Methods, Instruments, &amp; Computers 28, 197–202. https://doi.org/10.3758/BF03204765</w:t>
+        <w:t>Dumais, S.T., Furnas, G.W., Landauer, T.K., Deerwester, S., Harshman, R., 1988. Using latent semantic analysis to improve access to textual information, in: Proceedings of the SIGCHI Conference on Human Factors in Computing Systems, CHI ’88. Association for Computing Machinery, New York, NY, USA, pp. 281–285. https://doi.org/10.1145/57167.57214</w:t>
       </w:r>
     </w:p>
     <w:p>
@@ -32223,7 +35178,7 @@
         <w:rPr>
           <w:rFonts w:ascii="Calibri" w:hAnsi="Calibri" w:cs="Calibri"/>
         </w:rPr>
-        <w:t>Kontostathis, A., Pottenger, W., 2002. Detecting Patterns in the LSI Term-Term Matrix. undefined.</w:t>
+        <w:t>Foltz, P.W., 1996. Latent semantic analysis for text-based research. Behavior Research Methods, Instruments, &amp; Computers 28, 197–202. https://doi.org/10.3758/BF03204765</w:t>
       </w:r>
     </w:p>
     <w:p>
@@ -32237,7 +35192,7 @@
         <w:rPr>
           <w:rFonts w:ascii="Calibri" w:hAnsi="Calibri" w:cs="Calibri"/>
         </w:rPr>
-        <w:t>Kwon, H., Park, Y., 2018. Proactive development of emerging technology in a socially responsible manner: Data-driven problem solving process using latent semantic analysis. Journal of Engineering and Technology Management 50, 45–60. https://doi.org/10.1016/j.jengtecman.2018.10.001</w:t>
+        <w:t>Kontostathis, A., Pottenger, W., 2002. Detecting Patterns in the LSI Term-Term Matrix. undefined.</w:t>
       </w:r>
     </w:p>
     <w:p>
@@ -32251,7 +35206,7 @@
         <w:rPr>
           <w:rFonts w:ascii="Calibri" w:hAnsi="Calibri" w:cs="Calibri"/>
         </w:rPr>
-        <w:t>Landauer, T., Foltz, P., Laham, D., 1998. An Introduction to Latent Semantic Analysis. Discourse Processes 25, 259–284. https://doi.org/10.1080/01638539809545028</w:t>
+        <w:t>Kwon, H., Park, Y., 2018. Proactive development of emerging technology in a socially responsible manner: Data-driven problem solving process using latent semantic analysis. Journal of Engineering and Technology Management 50, 45–60. https://doi.org/10.1016/j.jengtecman.2018.10.001</w:t>
       </w:r>
     </w:p>
     <w:p>
@@ -32265,7 +35220,7 @@
         <w:rPr>
           <w:rFonts w:ascii="Calibri" w:hAnsi="Calibri" w:cs="Calibri"/>
         </w:rPr>
-        <w:t>Landauer, T.K. (Ed.), 2014. Handbook of latent semantic analysis, 1. iss. in paperback. ed. Routledge, New York.</w:t>
+        <w:t>Landauer, T., Foltz, P., Laham, D., 1998. An Introduction to Latent Semantic Analysis. Discourse Processes 25, 259–284. https://doi.org/10.1080/01638539809545028</w:t>
       </w:r>
     </w:p>
     <w:p>
@@ -32279,7 +35234,7 @@
         <w:rPr>
           <w:rFonts w:ascii="Calibri" w:hAnsi="Calibri" w:cs="Calibri"/>
         </w:rPr>
-        <w:t>Meena, K., Raj, L., 2014. Evaluation of the descriptive type answers using hyperspace analog to language and self-organizing map, in: 2014 IEEE International Conference on Computational Intelligence and Computing Research. Presented at the 2014 IEEE International Conference on Computational Intelligence and Computing Research, pp. 1–5. https://doi.org/10.1109/ICCIC.2014.7238415</w:t>
+        <w:t>Landauer, T.K. (Ed.), 2014. Handbook of latent semantic analysis, 1. iss. in paperback. ed. Routledge, New York.</w:t>
       </w:r>
     </w:p>
     <w:p>
@@ -32293,7 +35248,7 @@
         <w:rPr>
           <w:rFonts w:ascii="Calibri" w:hAnsi="Calibri" w:cs="Calibri"/>
         </w:rPr>
-        <w:t>Mohamed, R., Watada, J., 2010. An evidential reasoning based LSA approach to document classification for knowledge acquisition, in: 2010 IEEE International Conference on Industrial Engineering and Engineering Management. Presented at the 2010 IEEE International Conference on Industrial Engineering and Engineering Management, pp. 1092–1096. https://doi.org/10.1109/IEEM.2010.5674188</w:t>
+        <w:t>Meena, K., Raj, L., 2014. Evaluation of the descriptive type answers using hyperspace analog to language and self-organizing map, in: 2014 IEEE International Conference on Computational Intelligence and Computing Research. Presented at the 2014 IEEE International Conference on Computational Intelligence and Computing Research, pp. 1–5. https://doi.org/10.1109/ICCIC.2014.7238415</w:t>
       </w:r>
     </w:p>
     <w:p>
@@ -32307,7 +35262,7 @@
         <w:rPr>
           <w:rFonts w:ascii="Calibri" w:hAnsi="Calibri" w:cs="Calibri"/>
         </w:rPr>
-        <w:t>Morgan, G., Harmon, R., 2001. Data Collection Techniques. Journal of the American Academy of Child and Adolescent Psychiatry 40, 973–6. https://doi.org/10.1097/00004583-200108000-00020</w:t>
+        <w:t>Mohamed, R., Watada, J., 2010. An evidential reasoning based LSA approach to document classification for knowledge acquisition, in: 2010 IEEE International Conference on Industrial Engineering and Engineering Management. Presented at the 2010 IEEE International Conference on Industrial Engineering and Engineering Management, pp. 1092–1096. https://doi.org/10.1109/IEEM.2010.5674188</w:t>
       </w:r>
     </w:p>
     <w:p>
@@ -32322,6 +35277,20 @@
           <w:rFonts w:ascii="Calibri" w:hAnsi="Calibri" w:cs="Calibri"/>
         </w:rPr>
         <w:lastRenderedPageBreak/>
+        <w:t>Morgan, G., Harmon, R., 2001. Data Collection Techniques. Journal of the American Academy of Child and Adolescent Psychiatry 40, 973–6. https://doi.org/10.1097/00004583-200108000-00020</w:t>
+      </w:r>
+    </w:p>
+    <w:p>
+      <w:pPr>
+        <w:pStyle w:val="Bibliography"/>
+        <w:rPr>
+          <w:rFonts w:ascii="Calibri" w:hAnsi="Calibri" w:cs="Calibri"/>
+        </w:rPr>
+      </w:pPr>
+      <w:r>
+        <w:rPr>
+          <w:rFonts w:ascii="Calibri" w:hAnsi="Calibri" w:cs="Calibri"/>
+        </w:rPr>
         <w:t>Pilato, G., Vassallo, G., 2015. TSVD as a Statistical Estimator in the Latent Semantic Analysis Paradigm. IEEE Transactions on Emerging Topics in Computing 3, 185–192. https://doi.org/10.1109/TETC.2014.2385594</w:t>
       </w:r>
     </w:p>

</xml_diff>

<commit_message>
added comments to exp1 and update FPR
</commit_message>
<xml_diff>
--- a/Project report/19022966-Rahul-Mannepally.docx
+++ b/Project report/19022966-Rahul-Mannepally.docx
@@ -1320,6 +1320,11 @@
       <w:r>
         <w:t>?</w:t>
       </w:r>
+    </w:p>
+    <w:p>
+      <w:pPr>
+        <w:jc w:val="both"/>
+      </w:pPr>
     </w:p>
     <w:p>
       <w:pPr>
@@ -1434,11 +1439,13 @@
     <w:p>
       <w:pPr>
         <w:pStyle w:val="Heading1"/>
+        <w:jc w:val="center"/>
       </w:pPr>
       <w:bookmarkStart w:id="4" w:name="_Toc79217137"/>
       <w:bookmarkStart w:id="5" w:name="_Toc79473108"/>
       <w:bookmarkStart w:id="6" w:name="_Toc85433958"/>
       <w:r>
+        <w:lastRenderedPageBreak/>
         <w:t>Chapter 2 Literature Review</w:t>
       </w:r>
       <w:bookmarkEnd w:id="4"/>
@@ -1451,7 +1458,6 @@
         <w:jc w:val="both"/>
       </w:pPr>
       <w:r>
-        <w:lastRenderedPageBreak/>
         <w:t xml:space="preserve">Many of </w:t>
       </w:r>
       <w:r>
@@ -1611,11 +1617,9 @@
       <w:r>
         <w:t xml:space="preserve">, </w:t>
       </w:r>
-      <w:proofErr w:type="gramStart"/>
-      <w:r>
-        <w:t>prediction</w:t>
-      </w:r>
-      <w:proofErr w:type="gramEnd"/>
+      <w:r>
+        <w:t>prediction,</w:t>
+      </w:r>
       <w:r>
         <w:t xml:space="preserve"> and stability</w:t>
       </w:r>
@@ -2296,6 +2300,7 @@
         <w:rPr>
           <w:rFonts w:cstheme="minorHAnsi"/>
         </w:rPr>
+        <w:lastRenderedPageBreak/>
         <w:t>Latent Semantic Analysis</w:t>
       </w:r>
       <w:r>
@@ -2332,14 +2337,7 @@
         <w:rPr>
           <w:rFonts w:cstheme="minorHAnsi"/>
         </w:rPr>
-        <w:t xml:space="preserve">, uses free text as an input, with the paragraph as a relevant contextual unit. An analysis of word frequency within the paragraphs represents the meaning </w:t>
-      </w:r>
-      <w:r>
-        <w:rPr>
-          <w:rFonts w:cstheme="minorHAnsi"/>
-        </w:rPr>
-        <w:lastRenderedPageBreak/>
-        <w:t>and relationship of words as vectors which helps to compare words semantically even at high order co-occurrences</w:t>
+        <w:t>, uses free text as an input, with the paragraph as a relevant contextual unit. An analysis of word frequency within the paragraphs represents the meaning and relationship of words as vectors which helps to compare words semantically even at high order co-occurrences</w:t>
       </w:r>
       <w:r>
         <w:rPr>
@@ -2921,7 +2919,14 @@
         <w:rPr>
           <w:rFonts w:cstheme="minorHAnsi"/>
         </w:rPr>
-        <w:t xml:space="preserve"> things like "what do we dream about?" and "how do gender, cultural background, and waking life events impact the content of our dreams?" They recommend that LSA be used to investigate word connections in dream reports, potentially shedding new light on an ancient topic of psychology research</w:t>
+        <w:t xml:space="preserve"> things like "what do we dream about?" and "how do gender, cultural background, and waking life events impact the content of our dreams?" They recommend that LSA be used to </w:t>
+      </w:r>
+      <w:r>
+        <w:rPr>
+          <w:rFonts w:cstheme="minorHAnsi"/>
+        </w:rPr>
+        <w:lastRenderedPageBreak/>
+        <w:t>investigate word connections in dream reports, potentially shedding new light on an ancient topic of psychology research</w:t>
       </w:r>
       <w:r>
         <w:rPr>
@@ -2971,7 +2976,6 @@
         <w:rPr>
           <w:rFonts w:cstheme="minorHAnsi"/>
         </w:rPr>
-        <w:lastRenderedPageBreak/>
         <w:t xml:space="preserve">There is a constant proliferation of novel notions and scales in psychological measurement and theory. Psychological science is grappling with arbitrary measurement, construct dilution, and separation between research groups due to the </w:t>
       </w:r>
       <w:r>
@@ -3562,7 +3566,11 @@
         <w:fldChar w:fldCharType="end"/>
       </w:r>
       <w:r>
-        <w:t>. Expand data in terms of other random variables and then reverse the expansion term by term to get the asymptotic null distribution of data in series involving independent chi</w:t>
+        <w:t xml:space="preserve">. Expand data in terms of other random variables and then reverse the expansion term by term to get the asymptotic null distribution of data in series involving independent </w:t>
+      </w:r>
+      <w:r>
+        <w:lastRenderedPageBreak/>
+        <w:t>chi</w:t>
       </w:r>
       <w:r>
         <w:t>-</w:t>
@@ -3576,7 +3584,6 @@
         <w:jc w:val="both"/>
       </w:pPr>
       <w:r>
-        <w:lastRenderedPageBreak/>
         <w:t>The author of this paper</w:t>
       </w:r>
       <w:r>
@@ -3818,7 +3825,11 @@
         <w:t>analysing</w:t>
       </w:r>
       <w:r>
-        <w:t xml:space="preserve"> insight</w:t>
+        <w:t xml:space="preserve"> </w:t>
+      </w:r>
+      <w:r>
+        <w:lastRenderedPageBreak/>
+        <w:t>insight</w:t>
       </w:r>
       <w:r>
         <w:t>s</w:t>
@@ -3895,7 +3906,6 @@
         <w:jc w:val="both"/>
       </w:pPr>
       <w:r>
-        <w:lastRenderedPageBreak/>
         <w:t xml:space="preserve">Before collecting data, researchers must first determine whether scales are redundant to the new instrument, as they will need participant data to quantify shared variation. Despite </w:t>
       </w:r>
       <w:r>
@@ -4149,19 +4159,7 @@
         <w:jc w:val="both"/>
       </w:pPr>
       <w:r>
-        <w:t xml:space="preserve">Text </w:t>
-      </w:r>
-      <w:r>
-        <w:t>pre-processing</w:t>
-      </w:r>
-      <w:r>
-        <w:t xml:space="preserve"> is a technique for cleaning text data and preparing it for use in a model. Text data comprises noise in the form of emotions, punctuation, and text in a different case, among other things. When it comes to Human Language, there are many different ways to communicate the same thing, and this is only the beginning of the challenge. Machines cannot understand words; they require </w:t>
-      </w:r>
-      <w:r>
-        <w:t>numbers;</w:t>
-      </w:r>
-      <w:r>
-        <w:t xml:space="preserve"> </w:t>
+        <w:t xml:space="preserve">Text pre-processing is a technique for cleaning text data and preparing it for use in a model. Text data comprises noise in the form of emotions, punctuation, and text in a different case, among other things. When it comes to Human Language, there are many different ways to communicate the same thing, and this is only the beginning of the challenge. Machines cannot understand words; they require numbers; </w:t>
       </w:r>
       <w:r>
         <w:t>thus,</w:t>
@@ -4235,10 +4233,7 @@
         <w:t>stop</w:t>
       </w:r>
       <w:r>
-        <w:t xml:space="preserve"> words</w:t>
-      </w:r>
-      <w:r>
-        <w:t>, Rephrase Text, Stemming and Lemmatization,</w:t>
+        <w:t xml:space="preserve"> words, Rephrase Text, Stemming and Lemmatization,</w:t>
       </w:r>
       <w:r>
         <w:t xml:space="preserve"> Lower case,</w:t>
@@ -4258,6 +4253,7 @@
         <w:jc w:val="both"/>
       </w:pPr>
       <w:r>
+        <w:lastRenderedPageBreak/>
         <w:t>Here is the sample example for data pre-processing</w:t>
       </w:r>
     </w:p>
@@ -4309,7 +4305,6 @@
           <w:szCs w:val="18"/>
           <w:lang w:eastAsia="en-GB"/>
         </w:rPr>
-        <w:lastRenderedPageBreak/>
         <w:t>['REGINA v SECRETARY OF STATE FOR THE HOMEDEPARTMENT, Ex parte HINDLEY[COURT OF APPEAL][2000] 1 QB 152HEARING-DATES: 5, 6, 7, October 5 November 19985 November 1998CATCHWORDS:Prisons - Prisoners\' rights - Release on licence - Mandatory life sentence prisoner - Tariff element of determinate length provisionally fixed but not communicated to prisoner</w:t>
       </w:r>
       <w:r>
@@ -4910,6 +4905,7 @@
         <w:jc w:val="both"/>
       </w:pPr>
       <w:r>
+        <w:lastRenderedPageBreak/>
         <w:t xml:space="preserve">Steps involved in LSA: </w:t>
       </w:r>
     </w:p>
@@ -4922,7 +4918,6 @@
         <w:rPr>
           <w:noProof/>
         </w:rPr>
-        <w:lastRenderedPageBreak/>
         <w:drawing>
           <wp:inline distT="0" distB="0" distL="0" distR="0" wp14:anchorId="45D2BEDD" wp14:editId="3C7431C1">
             <wp:extent cx="3093058" cy="1370953"/>
@@ -4974,14 +4969,27 @@
       <w:r>
         <w:t xml:space="preserve">Figure </w:t>
       </w:r>
-      <w:fldSimple w:instr=" SEQ Figure \* ARABIC ">
-        <w:r>
-          <w:rPr>
-            <w:noProof/>
-          </w:rPr>
-          <w:t>1</w:t>
-        </w:r>
-      </w:fldSimple>
+      <w:r>
+        <w:fldChar w:fldCharType="begin"/>
+      </w:r>
+      <w:r>
+        <w:instrText xml:space="preserve"> SEQ Figure \* ARABIC </w:instrText>
+      </w:r>
+      <w:r>
+        <w:fldChar w:fldCharType="separate"/>
+      </w:r>
+      <w:r>
+        <w:rPr>
+          <w:noProof/>
+        </w:rPr>
+        <w:t>1</w:t>
+      </w:r>
+      <w:r>
+        <w:rPr>
+          <w:noProof/>
+        </w:rPr>
+        <w:fldChar w:fldCharType="end"/>
+      </w:r>
       <w:r>
         <w:t xml:space="preserve"> </w:t>
       </w:r>
@@ -5361,14 +5369,27 @@
       <w:r>
         <w:t xml:space="preserve">Figure </w:t>
       </w:r>
-      <w:fldSimple w:instr=" SEQ Figure \* ARABIC ">
-        <w:r>
-          <w:rPr>
-            <w:noProof/>
-          </w:rPr>
-          <w:t>2</w:t>
-        </w:r>
-      </w:fldSimple>
+      <w:r>
+        <w:fldChar w:fldCharType="begin"/>
+      </w:r>
+      <w:r>
+        <w:instrText xml:space="preserve"> SEQ Figure \* ARABIC </w:instrText>
+      </w:r>
+      <w:r>
+        <w:fldChar w:fldCharType="separate"/>
+      </w:r>
+      <w:r>
+        <w:rPr>
+          <w:noProof/>
+        </w:rPr>
+        <w:t>2</w:t>
+      </w:r>
+      <w:r>
+        <w:rPr>
+          <w:noProof/>
+        </w:rPr>
+        <w:fldChar w:fldCharType="end"/>
+      </w:r>
       <w:r>
         <w:t xml:space="preserve"> LSA sorting words to their concept spac</w:t>
       </w:r>
@@ -5509,7 +5530,11 @@
         <w:jc w:val="both"/>
       </w:pPr>
       <w:r>
-        <w:t xml:space="preserve">Although word clouds are more versatile than traditional time series views when it comes to displaying intricate word associations, they aren't usually built for side-by-side comparison. For example, the size and position of a word in distinct word clouds normally vary, and words regularly appear and depart over time. Exploring temporal trends of documents with varied time stamps is difficult using traditional word clouds. We present a versatile method for creating </w:t>
+        <w:t xml:space="preserve">Although word clouds are more versatile than traditional time series views when it comes to displaying intricate word associations, they aren't usually built for side-by-side comparison. For example, the size and position of a word in distinct word clouds normally vary, and words regularly appear and depart over time. Exploring temporal trends of documents with varied time stamps is difficult using </w:t>
+      </w:r>
+      <w:r>
+        <w:lastRenderedPageBreak/>
+        <w:t xml:space="preserve">traditional word clouds. We present a versatile method for creating </w:t>
       </w:r>
       <w:r>
         <w:t xml:space="preserve">a </w:t>
@@ -5518,11 +5543,7 @@
         <w:t>word cloud layout</w:t>
       </w:r>
       <w:r>
-        <w:t xml:space="preserve"> tailored to </w:t>
-      </w:r>
-      <w:r>
-        <w:lastRenderedPageBreak/>
-        <w:t xml:space="preserve">such papers. To suit diverse user requirements, our technique can structure layouts according to multiple semantic-coherence criteria </w:t>
+        <w:t xml:space="preserve"> tailored to such papers. To suit diverse user requirements, our technique can structure layouts according to multiple semantic-coherence criteria </w:t>
       </w:r>
       <w:r>
         <w:fldChar w:fldCharType="begin"/>
@@ -5665,14 +5686,27 @@
       <w:r>
         <w:t xml:space="preserve">Figure </w:t>
       </w:r>
-      <w:fldSimple w:instr=" SEQ Figure \* ARABIC ">
-        <w:r>
-          <w:rPr>
-            <w:noProof/>
-          </w:rPr>
-          <w:t>3</w:t>
-        </w:r>
-      </w:fldSimple>
+      <w:r>
+        <w:fldChar w:fldCharType="begin"/>
+      </w:r>
+      <w:r>
+        <w:instrText xml:space="preserve"> SEQ Figure \* ARABIC </w:instrText>
+      </w:r>
+      <w:r>
+        <w:fldChar w:fldCharType="separate"/>
+      </w:r>
+      <w:r>
+        <w:rPr>
+          <w:noProof/>
+        </w:rPr>
+        <w:t>3</w:t>
+      </w:r>
+      <w:r>
+        <w:rPr>
+          <w:noProof/>
+        </w:rPr>
+        <w:fldChar w:fldCharType="end"/>
+      </w:r>
       <w:r>
         <w:t xml:space="preserve"> </w:t>
       </w:r>
@@ -6066,14 +6100,27 @@
       <w:r>
         <w:t xml:space="preserve">Figure </w:t>
       </w:r>
-      <w:fldSimple w:instr=" SEQ Figure \* ARABIC ">
-        <w:r>
-          <w:rPr>
-            <w:noProof/>
-          </w:rPr>
-          <w:t>4</w:t>
-        </w:r>
-      </w:fldSimple>
+      <w:r>
+        <w:fldChar w:fldCharType="begin"/>
+      </w:r>
+      <w:r>
+        <w:instrText xml:space="preserve"> SEQ Figure \* ARABIC </w:instrText>
+      </w:r>
+      <w:r>
+        <w:fldChar w:fldCharType="separate"/>
+      </w:r>
+      <w:r>
+        <w:rPr>
+          <w:noProof/>
+        </w:rPr>
+        <w:t>4</w:t>
+      </w:r>
+      <w:r>
+        <w:rPr>
+          <w:noProof/>
+        </w:rPr>
+        <w:fldChar w:fldCharType="end"/>
+      </w:r>
       <w:r>
         <w:t xml:space="preserve"> Word cloud representation</w:t>
       </w:r>
@@ -6536,14 +6583,27 @@
       <w:r>
         <w:t xml:space="preserve">Figure </w:t>
       </w:r>
-      <w:fldSimple w:instr=" SEQ Figure \* ARABIC ">
-        <w:r>
-          <w:rPr>
-            <w:noProof/>
-          </w:rPr>
-          <w:t>5</w:t>
-        </w:r>
-      </w:fldSimple>
+      <w:r>
+        <w:fldChar w:fldCharType="begin"/>
+      </w:r>
+      <w:r>
+        <w:instrText xml:space="preserve"> SEQ Figure \* ARABIC </w:instrText>
+      </w:r>
+      <w:r>
+        <w:fldChar w:fldCharType="separate"/>
+      </w:r>
+      <w:r>
+        <w:rPr>
+          <w:noProof/>
+        </w:rPr>
+        <w:t>5</w:t>
+      </w:r>
+      <w:r>
+        <w:rPr>
+          <w:noProof/>
+        </w:rPr>
+        <w:fldChar w:fldCharType="end"/>
+      </w:r>
       <w:r>
         <w:t xml:space="preserve"> </w:t>
       </w:r>
@@ -6777,39 +6837,7 @@
           <w:rFonts w:ascii="Calibri" w:hAnsi="Calibri" w:cs="Calibri"/>
           <w:szCs w:val="24"/>
         </w:rPr>
-        <w:t>(</w:t>
-      </w:r>
-      <w:proofErr w:type="spellStart"/>
-      <w:r>
-        <w:rPr>
-          <w:rFonts w:ascii="Calibri" w:hAnsi="Calibri" w:cs="Calibri"/>
-          <w:szCs w:val="24"/>
-        </w:rPr>
-        <w:t>Besançon</w:t>
-      </w:r>
-      <w:proofErr w:type="spellEnd"/>
-      <w:r>
-        <w:rPr>
-          <w:rFonts w:ascii="Calibri" w:hAnsi="Calibri" w:cs="Calibri"/>
-          <w:szCs w:val="24"/>
-        </w:rPr>
-        <w:t xml:space="preserve"> and </w:t>
-      </w:r>
-      <w:proofErr w:type="spellStart"/>
-      <w:r>
-        <w:rPr>
-          <w:rFonts w:ascii="Calibri" w:hAnsi="Calibri" w:cs="Calibri"/>
-          <w:szCs w:val="24"/>
-        </w:rPr>
-        <w:t>Rajman</w:t>
-      </w:r>
-      <w:proofErr w:type="spellEnd"/>
-      <w:r>
-        <w:rPr>
-          <w:rFonts w:ascii="Calibri" w:hAnsi="Calibri" w:cs="Calibri"/>
-          <w:szCs w:val="24"/>
-        </w:rPr>
-        <w:t>, 2002)</w:t>
+        <w:t>(Besançon and Rajman, 2002)</w:t>
       </w:r>
       <w:r>
         <w:rPr>
@@ -6908,21 +6936,7 @@
         <w:rPr>
           <w:rFonts w:ascii="Calibri" w:hAnsi="Calibri" w:cs="Calibri"/>
         </w:rPr>
-        <w:t>(</w:t>
-      </w:r>
-      <w:proofErr w:type="spellStart"/>
-      <w:r>
-        <w:rPr>
-          <w:rFonts w:ascii="Calibri" w:hAnsi="Calibri" w:cs="Calibri"/>
-        </w:rPr>
-        <w:t>Diniz</w:t>
-      </w:r>
-      <w:proofErr w:type="spellEnd"/>
-      <w:r>
-        <w:rPr>
-          <w:rFonts w:ascii="Calibri" w:hAnsi="Calibri" w:cs="Calibri"/>
-        </w:rPr>
-        <w:t>-Filho et al., 2013)</w:t>
+        <w:t>(Diniz-Filho et al., 2013)</w:t>
       </w:r>
       <w:r>
         <w:rPr>
@@ -7163,17 +7177,7 @@
           <w:szCs w:val="25"/>
           <w:bdr w:val="none" w:sz="0" w:space="0" w:color="auto" w:frame="1"/>
         </w:rPr>
-        <w:t>)</w:t>
-      </w:r>
-      <w:r>
-        <w:rPr>
-          <w:rStyle w:val="mo"/>
-          <w:rFonts w:ascii="MathJax_Main" w:hAnsi="MathJax_Main"/>
-          <w:sz w:val="25"/>
-          <w:szCs w:val="25"/>
-          <w:bdr w:val="none" w:sz="0" w:space="0" w:color="auto" w:frame="1"/>
-        </w:rPr>
-        <w:t>.</w:t>
+        <w:t>).</w:t>
       </w:r>
       <w:r>
         <w:rPr>
@@ -7361,7 +7365,7 @@
           <w:bdr w:val="none" w:sz="0" w:space="0" w:color="auto" w:frame="1"/>
           <w:shd w:val="clear" w:color="auto" w:fill="FFFFFF"/>
         </w:rPr>
-        <w:t>∥</w:t>
+        <w:t xml:space="preserve">∥ </w:t>
       </w:r>
       <w:r>
         <w:rPr>
@@ -7373,8 +7377,127 @@
           <w:bdr w:val="none" w:sz="0" w:space="0" w:color="auto" w:frame="1"/>
           <w:shd w:val="clear" w:color="auto" w:fill="FFFFFF"/>
         </w:rPr>
-        <w:t xml:space="preserve"> </w:t>
-      </w:r>
+        <w:tab/>
+        <w:t xml:space="preserve">Describes the spatial proximity of </w:t>
+      </w:r>
+      <w:proofErr w:type="spellStart"/>
+      <w:r>
+        <w:rPr>
+          <w:rStyle w:val="mi"/>
+          <w:rFonts w:ascii="MathJax_Math-italic" w:hAnsi="MathJax_Math-italic"/>
+          <w:sz w:val="25"/>
+          <w:szCs w:val="25"/>
+          <w:bdr w:val="none" w:sz="0" w:space="0" w:color="auto" w:frame="1"/>
+        </w:rPr>
+        <w:t>s</w:t>
+      </w:r>
+      <w:r>
+        <w:rPr>
+          <w:rStyle w:val="mi"/>
+          <w:rFonts w:ascii="MathJax_Math-italic" w:hAnsi="MathJax_Math-italic"/>
+          <w:sz w:val="18"/>
+          <w:szCs w:val="18"/>
+          <w:bdr w:val="none" w:sz="0" w:space="0" w:color="auto" w:frame="1"/>
+        </w:rPr>
+        <w:t>i</w:t>
+      </w:r>
+      <w:proofErr w:type="spellEnd"/>
+      <w:r>
+        <w:rPr>
+          <w:rFonts w:ascii="Georgia" w:hAnsi="Georgia"/>
+          <w:color w:val="333333"/>
+          <w:sz w:val="23"/>
+          <w:szCs w:val="23"/>
+          <w:shd w:val="clear" w:color="auto" w:fill="FFFFFF"/>
+        </w:rPr>
+        <w:t> and </w:t>
+      </w:r>
+      <w:proofErr w:type="spellStart"/>
+      <w:r>
+        <w:rPr>
+          <w:rStyle w:val="mi"/>
+          <w:rFonts w:ascii="MathJax_Math-italic" w:hAnsi="MathJax_Math-italic"/>
+          <w:sz w:val="25"/>
+          <w:szCs w:val="25"/>
+          <w:bdr w:val="none" w:sz="0" w:space="0" w:color="auto" w:frame="1"/>
+        </w:rPr>
+        <w:t>s</w:t>
+      </w:r>
+      <w:r>
+        <w:rPr>
+          <w:rStyle w:val="mi"/>
+          <w:rFonts w:ascii="MathJax_Math-italic" w:hAnsi="MathJax_Math-italic"/>
+          <w:sz w:val="18"/>
+          <w:szCs w:val="18"/>
+          <w:bdr w:val="none" w:sz="0" w:space="0" w:color="auto" w:frame="1"/>
+        </w:rPr>
+        <w:t>j</w:t>
+      </w:r>
+      <w:proofErr w:type="spellEnd"/>
+    </w:p>
+    <w:p>
+      <w:pPr>
+        <w:jc w:val="both"/>
+        <w:rPr>
+          <w:rStyle w:val="mi"/>
+          <w:rFonts w:ascii="MathJax_Main" w:hAnsi="MathJax_Main"/>
+          <w:color w:val="333333"/>
+          <w:sz w:val="25"/>
+          <w:szCs w:val="25"/>
+          <w:bdr w:val="none" w:sz="0" w:space="0" w:color="auto" w:frame="1"/>
+          <w:shd w:val="clear" w:color="auto" w:fill="FFFFFF"/>
+        </w:rPr>
+      </w:pPr>
+      <w:r>
+        <w:rPr>
+          <w:rStyle w:val="mi"/>
+          <w:rFonts w:ascii="MathJax_Main" w:hAnsi="MathJax_Main"/>
+          <w:color w:val="333333"/>
+          <w:sz w:val="25"/>
+          <w:szCs w:val="25"/>
+          <w:bdr w:val="none" w:sz="0" w:space="0" w:color="auto" w:frame="1"/>
+          <w:shd w:val="clear" w:color="auto" w:fill="FFFFFF"/>
+        </w:rPr>
+        <w:t>And</w:t>
+      </w:r>
+    </w:p>
+    <w:p>
+      <w:pPr>
+        <w:jc w:val="both"/>
+        <w:rPr>
+          <w:rStyle w:val="mo"/>
+          <w:rFonts w:ascii="MathJax_Main" w:hAnsi="MathJax_Main"/>
+          <w:sz w:val="25"/>
+          <w:szCs w:val="25"/>
+          <w:bdr w:val="none" w:sz="0" w:space="0" w:color="auto" w:frame="1"/>
+        </w:rPr>
+      </w:pPr>
+      <w:proofErr w:type="spellStart"/>
+      <w:r>
+        <w:rPr>
+          <w:rStyle w:val="mi"/>
+          <w:rFonts w:ascii="MathJax_Main-bold" w:hAnsi="MathJax_Main-bold"/>
+          <w:color w:val="333333"/>
+          <w:sz w:val="25"/>
+          <w:szCs w:val="25"/>
+          <w:bdr w:val="none" w:sz="0" w:space="0" w:color="auto" w:frame="1"/>
+          <w:shd w:val="clear" w:color="auto" w:fill="FFFFFF"/>
+        </w:rPr>
+        <w:t>U</w:t>
+      </w:r>
+      <w:r>
+        <w:rPr>
+          <w:rStyle w:val="mi"/>
+          <w:rFonts w:ascii="MathJax_Math-italic" w:hAnsi="MathJax_Math-italic"/>
+          <w:color w:val="333333"/>
+          <w:sz w:val="18"/>
+          <w:szCs w:val="18"/>
+          <w:bdr w:val="none" w:sz="0" w:space="0" w:color="auto" w:frame="1"/>
+          <w:shd w:val="clear" w:color="auto" w:fill="FFFFFF"/>
+        </w:rPr>
+        <w:t>ij</w:t>
+      </w:r>
+      <w:proofErr w:type="spellEnd"/>
       <w:r>
         <w:rPr>
           <w:rStyle w:val="mo"/>
@@ -7385,69 +7508,23 @@
           <w:bdr w:val="none" w:sz="0" w:space="0" w:color="auto" w:frame="1"/>
           <w:shd w:val="clear" w:color="auto" w:fill="FFFFFF"/>
         </w:rPr>
-        <w:tab/>
-        <w:t xml:space="preserve">Describes the spatial proximity of </w:t>
-      </w:r>
-      <w:proofErr w:type="spellStart"/>
+        <w:t>=|</w:t>
+      </w:r>
       <w:r>
         <w:rPr>
           <w:rStyle w:val="mi"/>
           <w:rFonts w:ascii="MathJax_Math-italic" w:hAnsi="MathJax_Math-italic"/>
+          <w:color w:val="333333"/>
           <w:sz w:val="25"/>
           <w:szCs w:val="25"/>
           <w:bdr w:val="none" w:sz="0" w:space="0" w:color="auto" w:frame="1"/>
-        </w:rPr>
-        <w:t>s</w:t>
-      </w:r>
-      <w:r>
-        <w:rPr>
-          <w:rStyle w:val="mi"/>
-          <w:rFonts w:ascii="MathJax_Math-italic" w:hAnsi="MathJax_Math-italic"/>
-          <w:sz w:val="18"/>
-          <w:szCs w:val="18"/>
-          <w:bdr w:val="none" w:sz="0" w:space="0" w:color="auto" w:frame="1"/>
-        </w:rPr>
-        <w:t>i</w:t>
-      </w:r>
-      <w:proofErr w:type="spellEnd"/>
-      <w:r>
-        <w:rPr>
-          <w:rFonts w:ascii="Georgia" w:hAnsi="Georgia"/>
-          <w:color w:val="333333"/>
-          <w:sz w:val="23"/>
-          <w:szCs w:val="23"/>
           <w:shd w:val="clear" w:color="auto" w:fill="FFFFFF"/>
         </w:rPr>
-        <w:t> and </w:t>
-      </w:r>
-      <w:proofErr w:type="spellStart"/>
-      <w:r>
-        <w:rPr>
-          <w:rStyle w:val="mi"/>
-          <w:rFonts w:ascii="MathJax_Math-italic" w:hAnsi="MathJax_Math-italic"/>
-          <w:sz w:val="25"/>
-          <w:szCs w:val="25"/>
-          <w:bdr w:val="none" w:sz="0" w:space="0" w:color="auto" w:frame="1"/>
-        </w:rPr>
-        <w:t>s</w:t>
-      </w:r>
-      <w:r>
-        <w:rPr>
-          <w:rStyle w:val="mi"/>
-          <w:rFonts w:ascii="MathJax_Math-italic" w:hAnsi="MathJax_Math-italic"/>
-          <w:sz w:val="18"/>
-          <w:szCs w:val="18"/>
-          <w:bdr w:val="none" w:sz="0" w:space="0" w:color="auto" w:frame="1"/>
-        </w:rPr>
-        <w:t>j</w:t>
-      </w:r>
-      <w:proofErr w:type="spellEnd"/>
-    </w:p>
-    <w:p>
-      <w:pPr>
-        <w:jc w:val="both"/>
-        <w:rPr>
-          <w:rStyle w:val="mi"/>
+        <w:t>Z</w:t>
+      </w:r>
+      <w:r>
+        <w:rPr>
+          <w:rStyle w:val="mo"/>
           <w:rFonts w:ascii="MathJax_Main" w:hAnsi="MathJax_Main"/>
           <w:color w:val="333333"/>
           <w:sz w:val="25"/>
@@ -7455,55 +7532,20 @@
           <w:bdr w:val="none" w:sz="0" w:space="0" w:color="auto" w:frame="1"/>
           <w:shd w:val="clear" w:color="auto" w:fill="FFFFFF"/>
         </w:rPr>
-      </w:pPr>
+        <w:t>(</w:t>
+      </w:r>
+      <w:proofErr w:type="spellStart"/>
       <w:r>
         <w:rPr>
           <w:rStyle w:val="mi"/>
-          <w:rFonts w:ascii="MathJax_Main" w:hAnsi="MathJax_Main"/>
+          <w:rFonts w:ascii="MathJax_Math-italic" w:hAnsi="MathJax_Math-italic"/>
           <w:color w:val="333333"/>
           <w:sz w:val="25"/>
           <w:szCs w:val="25"/>
           <w:bdr w:val="none" w:sz="0" w:space="0" w:color="auto" w:frame="1"/>
           <w:shd w:val="clear" w:color="auto" w:fill="FFFFFF"/>
         </w:rPr>
-        <w:t>A</w:t>
-      </w:r>
-      <w:r>
-        <w:rPr>
-          <w:rStyle w:val="mi"/>
-          <w:rFonts w:ascii="MathJax_Main" w:hAnsi="MathJax_Main"/>
-          <w:color w:val="333333"/>
-          <w:sz w:val="25"/>
-          <w:szCs w:val="25"/>
-          <w:bdr w:val="none" w:sz="0" w:space="0" w:color="auto" w:frame="1"/>
-          <w:shd w:val="clear" w:color="auto" w:fill="FFFFFF"/>
-        </w:rPr>
-        <w:t>nd</w:t>
-      </w:r>
-    </w:p>
-    <w:p>
-      <w:pPr>
-        <w:jc w:val="both"/>
-        <w:rPr>
-          <w:rStyle w:val="mo"/>
-          <w:rFonts w:ascii="MathJax_Main" w:hAnsi="MathJax_Main"/>
-          <w:sz w:val="25"/>
-          <w:szCs w:val="25"/>
-          <w:bdr w:val="none" w:sz="0" w:space="0" w:color="auto" w:frame="1"/>
-        </w:rPr>
-      </w:pPr>
-      <w:proofErr w:type="spellStart"/>
-      <w:r>
-        <w:rPr>
-          <w:rStyle w:val="mi"/>
-          <w:rFonts w:ascii="MathJax_Main-bold" w:hAnsi="MathJax_Main-bold"/>
-          <w:color w:val="333333"/>
-          <w:sz w:val="25"/>
-          <w:szCs w:val="25"/>
-          <w:bdr w:val="none" w:sz="0" w:space="0" w:color="auto" w:frame="1"/>
-          <w:shd w:val="clear" w:color="auto" w:fill="FFFFFF"/>
-        </w:rPr>
-        <w:t>U</w:t>
+        <w:t>s</w:t>
       </w:r>
       <w:r>
         <w:rPr>
@@ -7515,7 +7557,7 @@
           <w:bdr w:val="none" w:sz="0" w:space="0" w:color="auto" w:frame="1"/>
           <w:shd w:val="clear" w:color="auto" w:fill="FFFFFF"/>
         </w:rPr>
-        <w:t>ij</w:t>
+        <w:t>i</w:t>
       </w:r>
       <w:proofErr w:type="spellEnd"/>
       <w:r>
@@ -7528,7 +7570,7 @@
           <w:bdr w:val="none" w:sz="0" w:space="0" w:color="auto" w:frame="1"/>
           <w:shd w:val="clear" w:color="auto" w:fill="FFFFFF"/>
         </w:rPr>
-        <w:t>=|</w:t>
+        <w:t>)−</w:t>
       </w:r>
       <w:r>
         <w:rPr>
@@ -7577,7 +7619,7 @@
           <w:bdr w:val="none" w:sz="0" w:space="0" w:color="auto" w:frame="1"/>
           <w:shd w:val="clear" w:color="auto" w:fill="FFFFFF"/>
         </w:rPr>
-        <w:t>i</w:t>
+        <w:t>j</w:t>
       </w:r>
       <w:proofErr w:type="spellEnd"/>
       <w:r>
@@ -7590,19 +7632,7 @@
           <w:bdr w:val="none" w:sz="0" w:space="0" w:color="auto" w:frame="1"/>
           <w:shd w:val="clear" w:color="auto" w:fill="FFFFFF"/>
         </w:rPr>
-        <w:t>)−</w:t>
-      </w:r>
-      <w:r>
-        <w:rPr>
-          <w:rStyle w:val="mi"/>
-          <w:rFonts w:ascii="MathJax_Math-italic" w:hAnsi="MathJax_Math-italic"/>
-          <w:color w:val="333333"/>
-          <w:sz w:val="25"/>
-          <w:szCs w:val="25"/>
-          <w:bdr w:val="none" w:sz="0" w:space="0" w:color="auto" w:frame="1"/>
-          <w:shd w:val="clear" w:color="auto" w:fill="FFFFFF"/>
-        </w:rPr>
-        <w:t>Z</w:t>
+        <w:t>)|</w:t>
       </w:r>
       <w:r>
         <w:rPr>
@@ -7614,56 +7644,6 @@
           <w:bdr w:val="none" w:sz="0" w:space="0" w:color="auto" w:frame="1"/>
           <w:shd w:val="clear" w:color="auto" w:fill="FFFFFF"/>
         </w:rPr>
-        <w:t>(</w:t>
-      </w:r>
-      <w:proofErr w:type="spellStart"/>
-      <w:r>
-        <w:rPr>
-          <w:rStyle w:val="mi"/>
-          <w:rFonts w:ascii="MathJax_Math-italic" w:hAnsi="MathJax_Math-italic"/>
-          <w:color w:val="333333"/>
-          <w:sz w:val="25"/>
-          <w:szCs w:val="25"/>
-          <w:bdr w:val="none" w:sz="0" w:space="0" w:color="auto" w:frame="1"/>
-          <w:shd w:val="clear" w:color="auto" w:fill="FFFFFF"/>
-        </w:rPr>
-        <w:t>s</w:t>
-      </w:r>
-      <w:r>
-        <w:rPr>
-          <w:rStyle w:val="mi"/>
-          <w:rFonts w:ascii="MathJax_Math-italic" w:hAnsi="MathJax_Math-italic"/>
-          <w:color w:val="333333"/>
-          <w:sz w:val="18"/>
-          <w:szCs w:val="18"/>
-          <w:bdr w:val="none" w:sz="0" w:space="0" w:color="auto" w:frame="1"/>
-          <w:shd w:val="clear" w:color="auto" w:fill="FFFFFF"/>
-        </w:rPr>
-        <w:t>j</w:t>
-      </w:r>
-      <w:proofErr w:type="spellEnd"/>
-      <w:r>
-        <w:rPr>
-          <w:rStyle w:val="mo"/>
-          <w:rFonts w:ascii="MathJax_Main" w:hAnsi="MathJax_Main"/>
-          <w:color w:val="333333"/>
-          <w:sz w:val="25"/>
-          <w:szCs w:val="25"/>
-          <w:bdr w:val="none" w:sz="0" w:space="0" w:color="auto" w:frame="1"/>
-          <w:shd w:val="clear" w:color="auto" w:fill="FFFFFF"/>
-        </w:rPr>
-        <w:t>)|</w:t>
-      </w:r>
-      <w:r>
-        <w:rPr>
-          <w:rStyle w:val="mo"/>
-          <w:rFonts w:ascii="MathJax_Main" w:hAnsi="MathJax_Main"/>
-          <w:color w:val="333333"/>
-          <w:sz w:val="25"/>
-          <w:szCs w:val="25"/>
-          <w:bdr w:val="none" w:sz="0" w:space="0" w:color="auto" w:frame="1"/>
-          <w:shd w:val="clear" w:color="auto" w:fill="FFFFFF"/>
-        </w:rPr>
         <w:tab/>
         <w:t xml:space="preserve">quantifies the closeness in range </w:t>
       </w:r>
@@ -7902,23 +7882,7 @@
           <w:rFonts w:ascii="MathJax_Main" w:hAnsi="MathJax_Main"/>
           <w:sz w:val="25"/>
         </w:rPr>
-        <w:t>(</w:t>
-      </w:r>
-      <w:proofErr w:type="spellStart"/>
-      <w:r>
-        <w:rPr>
-          <w:rFonts w:ascii="MathJax_Main" w:hAnsi="MathJax_Main"/>
-          <w:sz w:val="25"/>
-        </w:rPr>
-        <w:t>Khademi</w:t>
-      </w:r>
-      <w:proofErr w:type="spellEnd"/>
-      <w:r>
-        <w:rPr>
-          <w:rFonts w:ascii="MathJax_Main" w:hAnsi="MathJax_Main"/>
-          <w:sz w:val="25"/>
-        </w:rPr>
-        <w:t xml:space="preserve"> et al., 2009)</w:t>
+        <w:t>(Khademi et al., 2009)</w:t>
       </w:r>
       <w:r>
         <w:rPr>
@@ -8295,6 +8259,7 @@
       <w:r>
         <w:rPr>
           <w:rFonts w:ascii="MathJax_Main" w:hAnsi="MathJax_Main"/>
+          <w:noProof/>
           <w:sz w:val="25"/>
           <w:szCs w:val="25"/>
           <w:bdr w:val="none" w:sz="0" w:space="0" w:color="auto" w:frame="1"/>
@@ -8351,14 +8316,27 @@
       <w:r>
         <w:t xml:space="preserve">Figure </w:t>
       </w:r>
-      <w:fldSimple w:instr=" SEQ Figure \* ARABIC ">
-        <w:r>
-          <w:rPr>
-            <w:noProof/>
-          </w:rPr>
-          <w:t>6</w:t>
-        </w:r>
-      </w:fldSimple>
+      <w:r>
+        <w:fldChar w:fldCharType="begin"/>
+      </w:r>
+      <w:r>
+        <w:instrText xml:space="preserve"> SEQ Figure \* ARABIC </w:instrText>
+      </w:r>
+      <w:r>
+        <w:fldChar w:fldCharType="separate"/>
+      </w:r>
+      <w:r>
+        <w:rPr>
+          <w:noProof/>
+        </w:rPr>
+        <w:t>6</w:t>
+      </w:r>
+      <w:r>
+        <w:rPr>
+          <w:noProof/>
+        </w:rPr>
+        <w:fldChar w:fldCharType="end"/>
+      </w:r>
       <w:r>
         <w:t xml:space="preserve"> mantel test for samples at different spaces</w:t>
       </w:r>
@@ -8431,27 +8409,7 @@
           <w:szCs w:val="25"/>
           <w:bdr w:val="none" w:sz="0" w:space="0" w:color="auto" w:frame="1"/>
         </w:rPr>
-        <w:t>s</w:t>
-      </w:r>
-      <w:r>
-        <w:rPr>
-          <w:rFonts w:ascii="MathJax_Main" w:hAnsi="MathJax_Main"/>
-          <w:color w:val="808080" w:themeColor="background1" w:themeShade="80"/>
-          <w:sz w:val="25"/>
-          <w:szCs w:val="25"/>
-          <w:bdr w:val="none" w:sz="0" w:space="0" w:color="auto" w:frame="1"/>
-        </w:rPr>
-        <w:t>klearn</w:t>
-      </w:r>
-      <w:r>
-        <w:rPr>
-          <w:rFonts w:ascii="MathJax_Main" w:hAnsi="MathJax_Main"/>
-          <w:color w:val="808080" w:themeColor="background1" w:themeShade="80"/>
-          <w:sz w:val="25"/>
-          <w:szCs w:val="25"/>
-          <w:bdr w:val="none" w:sz="0" w:space="0" w:color="auto" w:frame="1"/>
-        </w:rPr>
-        <w:t>.metrics.pairwise.nan_euclidean_distances(matrix, matrix)</w:t>
+        <w:t>sklearn.metrics.pairwise.nan_euclidean_distances(matrix, matrix)</w:t>
       </w:r>
     </w:p>
     <w:p>
@@ -9479,27 +9437,14 @@
       <w:r>
         <w:t xml:space="preserve">Figure </w:t>
       </w:r>
-      <w:r>
-        <w:fldChar w:fldCharType="begin"/>
-      </w:r>
-      <w:r>
-        <w:instrText xml:space="preserve"> SEQ Figure \* ARABIC </w:instrText>
-      </w:r>
-      <w:r>
-        <w:fldChar w:fldCharType="separate"/>
-      </w:r>
-      <w:r>
-        <w:rPr>
-          <w:noProof/>
-        </w:rPr>
-        <w:t>7</w:t>
-      </w:r>
-      <w:r>
-        <w:rPr>
-          <w:noProof/>
-        </w:rPr>
-        <w:fldChar w:fldCharType="end"/>
-      </w:r>
+      <w:fldSimple w:instr=" SEQ Figure \* ARABIC ">
+        <w:r>
+          <w:rPr>
+            <w:noProof/>
+          </w:rPr>
+          <w:t>7</w:t>
+        </w:r>
+      </w:fldSimple>
       <w:r>
         <w:t xml:space="preserve"> </w:t>
       </w:r>
@@ -9577,27 +9522,14 @@
       <w:r>
         <w:t xml:space="preserve">Figure </w:t>
       </w:r>
-      <w:r>
-        <w:fldChar w:fldCharType="begin"/>
-      </w:r>
-      <w:r>
-        <w:instrText xml:space="preserve"> SEQ Figure \* ARABIC </w:instrText>
-      </w:r>
-      <w:r>
-        <w:fldChar w:fldCharType="separate"/>
-      </w:r>
-      <w:r>
-        <w:rPr>
-          <w:noProof/>
-        </w:rPr>
-        <w:t>8</w:t>
-      </w:r>
-      <w:r>
-        <w:rPr>
-          <w:noProof/>
-        </w:rPr>
-        <w:fldChar w:fldCharType="end"/>
-      </w:r>
+      <w:fldSimple w:instr=" SEQ Figure \* ARABIC ">
+        <w:r>
+          <w:rPr>
+            <w:noProof/>
+          </w:rPr>
+          <w:t>8</w:t>
+        </w:r>
+      </w:fldSimple>
       <w:r>
         <w:t xml:space="preserve"> Importing libraries</w:t>
       </w:r>
@@ -9731,27 +9663,14 @@
       <w:r>
         <w:t xml:space="preserve">Figure </w:t>
       </w:r>
-      <w:r>
-        <w:fldChar w:fldCharType="begin"/>
-      </w:r>
-      <w:r>
-        <w:instrText xml:space="preserve"> SEQ Figure \* ARABIC </w:instrText>
-      </w:r>
-      <w:r>
-        <w:fldChar w:fldCharType="separate"/>
-      </w:r>
-      <w:r>
-        <w:rPr>
-          <w:noProof/>
-        </w:rPr>
-        <w:t>9</w:t>
-      </w:r>
-      <w:r>
-        <w:rPr>
-          <w:noProof/>
-        </w:rPr>
-        <w:fldChar w:fldCharType="end"/>
-      </w:r>
+      <w:fldSimple w:instr=" SEQ Figure \* ARABIC ">
+        <w:r>
+          <w:rPr>
+            <w:noProof/>
+          </w:rPr>
+          <w:t>9</w:t>
+        </w:r>
+      </w:fldSimple>
       <w:r>
         <w:t xml:space="preserve"> </w:t>
       </w:r>
@@ -9885,27 +9804,14 @@
       <w:r>
         <w:t xml:space="preserve">Figure </w:t>
       </w:r>
-      <w:r>
-        <w:fldChar w:fldCharType="begin"/>
-      </w:r>
-      <w:r>
-        <w:instrText xml:space="preserve"> SEQ Figure \* ARABIC </w:instrText>
-      </w:r>
-      <w:r>
-        <w:fldChar w:fldCharType="separate"/>
-      </w:r>
-      <w:r>
-        <w:rPr>
-          <w:noProof/>
-        </w:rPr>
-        <w:t>10</w:t>
-      </w:r>
-      <w:r>
-        <w:rPr>
-          <w:noProof/>
-        </w:rPr>
-        <w:fldChar w:fldCharType="end"/>
-      </w:r>
+      <w:fldSimple w:instr=" SEQ Figure \* ARABIC ">
+        <w:r>
+          <w:rPr>
+            <w:noProof/>
+          </w:rPr>
+          <w:t>10</w:t>
+        </w:r>
+      </w:fldSimple>
       <w:r>
         <w:t xml:space="preserve"> </w:t>
       </w:r>
@@ -10028,27 +9934,14 @@
       <w:r>
         <w:t xml:space="preserve">Figure </w:t>
       </w:r>
-      <w:r>
-        <w:fldChar w:fldCharType="begin"/>
-      </w:r>
-      <w:r>
-        <w:instrText xml:space="preserve"> SEQ Figure \* ARABIC </w:instrText>
-      </w:r>
-      <w:r>
-        <w:fldChar w:fldCharType="separate"/>
-      </w:r>
-      <w:r>
-        <w:rPr>
-          <w:noProof/>
-        </w:rPr>
-        <w:t>11</w:t>
-      </w:r>
-      <w:r>
-        <w:rPr>
-          <w:noProof/>
-        </w:rPr>
-        <w:fldChar w:fldCharType="end"/>
-      </w:r>
+      <w:fldSimple w:instr=" SEQ Figure \* ARABIC ">
+        <w:r>
+          <w:rPr>
+            <w:noProof/>
+          </w:rPr>
+          <w:t>11</w:t>
+        </w:r>
+      </w:fldSimple>
       <w:r>
         <w:t xml:space="preserve"> </w:t>
       </w:r>
@@ -10220,27 +10113,14 @@
       <w:r>
         <w:t xml:space="preserve">Figure </w:t>
       </w:r>
-      <w:r>
-        <w:fldChar w:fldCharType="begin"/>
-      </w:r>
-      <w:r>
-        <w:instrText xml:space="preserve"> SEQ Figure \* ARABIC </w:instrText>
-      </w:r>
-      <w:r>
-        <w:fldChar w:fldCharType="separate"/>
-      </w:r>
-      <w:r>
-        <w:rPr>
-          <w:noProof/>
-        </w:rPr>
-        <w:t>12</w:t>
-      </w:r>
-      <w:r>
-        <w:rPr>
-          <w:noProof/>
-        </w:rPr>
-        <w:fldChar w:fldCharType="end"/>
-      </w:r>
+      <w:fldSimple w:instr=" SEQ Figure \* ARABIC ">
+        <w:r>
+          <w:rPr>
+            <w:noProof/>
+          </w:rPr>
+          <w:t>12</w:t>
+        </w:r>
+      </w:fldSimple>
       <w:r>
         <w:t xml:space="preserve"> </w:t>
       </w:r>
@@ -10315,27 +10195,14 @@
       <w:r>
         <w:t xml:space="preserve">Figure </w:t>
       </w:r>
-      <w:r>
-        <w:fldChar w:fldCharType="begin"/>
-      </w:r>
-      <w:r>
-        <w:instrText xml:space="preserve"> SEQ Figure \* ARABIC </w:instrText>
-      </w:r>
-      <w:r>
-        <w:fldChar w:fldCharType="separate"/>
-      </w:r>
-      <w:r>
-        <w:rPr>
-          <w:noProof/>
-        </w:rPr>
-        <w:t>13</w:t>
-      </w:r>
-      <w:r>
-        <w:rPr>
-          <w:noProof/>
-        </w:rPr>
-        <w:fldChar w:fldCharType="end"/>
-      </w:r>
+      <w:fldSimple w:instr=" SEQ Figure \* ARABIC ">
+        <w:r>
+          <w:rPr>
+            <w:noProof/>
+          </w:rPr>
+          <w:t>13</w:t>
+        </w:r>
+      </w:fldSimple>
       <w:r>
         <w:t xml:space="preserve"> </w:t>
       </w:r>
@@ -10411,27 +10278,14 @@
       <w:r>
         <w:t xml:space="preserve">Figure </w:t>
       </w:r>
-      <w:r>
-        <w:fldChar w:fldCharType="begin"/>
-      </w:r>
-      <w:r>
-        <w:instrText xml:space="preserve"> SEQ Figure \* ARABIC </w:instrText>
-      </w:r>
-      <w:r>
-        <w:fldChar w:fldCharType="separate"/>
-      </w:r>
-      <w:r>
-        <w:rPr>
-          <w:noProof/>
-        </w:rPr>
-        <w:t>14</w:t>
-      </w:r>
-      <w:r>
-        <w:rPr>
-          <w:noProof/>
-        </w:rPr>
-        <w:fldChar w:fldCharType="end"/>
-      </w:r>
+      <w:fldSimple w:instr=" SEQ Figure \* ARABIC ">
+        <w:r>
+          <w:rPr>
+            <w:noProof/>
+          </w:rPr>
+          <w:t>14</w:t>
+        </w:r>
+      </w:fldSimple>
       <w:r>
         <w:t xml:space="preserve"> </w:t>
       </w:r>
@@ -10507,27 +10361,14 @@
       <w:r>
         <w:t xml:space="preserve">Figure </w:t>
       </w:r>
-      <w:r>
-        <w:fldChar w:fldCharType="begin"/>
-      </w:r>
-      <w:r>
-        <w:instrText xml:space="preserve"> SEQ Figure \* ARABIC </w:instrText>
-      </w:r>
-      <w:r>
-        <w:fldChar w:fldCharType="separate"/>
-      </w:r>
-      <w:r>
-        <w:rPr>
-          <w:noProof/>
-        </w:rPr>
-        <w:t>15</w:t>
-      </w:r>
-      <w:r>
-        <w:rPr>
-          <w:noProof/>
-        </w:rPr>
-        <w:fldChar w:fldCharType="end"/>
-      </w:r>
+      <w:fldSimple w:instr=" SEQ Figure \* ARABIC ">
+        <w:r>
+          <w:rPr>
+            <w:noProof/>
+          </w:rPr>
+          <w:t>15</w:t>
+        </w:r>
+      </w:fldSimple>
       <w:r>
         <w:t xml:space="preserve"> </w:t>
       </w:r>
@@ -10606,30 +10447,14 @@
       <w:r>
         <w:t xml:space="preserve">Figure </w:t>
       </w:r>
-      <w:r>
-        <w:fldChar w:fldCharType="begin"/>
-      </w:r>
-      <w:r>
-        <w:instrText xml:space="preserve"> SEQ Figure \</w:instrText>
-      </w:r>
-      <w:r>
-        <w:instrText xml:space="preserve">* ARABIC </w:instrText>
-      </w:r>
-      <w:r>
-        <w:fldChar w:fldCharType="separate"/>
-      </w:r>
-      <w:r>
-        <w:rPr>
-          <w:noProof/>
-        </w:rPr>
-        <w:t>16</w:t>
-      </w:r>
-      <w:r>
-        <w:rPr>
-          <w:noProof/>
-        </w:rPr>
-        <w:fldChar w:fldCharType="end"/>
-      </w:r>
+      <w:fldSimple w:instr=" SEQ Figure \* ARABIC ">
+        <w:r>
+          <w:rPr>
+            <w:noProof/>
+          </w:rPr>
+          <w:t>16</w:t>
+        </w:r>
+      </w:fldSimple>
       <w:r>
         <w:t xml:space="preserve"> </w:t>
       </w:r>
@@ -10705,27 +10530,14 @@
       <w:r>
         <w:t xml:space="preserve">Figure </w:t>
       </w:r>
-      <w:r>
-        <w:fldChar w:fldCharType="begin"/>
-      </w:r>
-      <w:r>
-        <w:instrText xml:space="preserve"> SEQ Figure \* ARABIC </w:instrText>
-      </w:r>
-      <w:r>
-        <w:fldChar w:fldCharType="separate"/>
-      </w:r>
-      <w:r>
-        <w:rPr>
-          <w:noProof/>
-        </w:rPr>
-        <w:t>17</w:t>
-      </w:r>
-      <w:r>
-        <w:rPr>
-          <w:noProof/>
-        </w:rPr>
-        <w:fldChar w:fldCharType="end"/>
-      </w:r>
+      <w:fldSimple w:instr=" SEQ Figure \* ARABIC ">
+        <w:r>
+          <w:rPr>
+            <w:noProof/>
+          </w:rPr>
+          <w:t>17</w:t>
+        </w:r>
+      </w:fldSimple>
       <w:r>
         <w:t xml:space="preserve"> </w:t>
       </w:r>
@@ -10777,27 +10589,14 @@
       <w:r>
         <w:t xml:space="preserve">Table </w:t>
       </w:r>
-      <w:r>
-        <w:fldChar w:fldCharType="begin"/>
-      </w:r>
-      <w:r>
-        <w:instrText xml:space="preserve"> SEQ Table \* ARABIC </w:instrText>
-      </w:r>
-      <w:r>
-        <w:fldChar w:fldCharType="separate"/>
-      </w:r>
-      <w:r>
-        <w:rPr>
-          <w:noProof/>
-        </w:rPr>
-        <w:t>1</w:t>
-      </w:r>
-      <w:r>
-        <w:rPr>
-          <w:noProof/>
-        </w:rPr>
-        <w:fldChar w:fldCharType="end"/>
-      </w:r>
+      <w:fldSimple w:instr=" SEQ Table \* ARABIC ">
+        <w:r>
+          <w:rPr>
+            <w:noProof/>
+          </w:rPr>
+          <w:t>1</w:t>
+        </w:r>
+      </w:fldSimple>
       <w:r>
         <w:t xml:space="preserve"> List of words from LSA model(LSA results)</w:t>
       </w:r>
@@ -23736,27 +23535,14 @@
       <w:r>
         <w:t xml:space="preserve">Table </w:t>
       </w:r>
-      <w:r>
-        <w:fldChar w:fldCharType="begin"/>
-      </w:r>
-      <w:r>
-        <w:instrText xml:space="preserve"> SEQ Table \* ARABIC </w:instrText>
-      </w:r>
-      <w:r>
-        <w:fldChar w:fldCharType="separate"/>
-      </w:r>
-      <w:r>
-        <w:rPr>
-          <w:noProof/>
-        </w:rPr>
-        <w:t>2</w:t>
-      </w:r>
-      <w:r>
-        <w:rPr>
-          <w:noProof/>
-        </w:rPr>
-        <w:fldChar w:fldCharType="end"/>
-      </w:r>
+      <w:fldSimple w:instr=" SEQ Table \* ARABIC ">
+        <w:r>
+          <w:rPr>
+            <w:noProof/>
+          </w:rPr>
+          <w:t>2</w:t>
+        </w:r>
+      </w:fldSimple>
       <w:r>
         <w:t xml:space="preserve"> </w:t>
       </w:r>
@@ -27818,27 +27604,14 @@
       <w:r>
         <w:t xml:space="preserve">Table </w:t>
       </w:r>
-      <w:r>
-        <w:fldChar w:fldCharType="begin"/>
-      </w:r>
-      <w:r>
-        <w:instrText xml:space="preserve"> SEQ Table \* ARABIC </w:instrText>
-      </w:r>
-      <w:r>
-        <w:fldChar w:fldCharType="separate"/>
-      </w:r>
-      <w:r>
-        <w:rPr>
-          <w:noProof/>
-        </w:rPr>
-        <w:t>3</w:t>
-      </w:r>
-      <w:r>
-        <w:rPr>
-          <w:noProof/>
-        </w:rPr>
-        <w:fldChar w:fldCharType="end"/>
-      </w:r>
+      <w:fldSimple w:instr=" SEQ Table \* ARABIC ">
+        <w:r>
+          <w:rPr>
+            <w:noProof/>
+          </w:rPr>
+          <w:t>3</w:t>
+        </w:r>
+      </w:fldSimple>
       <w:r>
         <w:t xml:space="preserve"> Cosine similarity results</w:t>
       </w:r>
@@ -30541,27 +30314,14 @@
       <w:r>
         <w:t xml:space="preserve">Table </w:t>
       </w:r>
-      <w:r>
-        <w:fldChar w:fldCharType="begin"/>
-      </w:r>
-      <w:r>
-        <w:instrText xml:space="preserve"> SEQ Table \* ARABIC </w:instrText>
-      </w:r>
-      <w:r>
-        <w:fldChar w:fldCharType="separate"/>
-      </w:r>
-      <w:r>
-        <w:rPr>
-          <w:noProof/>
-        </w:rPr>
-        <w:t>4</w:t>
-      </w:r>
-      <w:r>
-        <w:rPr>
-          <w:noProof/>
-        </w:rPr>
-        <w:fldChar w:fldCharType="end"/>
-      </w:r>
+      <w:fldSimple w:instr=" SEQ Table \* ARABIC ">
+        <w:r>
+          <w:rPr>
+            <w:noProof/>
+          </w:rPr>
+          <w:t>4</w:t>
+        </w:r>
+      </w:fldSimple>
       <w:r>
         <w:t xml:space="preserve"> WordNet results</w:t>
       </w:r>
@@ -34134,10 +33894,7 @@
     <w:p>
       <w:r>
         <w:tab/>
-        <w:t>where X’, Y’ are pairwise distances between top words respectively</w:t>
-      </w:r>
-      <w:r>
-        <w:t>.</w:t>
+        <w:t>where X’, Y’ are pairwise distances between top words respectively.</w:t>
       </w:r>
     </w:p>
     <w:p>
@@ -49885,33 +49642,11 @@
       <w:r>
         <w:fldChar w:fldCharType="separate"/>
       </w:r>
-      <w:proofErr w:type="spellStart"/>
       <w:r>
         <w:rPr>
           <w:rFonts w:ascii="Calibri" w:hAnsi="Calibri" w:cs="Calibri"/>
         </w:rPr>
-        <w:t>Altszyler</w:t>
-      </w:r>
-      <w:proofErr w:type="spellEnd"/>
-      <w:r>
-        <w:rPr>
-          <w:rFonts w:ascii="Calibri" w:hAnsi="Calibri" w:cs="Calibri"/>
-        </w:rPr>
-        <w:t xml:space="preserve">, E., </w:t>
-      </w:r>
-      <w:proofErr w:type="spellStart"/>
-      <w:r>
-        <w:rPr>
-          <w:rFonts w:ascii="Calibri" w:hAnsi="Calibri" w:cs="Calibri"/>
-        </w:rPr>
-        <w:t>Sigman</w:t>
-      </w:r>
-      <w:proofErr w:type="spellEnd"/>
-      <w:r>
-        <w:rPr>
-          <w:rFonts w:ascii="Calibri" w:hAnsi="Calibri" w:cs="Calibri"/>
-        </w:rPr>
-        <w:t>, M., Ribeiro, S., Slezak, D.F., 2017. Comparative study of LSA vs Word2vec embeddings in small corpora: a case study in dreams database. Consciousness and Cognition 56, 178–187. https://doi.org/10.1016/j.concog.2017.09.004</w:t>
+        <w:t>Altszyler, E., Sigman, M., Ribeiro, S., Slezak, D.F., 2017. Comparative study of LSA vs Word2vec embeddings in small corpora: a case study in dreams database. Consciousness and Cognition 56, 178–187. https://doi.org/10.1016/j.concog.2017.09.004</w:t>
       </w:r>
     </w:p>
     <w:p>
@@ -49963,33 +49698,11 @@
           <w:rFonts w:ascii="Calibri" w:hAnsi="Calibri" w:cs="Calibri"/>
         </w:rPr>
       </w:pPr>
-      <w:proofErr w:type="spellStart"/>
       <w:r>
         <w:rPr>
           <w:rFonts w:ascii="Calibri" w:hAnsi="Calibri" w:cs="Calibri"/>
         </w:rPr>
-        <w:t>Besançon</w:t>
-      </w:r>
-      <w:proofErr w:type="spellEnd"/>
-      <w:r>
-        <w:rPr>
-          <w:rFonts w:ascii="Calibri" w:hAnsi="Calibri" w:cs="Calibri"/>
-        </w:rPr>
-        <w:t xml:space="preserve">, R., </w:t>
-      </w:r>
-      <w:proofErr w:type="spellStart"/>
-      <w:r>
-        <w:rPr>
-          <w:rFonts w:ascii="Calibri" w:hAnsi="Calibri" w:cs="Calibri"/>
-        </w:rPr>
-        <w:t>Rajman</w:t>
-      </w:r>
-      <w:proofErr w:type="spellEnd"/>
-      <w:r>
-        <w:rPr>
-          <w:rFonts w:ascii="Calibri" w:hAnsi="Calibri" w:cs="Calibri"/>
-        </w:rPr>
-        <w:t>, M., 2002. Evaluation of a Vector Space Similarity Measure in a Multilingual Framework.</w:t>
+        <w:t>Besançon, R., Rajman, M., 2002. Evaluation of a Vector Space Similarity Measure in a Multilingual Framework.</w:t>
       </w:r>
     </w:p>
     <w:p>
@@ -50013,19 +49726,11 @@
           <w:rFonts w:ascii="Calibri" w:hAnsi="Calibri" w:cs="Calibri"/>
         </w:rPr>
       </w:pPr>
-      <w:proofErr w:type="spellStart"/>
       <w:r>
         <w:rPr>
           <w:rFonts w:ascii="Calibri" w:hAnsi="Calibri" w:cs="Calibri"/>
         </w:rPr>
-        <w:t>Blei</w:t>
-      </w:r>
-      <w:proofErr w:type="spellEnd"/>
-      <w:r>
-        <w:rPr>
-          <w:rFonts w:ascii="Calibri" w:hAnsi="Calibri" w:cs="Calibri"/>
-        </w:rPr>
-        <w:t>, D.M., Ng, A.Y., Jordan, M.I., 2003. Latent Dirichlet Allocation. Journal of Machine Learning Research 3, 993–1022.</w:t>
+        <w:t>Blei, D.M., Ng, A.Y., Jordan, M.I., 2003. Latent Dirichlet Allocation. Journal of Machine Learning Research 3, 993–1022.</w:t>
       </w:r>
     </w:p>
     <w:p>
@@ -50035,33 +49740,11 @@
           <w:rFonts w:ascii="Calibri" w:hAnsi="Calibri" w:cs="Calibri"/>
         </w:rPr>
       </w:pPr>
-      <w:proofErr w:type="spellStart"/>
       <w:r>
         <w:rPr>
           <w:rFonts w:ascii="Calibri" w:hAnsi="Calibri" w:cs="Calibri"/>
         </w:rPr>
-        <w:t>Broeck</w:t>
-      </w:r>
-      <w:proofErr w:type="spellEnd"/>
-      <w:r>
-        <w:rPr>
-          <w:rFonts w:ascii="Calibri" w:hAnsi="Calibri" w:cs="Calibri"/>
-        </w:rPr>
-        <w:t xml:space="preserve">, J.V. den, Cunningham, S.A., </w:t>
-      </w:r>
-      <w:proofErr w:type="spellStart"/>
-      <w:r>
-        <w:rPr>
-          <w:rFonts w:ascii="Calibri" w:hAnsi="Calibri" w:cs="Calibri"/>
-        </w:rPr>
-        <w:t>Eeckels</w:t>
-      </w:r>
-      <w:proofErr w:type="spellEnd"/>
-      <w:r>
-        <w:rPr>
-          <w:rFonts w:ascii="Calibri" w:hAnsi="Calibri" w:cs="Calibri"/>
-        </w:rPr>
-        <w:t>, R., Herbst, K., 2005. Data Cleaning: Detecting, Diagnosing, and Editing Data Abnormalities. PLOS Medicine 2, e267. https://doi.org/10.1371/journal.pmed.0020267</w:t>
+        <w:t>Broeck, J.V. den, Cunningham, S.A., Eeckels, R., Herbst, K., 2005. Data Cleaning: Detecting, Diagnosing, and Editing Data Abnormalities. PLOS Medicine 2, e267. https://doi.org/10.1371/journal.pmed.0020267</w:t>
       </w:r>
     </w:p>
     <w:p>
@@ -50103,49 +49786,7 @@
         <w:rPr>
           <w:rFonts w:ascii="Calibri" w:hAnsi="Calibri" w:cs="Calibri"/>
         </w:rPr>
-        <w:t xml:space="preserve">Cui, W., Wu, Y., Liu, S., Wei, F., Zhou, M.X., Qu, H., 2010. Context preserving dynamic word cloud visualization, </w:t>
-      </w:r>
-      <w:proofErr w:type="gramStart"/>
-      <w:r>
-        <w:rPr>
-          <w:rFonts w:ascii="Calibri" w:hAnsi="Calibri" w:cs="Calibri"/>
-        </w:rPr>
-        <w:t>in:</w:t>
-      </w:r>
-      <w:proofErr w:type="gramEnd"/>
-      <w:r>
-        <w:rPr>
-          <w:rFonts w:ascii="Calibri" w:hAnsi="Calibri" w:cs="Calibri"/>
-        </w:rPr>
-        <w:t xml:space="preserve"> 2010 IEEE Pacific Visualization Symposium (</w:t>
-      </w:r>
-      <w:proofErr w:type="spellStart"/>
-      <w:r>
-        <w:rPr>
-          <w:rFonts w:ascii="Calibri" w:hAnsi="Calibri" w:cs="Calibri"/>
-        </w:rPr>
-        <w:t>PacificVis</w:t>
-      </w:r>
-      <w:proofErr w:type="spellEnd"/>
-      <w:r>
-        <w:rPr>
-          <w:rFonts w:ascii="Calibri" w:hAnsi="Calibri" w:cs="Calibri"/>
-        </w:rPr>
-        <w:t>). Presented at the 2010 IEEE Pacific Visualization Symposium (</w:t>
-      </w:r>
-      <w:proofErr w:type="spellStart"/>
-      <w:r>
-        <w:rPr>
-          <w:rFonts w:ascii="Calibri" w:hAnsi="Calibri" w:cs="Calibri"/>
-        </w:rPr>
-        <w:t>PacificVis</w:t>
-      </w:r>
-      <w:proofErr w:type="spellEnd"/>
-      <w:r>
-        <w:rPr>
-          <w:rFonts w:ascii="Calibri" w:hAnsi="Calibri" w:cs="Calibri"/>
-        </w:rPr>
-        <w:t>), pp. 121–128. https://doi.org/10.1109/PACIFICVIS.2010.5429600</w:t>
+        <w:t>Cui, W., Wu, Y., Liu, S., Wei, F., Zhou, M.X., Qu, H., 2010. Context preserving dynamic word cloud visualization, in: 2010 IEEE Pacific Visualization Symposium (PacificVis). Presented at the 2010 IEEE Pacific Visualization Symposium (PacificVis), pp. 121–128. https://doi.org/10.1109/PACIFICVIS.2010.5429600</w:t>
       </w:r>
     </w:p>
     <w:p>
@@ -50155,19 +49796,11 @@
           <w:rFonts w:ascii="Calibri" w:hAnsi="Calibri" w:cs="Calibri"/>
         </w:rPr>
       </w:pPr>
-      <w:proofErr w:type="spellStart"/>
       <w:r>
         <w:rPr>
           <w:rFonts w:ascii="Calibri" w:hAnsi="Calibri" w:cs="Calibri"/>
         </w:rPr>
-        <w:t>Dascalu</w:t>
-      </w:r>
-      <w:proofErr w:type="spellEnd"/>
-      <w:r>
-        <w:rPr>
-          <w:rFonts w:ascii="Calibri" w:hAnsi="Calibri" w:cs="Calibri"/>
-        </w:rPr>
-        <w:t>, M., McNamara, D., 2017. How Important Is Size? An Investigation of Corpus Size and Meaning in both Latent Semantic Analysis and Latent Dirichlet Allocation.</w:t>
+        <w:t>Dascalu, M., McNamara, D., 2017. How Important Is Size? An Investigation of Corpus Size and Meaning in both Latent Semantic Analysis and Latent Dirichlet Allocation.</w:t>
       </w:r>
     </w:p>
     <w:p>
@@ -50195,21 +49828,7 @@
         <w:rPr>
           <w:rFonts w:ascii="Calibri" w:hAnsi="Calibri" w:cs="Calibri"/>
         </w:rPr>
-        <w:t xml:space="preserve">Dennis, S., </w:t>
-      </w:r>
-      <w:proofErr w:type="spellStart"/>
-      <w:r>
-        <w:rPr>
-          <w:rFonts w:ascii="Calibri" w:hAnsi="Calibri" w:cs="Calibri"/>
-        </w:rPr>
-        <w:t>Dennis@colorado</w:t>
-      </w:r>
-      <w:proofErr w:type="spellEnd"/>
-      <w:r>
-        <w:rPr>
-          <w:rFonts w:ascii="Calibri" w:hAnsi="Calibri" w:cs="Calibri"/>
-        </w:rPr>
-        <w:t>, S., Edu, 2003. A comparison of statistical models for the extraction of lexical information from text corpora.</w:t>
+        <w:t>Dennis, S., Dennis@colorado, S., Edu, 2003. A comparison of statistical models for the extraction of lexical information from text corpora.</w:t>
       </w:r>
     </w:p>
     <w:p>
@@ -50219,75 +49838,11 @@
           <w:rFonts w:ascii="Calibri" w:hAnsi="Calibri" w:cs="Calibri"/>
         </w:rPr>
       </w:pPr>
-      <w:proofErr w:type="spellStart"/>
       <w:r>
         <w:rPr>
           <w:rFonts w:ascii="Calibri" w:hAnsi="Calibri" w:cs="Calibri"/>
         </w:rPr>
-        <w:t>Diniz</w:t>
-      </w:r>
-      <w:proofErr w:type="spellEnd"/>
-      <w:r>
-        <w:rPr>
-          <w:rFonts w:ascii="Calibri" w:hAnsi="Calibri" w:cs="Calibri"/>
-        </w:rPr>
-        <w:t xml:space="preserve">-Filho, J.A.F., Soares, T.N., Lima, J.S., </w:t>
-      </w:r>
-      <w:proofErr w:type="spellStart"/>
-      <w:r>
-        <w:rPr>
-          <w:rFonts w:ascii="Calibri" w:hAnsi="Calibri" w:cs="Calibri"/>
-        </w:rPr>
-        <w:t>Dobrovolski</w:t>
-      </w:r>
-      <w:proofErr w:type="spellEnd"/>
-      <w:r>
-        <w:rPr>
-          <w:rFonts w:ascii="Calibri" w:hAnsi="Calibri" w:cs="Calibri"/>
-        </w:rPr>
-        <w:t xml:space="preserve">, R., </w:t>
-      </w:r>
-      <w:proofErr w:type="spellStart"/>
-      <w:r>
-        <w:rPr>
-          <w:rFonts w:ascii="Calibri" w:hAnsi="Calibri" w:cs="Calibri"/>
-        </w:rPr>
-        <w:t>Landeiro</w:t>
-      </w:r>
-      <w:proofErr w:type="spellEnd"/>
-      <w:r>
-        <w:rPr>
-          <w:rFonts w:ascii="Calibri" w:hAnsi="Calibri" w:cs="Calibri"/>
-        </w:rPr>
-        <w:t xml:space="preserve">, V.L., de Campos </w:t>
-      </w:r>
-      <w:proofErr w:type="spellStart"/>
-      <w:r>
-        <w:rPr>
-          <w:rFonts w:ascii="Calibri" w:hAnsi="Calibri" w:cs="Calibri"/>
-        </w:rPr>
-        <w:t>Telles</w:t>
-      </w:r>
-      <w:proofErr w:type="spellEnd"/>
-      <w:r>
-        <w:rPr>
-          <w:rFonts w:ascii="Calibri" w:hAnsi="Calibri" w:cs="Calibri"/>
-        </w:rPr>
-        <w:t xml:space="preserve">, M.P., Rangel, T.F., Bini, L.M., 2013. Mantel test in population genetics. Genet Mol </w:t>
-      </w:r>
-      <w:proofErr w:type="spellStart"/>
-      <w:r>
-        <w:rPr>
-          <w:rFonts w:ascii="Calibri" w:hAnsi="Calibri" w:cs="Calibri"/>
-        </w:rPr>
-        <w:t>Biol</w:t>
-      </w:r>
-      <w:proofErr w:type="spellEnd"/>
-      <w:r>
-        <w:rPr>
-          <w:rFonts w:ascii="Calibri" w:hAnsi="Calibri" w:cs="Calibri"/>
-        </w:rPr>
-        <w:t xml:space="preserve"> 36, 475–485. https://doi.org/10.1590/S1415-47572013000400002</w:t>
+        <w:t>Diniz-Filho, J.A.F., Soares, T.N., Lima, J.S., Dobrovolski, R., Landeiro, V.L., de Campos Telles, M.P., Rangel, T.F., Bini, L.M., 2013. Mantel test in population genetics. Genet Mol Biol 36, 475–485. https://doi.org/10.1590/S1415-47572013000400002</w:t>
       </w:r>
     </w:p>
     <w:p>
@@ -50297,61 +49852,11 @@
           <w:rFonts w:ascii="Calibri" w:hAnsi="Calibri" w:cs="Calibri"/>
         </w:rPr>
       </w:pPr>
-      <w:proofErr w:type="spellStart"/>
       <w:r>
         <w:rPr>
           <w:rFonts w:ascii="Calibri" w:hAnsi="Calibri" w:cs="Calibri"/>
         </w:rPr>
-        <w:t>Dumais</w:t>
-      </w:r>
-      <w:proofErr w:type="spellEnd"/>
-      <w:r>
-        <w:rPr>
-          <w:rFonts w:ascii="Calibri" w:hAnsi="Calibri" w:cs="Calibri"/>
-        </w:rPr>
-        <w:t xml:space="preserve">, S.T., </w:t>
-      </w:r>
-      <w:proofErr w:type="spellStart"/>
-      <w:r>
-        <w:rPr>
-          <w:rFonts w:ascii="Calibri" w:hAnsi="Calibri" w:cs="Calibri"/>
-        </w:rPr>
-        <w:t>Furnas</w:t>
-      </w:r>
-      <w:proofErr w:type="spellEnd"/>
-      <w:r>
-        <w:rPr>
-          <w:rFonts w:ascii="Calibri" w:hAnsi="Calibri" w:cs="Calibri"/>
-        </w:rPr>
-        <w:t xml:space="preserve">, G.W., </w:t>
-      </w:r>
-      <w:proofErr w:type="spellStart"/>
-      <w:r>
-        <w:rPr>
-          <w:rFonts w:ascii="Calibri" w:hAnsi="Calibri" w:cs="Calibri"/>
-        </w:rPr>
-        <w:t>Landauer</w:t>
-      </w:r>
-      <w:proofErr w:type="spellEnd"/>
-      <w:r>
-        <w:rPr>
-          <w:rFonts w:ascii="Calibri" w:hAnsi="Calibri" w:cs="Calibri"/>
-        </w:rPr>
-        <w:t xml:space="preserve">, T.K., </w:t>
-      </w:r>
-      <w:proofErr w:type="spellStart"/>
-      <w:r>
-        <w:rPr>
-          <w:rFonts w:ascii="Calibri" w:hAnsi="Calibri" w:cs="Calibri"/>
-        </w:rPr>
-        <w:t>Deerwester</w:t>
-      </w:r>
-      <w:proofErr w:type="spellEnd"/>
-      <w:r>
-        <w:rPr>
-          <w:rFonts w:ascii="Calibri" w:hAnsi="Calibri" w:cs="Calibri"/>
-        </w:rPr>
-        <w:t>, S., Harshman, R., 1988. Using latent semantic analysis to improve access to textual information, in: Proceedings of the SIGCHI Conference on Human Factors in Computing Systems, CHI ’88. Association for Computing Machinery, New York, NY, USA, pp. 281–285. https://doi.org/10.1145/57167.57214</w:t>
+        <w:t>Dumais, S.T., Furnas, G.W., Landauer, T.K., Deerwester, S., Harshman, R., 1988. Using latent semantic analysis to improve access to textual information, in: Proceedings of the SIGCHI Conference on Human Factors in Computing Systems, CHI ’88. Association for Computing Machinery, New York, NY, USA, pp. 281–285. https://doi.org/10.1145/57167.57214</w:t>
       </w:r>
     </w:p>
     <w:p>
@@ -50365,21 +49870,7 @@
         <w:rPr>
           <w:rFonts w:ascii="Calibri" w:hAnsi="Calibri" w:cs="Calibri"/>
         </w:rPr>
-        <w:t xml:space="preserve">Foltz, P.W., 1996. Latent semantic analysis for text-based research. </w:t>
-      </w:r>
-      <w:proofErr w:type="spellStart"/>
-      <w:r>
-        <w:rPr>
-          <w:rFonts w:ascii="Calibri" w:hAnsi="Calibri" w:cs="Calibri"/>
-        </w:rPr>
-        <w:t>Behavior</w:t>
-      </w:r>
-      <w:proofErr w:type="spellEnd"/>
-      <w:r>
-        <w:rPr>
-          <w:rFonts w:ascii="Calibri" w:hAnsi="Calibri" w:cs="Calibri"/>
-        </w:rPr>
-        <w:t xml:space="preserve"> Research Methods, Instruments, &amp; Computers 28, 197–202. https://doi.org/10.3758/BF03204765</w:t>
+        <w:t>Foltz, P.W., 1996. Latent semantic analysis for text-based research. Behavior Research Methods, Instruments, &amp; Computers 28, 197–202. https://doi.org/10.3758/BF03204765</w:t>
       </w:r>
     </w:p>
     <w:p>
@@ -50393,49 +49884,7 @@
         <w:rPr>
           <w:rFonts w:ascii="Calibri" w:hAnsi="Calibri" w:cs="Calibri"/>
         </w:rPr>
-        <w:t xml:space="preserve">Gupta, A., Johnson, B., Nagar, D., 2013. Testing Equality of Several Correlation Matrices. </w:t>
-      </w:r>
-      <w:proofErr w:type="spellStart"/>
-      <w:r>
-        <w:rPr>
-          <w:rFonts w:ascii="Calibri" w:hAnsi="Calibri" w:cs="Calibri"/>
-        </w:rPr>
-        <w:t>Revista</w:t>
-      </w:r>
-      <w:proofErr w:type="spellEnd"/>
-      <w:r>
-        <w:rPr>
-          <w:rFonts w:ascii="Calibri" w:hAnsi="Calibri" w:cs="Calibri"/>
-        </w:rPr>
-        <w:t xml:space="preserve"> </w:t>
-      </w:r>
-      <w:proofErr w:type="spellStart"/>
-      <w:r>
-        <w:rPr>
-          <w:rFonts w:ascii="Calibri" w:hAnsi="Calibri" w:cs="Calibri"/>
-        </w:rPr>
-        <w:t>Colombiana</w:t>
-      </w:r>
-      <w:proofErr w:type="spellEnd"/>
-      <w:r>
-        <w:rPr>
-          <w:rFonts w:ascii="Calibri" w:hAnsi="Calibri" w:cs="Calibri"/>
-        </w:rPr>
-        <w:t xml:space="preserve"> de </w:t>
-      </w:r>
-      <w:proofErr w:type="spellStart"/>
-      <w:r>
-        <w:rPr>
-          <w:rFonts w:ascii="Calibri" w:hAnsi="Calibri" w:cs="Calibri"/>
-        </w:rPr>
-        <w:t>Estadística</w:t>
-      </w:r>
-      <w:proofErr w:type="spellEnd"/>
-      <w:r>
-        <w:rPr>
-          <w:rFonts w:ascii="Calibri" w:hAnsi="Calibri" w:cs="Calibri"/>
-        </w:rPr>
-        <w:t xml:space="preserve"> 36.</w:t>
+        <w:t>Gupta, A., Johnson, B., Nagar, D., 2013. Testing Equality of Several Correlation Matrices. Revista Colombiana de Estadística 36.</w:t>
       </w:r>
     </w:p>
     <w:p>
@@ -50449,35 +49898,7 @@
         <w:rPr>
           <w:rFonts w:ascii="Calibri" w:hAnsi="Calibri" w:cs="Calibri"/>
         </w:rPr>
-        <w:t xml:space="preserve">Hagberg, A., Swart, P., S </w:t>
-      </w:r>
-      <w:proofErr w:type="spellStart"/>
-      <w:r>
-        <w:rPr>
-          <w:rFonts w:ascii="Calibri" w:hAnsi="Calibri" w:cs="Calibri"/>
-        </w:rPr>
-        <w:t>Chult</w:t>
-      </w:r>
-      <w:proofErr w:type="spellEnd"/>
-      <w:r>
-        <w:rPr>
-          <w:rFonts w:ascii="Calibri" w:hAnsi="Calibri" w:cs="Calibri"/>
-        </w:rPr>
-        <w:t xml:space="preserve">, D., 2008. Exploring network structure, dynamics, and function using </w:t>
-      </w:r>
-      <w:proofErr w:type="spellStart"/>
-      <w:r>
-        <w:rPr>
-          <w:rFonts w:ascii="Calibri" w:hAnsi="Calibri" w:cs="Calibri"/>
-        </w:rPr>
-        <w:t>networkx</w:t>
-      </w:r>
-      <w:proofErr w:type="spellEnd"/>
-      <w:r>
-        <w:rPr>
-          <w:rFonts w:ascii="Calibri" w:hAnsi="Calibri" w:cs="Calibri"/>
-        </w:rPr>
-        <w:t xml:space="preserve"> (No. LA-UR-08-05495; LA-UR-08-5495). Los Alamos National Lab. (LANL), Los Alamos, NM (United States).</w:t>
+        <w:t>Hagberg, A., Swart, P., S Chult, D., 2008. Exploring network structure, dynamics, and function using networkx (No. LA-UR-08-05495; LA-UR-08-5495). Los Alamos National Lab. (LANL), Los Alamos, NM (United States).</w:t>
       </w:r>
     </w:p>
     <w:p>
@@ -50498,21 +49919,7 @@
           <w:rFonts w:ascii="Calibri" w:hAnsi="Calibri" w:cs="Calibri"/>
         </w:rPr>
         <w:lastRenderedPageBreak/>
-        <w:t xml:space="preserve">User Interaction for Service Robots. Presented at the 16th International Conference on Pattern Recognition, IEEE </w:t>
-      </w:r>
-      <w:proofErr w:type="spellStart"/>
-      <w:r>
-        <w:rPr>
-          <w:rFonts w:ascii="Calibri" w:hAnsi="Calibri" w:cs="Calibri"/>
-        </w:rPr>
-        <w:t>Comput</w:t>
-      </w:r>
-      <w:proofErr w:type="spellEnd"/>
-      <w:r>
-        <w:rPr>
-          <w:rFonts w:ascii="Calibri" w:hAnsi="Calibri" w:cs="Calibri"/>
-        </w:rPr>
-        <w:t>. Soc, Quebec City, Que., Canada, pp. 285–288. https://doi.org/10.1109/ICPR.2002.1047452</w:t>
+        <w:t>User Interaction for Service Robots. Presented at the 16th International Conference on Pattern Recognition, IEEE Comput. Soc, Quebec City, Que., Canada, pp. 285–288. https://doi.org/10.1109/ICPR.2002.1047452</w:t>
       </w:r>
     </w:p>
     <w:p>
@@ -50536,75 +49943,11 @@
           <w:rFonts w:ascii="Calibri" w:hAnsi="Calibri" w:cs="Calibri"/>
         </w:rPr>
       </w:pPr>
-      <w:proofErr w:type="spellStart"/>
       <w:r>
         <w:rPr>
           <w:rFonts w:ascii="Calibri" w:hAnsi="Calibri" w:cs="Calibri"/>
         </w:rPr>
-        <w:t>Khademi</w:t>
-      </w:r>
-      <w:proofErr w:type="spellEnd"/>
-      <w:r>
-        <w:rPr>
-          <w:rFonts w:ascii="Calibri" w:hAnsi="Calibri" w:cs="Calibri"/>
-        </w:rPr>
-        <w:t xml:space="preserve">, A., </w:t>
-      </w:r>
-      <w:proofErr w:type="spellStart"/>
-      <w:r>
-        <w:rPr>
-          <w:rFonts w:ascii="Calibri" w:hAnsi="Calibri" w:cs="Calibri"/>
-        </w:rPr>
-        <w:t>Hosseinzadeh</w:t>
-      </w:r>
-      <w:proofErr w:type="spellEnd"/>
-      <w:r>
-        <w:rPr>
-          <w:rFonts w:ascii="Calibri" w:hAnsi="Calibri" w:cs="Calibri"/>
-        </w:rPr>
-        <w:t xml:space="preserve">, D., </w:t>
-      </w:r>
-      <w:proofErr w:type="spellStart"/>
-      <w:r>
-        <w:rPr>
-          <w:rFonts w:ascii="Calibri" w:hAnsi="Calibri" w:cs="Calibri"/>
-        </w:rPr>
-        <w:t>Venetsanopoulos</w:t>
-      </w:r>
-      <w:proofErr w:type="spellEnd"/>
-      <w:r>
-        <w:rPr>
-          <w:rFonts w:ascii="Calibri" w:hAnsi="Calibri" w:cs="Calibri"/>
-        </w:rPr>
-        <w:t xml:space="preserve">, A., Moody, A., 2009. Nonparametric statistical tests for exploration of correlation and </w:t>
-      </w:r>
-      <w:proofErr w:type="spellStart"/>
-      <w:r>
-        <w:rPr>
-          <w:rFonts w:ascii="Calibri" w:hAnsi="Calibri" w:cs="Calibri"/>
-        </w:rPr>
-        <w:t>nonstationarity</w:t>
-      </w:r>
-      <w:proofErr w:type="spellEnd"/>
-      <w:r>
-        <w:rPr>
-          <w:rFonts w:ascii="Calibri" w:hAnsi="Calibri" w:cs="Calibri"/>
-        </w:rPr>
-        <w:t xml:space="preserve"> in images, </w:t>
-      </w:r>
-      <w:proofErr w:type="gramStart"/>
-      <w:r>
-        <w:rPr>
-          <w:rFonts w:ascii="Calibri" w:hAnsi="Calibri" w:cs="Calibri"/>
-        </w:rPr>
-        <w:t>in:</w:t>
-      </w:r>
-      <w:proofErr w:type="gramEnd"/>
-      <w:r>
-        <w:rPr>
-          <w:rFonts w:ascii="Calibri" w:hAnsi="Calibri" w:cs="Calibri"/>
-        </w:rPr>
-        <w:t xml:space="preserve"> 2009 16th International Conference on Digital Signal Processing. Presented at the 2009 16th International Conference on Digital Signal Processing, pp. 1–6. https://doi.org/10.1109/ICDSP.2009.5201186</w:t>
+        <w:t>Khademi, A., Hosseinzadeh, D., Venetsanopoulos, A., Moody, A., 2009. Nonparametric statistical tests for exploration of correlation and nonstationarity in images, in: 2009 16th International Conference on Digital Signal Processing. Presented at the 2009 16th International Conference on Digital Signal Processing, pp. 1–6. https://doi.org/10.1109/ICDSP.2009.5201186</w:t>
       </w:r>
     </w:p>
     <w:p>
@@ -50614,19 +49957,11 @@
           <w:rFonts w:ascii="Calibri" w:hAnsi="Calibri" w:cs="Calibri"/>
         </w:rPr>
       </w:pPr>
-      <w:proofErr w:type="spellStart"/>
       <w:r>
         <w:rPr>
           <w:rFonts w:ascii="Calibri" w:hAnsi="Calibri" w:cs="Calibri"/>
         </w:rPr>
-        <w:t>Kintsch</w:t>
-      </w:r>
-      <w:proofErr w:type="spellEnd"/>
-      <w:r>
-        <w:rPr>
-          <w:rFonts w:ascii="Calibri" w:hAnsi="Calibri" w:cs="Calibri"/>
-        </w:rPr>
-        <w:t>, W., 2001. Predication. Cognitive Science 25, 173–202. https://doi.org/10.1207/s15516709cog2502_1</w:t>
+        <w:t>Kintsch, W., 2001. Predication. Cognitive Science 25, 173–202. https://doi.org/10.1207/s15516709cog2502_1</w:t>
       </w:r>
     </w:p>
     <w:p>
@@ -50636,33 +49971,11 @@
           <w:rFonts w:ascii="Calibri" w:hAnsi="Calibri" w:cs="Calibri"/>
         </w:rPr>
       </w:pPr>
-      <w:proofErr w:type="spellStart"/>
       <w:r>
         <w:rPr>
           <w:rFonts w:ascii="Calibri" w:hAnsi="Calibri" w:cs="Calibri"/>
         </w:rPr>
-        <w:t>Kontostathis</w:t>
-      </w:r>
-      <w:proofErr w:type="spellEnd"/>
-      <w:r>
-        <w:rPr>
-          <w:rFonts w:ascii="Calibri" w:hAnsi="Calibri" w:cs="Calibri"/>
-        </w:rPr>
-        <w:t xml:space="preserve">, A., </w:t>
-      </w:r>
-      <w:proofErr w:type="spellStart"/>
-      <w:r>
-        <w:rPr>
-          <w:rFonts w:ascii="Calibri" w:hAnsi="Calibri" w:cs="Calibri"/>
-        </w:rPr>
-        <w:t>Pottenger</w:t>
-      </w:r>
-      <w:proofErr w:type="spellEnd"/>
-      <w:r>
-        <w:rPr>
-          <w:rFonts w:ascii="Calibri" w:hAnsi="Calibri" w:cs="Calibri"/>
-        </w:rPr>
-        <w:t>, W., 2002. Detecting Patterns in the LSI Term-Term Matrix. undefined.</w:t>
+        <w:t>Kontostathis, A., Pottenger, W., 2002. Detecting Patterns in the LSI Term-Term Matrix. undefined.</w:t>
       </w:r>
     </w:p>
     <w:p>
@@ -50676,21 +49989,7 @@
         <w:rPr>
           <w:rFonts w:ascii="Calibri" w:hAnsi="Calibri" w:cs="Calibri"/>
         </w:rPr>
-        <w:t xml:space="preserve">Kwon, H., Park, Y., 2018. Proactive development of emerging technology in a socially responsible manner: Data-driven </w:t>
-      </w:r>
-      <w:proofErr w:type="gramStart"/>
-      <w:r>
-        <w:rPr>
-          <w:rFonts w:ascii="Calibri" w:hAnsi="Calibri" w:cs="Calibri"/>
-        </w:rPr>
-        <w:t>problem solving</w:t>
-      </w:r>
-      <w:proofErr w:type="gramEnd"/>
-      <w:r>
-        <w:rPr>
-          <w:rFonts w:ascii="Calibri" w:hAnsi="Calibri" w:cs="Calibri"/>
-        </w:rPr>
-        <w:t xml:space="preserve"> process using latent semantic analysis. Journal of Engineering and Technology Management 50, 45–60. https://doi.org/10.1016/j.jengtecman.2018.10.001</w:t>
+        <w:t>Kwon, H., Park, Y., 2018. Proactive development of emerging technology in a socially responsible manner: Data-driven problem solving process using latent semantic analysis. Journal of Engineering and Technology Management 50, 45–60. https://doi.org/10.1016/j.jengtecman.2018.10.001</w:t>
       </w:r>
     </w:p>
     <w:p>
@@ -50700,33 +49999,11 @@
           <w:rFonts w:ascii="Calibri" w:hAnsi="Calibri" w:cs="Calibri"/>
         </w:rPr>
       </w:pPr>
-      <w:proofErr w:type="spellStart"/>
       <w:r>
         <w:rPr>
           <w:rFonts w:ascii="Calibri" w:hAnsi="Calibri" w:cs="Calibri"/>
         </w:rPr>
-        <w:t>Landauer</w:t>
-      </w:r>
-      <w:proofErr w:type="spellEnd"/>
-      <w:r>
-        <w:rPr>
-          <w:rFonts w:ascii="Calibri" w:hAnsi="Calibri" w:cs="Calibri"/>
-        </w:rPr>
-        <w:t xml:space="preserve">, T., Foltz, P., </w:t>
-      </w:r>
-      <w:proofErr w:type="spellStart"/>
-      <w:r>
-        <w:rPr>
-          <w:rFonts w:ascii="Calibri" w:hAnsi="Calibri" w:cs="Calibri"/>
-        </w:rPr>
-        <w:t>Laham</w:t>
-      </w:r>
-      <w:proofErr w:type="spellEnd"/>
-      <w:r>
-        <w:rPr>
-          <w:rFonts w:ascii="Calibri" w:hAnsi="Calibri" w:cs="Calibri"/>
-        </w:rPr>
-        <w:t>, D., 1998. An Introduction to Latent Semantic Analysis. Discourse Processes 25, 259–284. https://doi.org/10.1080/01638539809545028</w:t>
+        <w:t>Landauer, T., Foltz, P., Laham, D., 1998. An Introduction to Latent Semantic Analysis. Discourse Processes 25, 259–284. https://doi.org/10.1080/01638539809545028</w:t>
       </w:r>
     </w:p>
     <w:p>
@@ -50736,33 +50013,11 @@
           <w:rFonts w:ascii="Calibri" w:hAnsi="Calibri" w:cs="Calibri"/>
         </w:rPr>
       </w:pPr>
-      <w:proofErr w:type="spellStart"/>
       <w:r>
         <w:rPr>
           <w:rFonts w:ascii="Calibri" w:hAnsi="Calibri" w:cs="Calibri"/>
         </w:rPr>
-        <w:t>Landauer</w:t>
-      </w:r>
-      <w:proofErr w:type="spellEnd"/>
-      <w:r>
-        <w:rPr>
-          <w:rFonts w:ascii="Calibri" w:hAnsi="Calibri" w:cs="Calibri"/>
-        </w:rPr>
-        <w:t xml:space="preserve">, T.K. (Ed.), 2014. Handbook of latent semantic analysis, 1. </w:t>
-      </w:r>
-      <w:proofErr w:type="spellStart"/>
-      <w:r>
-        <w:rPr>
-          <w:rFonts w:ascii="Calibri" w:hAnsi="Calibri" w:cs="Calibri"/>
-        </w:rPr>
-        <w:t>iss</w:t>
-      </w:r>
-      <w:proofErr w:type="spellEnd"/>
-      <w:r>
-        <w:rPr>
-          <w:rFonts w:ascii="Calibri" w:hAnsi="Calibri" w:cs="Calibri"/>
-        </w:rPr>
-        <w:t>. in paperback. ed. Routledge, New York.</w:t>
+        <w:t>Landauer, T.K. (Ed.), 2014. Handbook of latent semantic analysis, 1. iss. in paperback. ed. Routledge, New York.</w:t>
       </w:r>
     </w:p>
     <w:p>
@@ -50776,35 +50031,7 @@
         <w:rPr>
           <w:rFonts w:ascii="Calibri" w:hAnsi="Calibri" w:cs="Calibri"/>
         </w:rPr>
-        <w:t xml:space="preserve">Meena, K., Raj, L., 2014. Evaluation of the descriptive type answers using hyperspace </w:t>
-      </w:r>
-      <w:proofErr w:type="spellStart"/>
-      <w:r>
-        <w:rPr>
-          <w:rFonts w:ascii="Calibri" w:hAnsi="Calibri" w:cs="Calibri"/>
-        </w:rPr>
-        <w:t>analog</w:t>
-      </w:r>
-      <w:proofErr w:type="spellEnd"/>
-      <w:r>
-        <w:rPr>
-          <w:rFonts w:ascii="Calibri" w:hAnsi="Calibri" w:cs="Calibri"/>
-        </w:rPr>
-        <w:t xml:space="preserve"> to language and self-organizing map, </w:t>
-      </w:r>
-      <w:proofErr w:type="gramStart"/>
-      <w:r>
-        <w:rPr>
-          <w:rFonts w:ascii="Calibri" w:hAnsi="Calibri" w:cs="Calibri"/>
-        </w:rPr>
-        <w:t>in:</w:t>
-      </w:r>
-      <w:proofErr w:type="gramEnd"/>
-      <w:r>
-        <w:rPr>
-          <w:rFonts w:ascii="Calibri" w:hAnsi="Calibri" w:cs="Calibri"/>
-        </w:rPr>
-        <w:t xml:space="preserve"> 2014 IEEE International Conference on Computational Intelligence and Computing Research. Presented at the 2014 IEEE International Conference on Computational Intelligence and Computing Research, pp. 1–5. https://doi.org/10.1109/ICCIC.2014.7238415</w:t>
+        <w:t>Meena, K., Raj, L., 2014. Evaluation of the descriptive type answers using hyperspace analog to language and self-organizing map, in: 2014 IEEE International Conference on Computational Intelligence and Computing Research. Presented at the 2014 IEEE International Conference on Computational Intelligence and Computing Research, pp. 1–5. https://doi.org/10.1109/ICCIC.2014.7238415</w:t>
       </w:r>
     </w:p>
     <w:p>
@@ -50818,21 +50045,7 @@
         <w:rPr>
           <w:rFonts w:ascii="Calibri" w:hAnsi="Calibri" w:cs="Calibri"/>
         </w:rPr>
-        <w:t xml:space="preserve">Mohamed, R., Watada, J., 2010. An evidential reasoning based LSA approach to document classification for knowledge acquisition, </w:t>
-      </w:r>
-      <w:proofErr w:type="gramStart"/>
-      <w:r>
-        <w:rPr>
-          <w:rFonts w:ascii="Calibri" w:hAnsi="Calibri" w:cs="Calibri"/>
-        </w:rPr>
-        <w:t>in:</w:t>
-      </w:r>
-      <w:proofErr w:type="gramEnd"/>
-      <w:r>
-        <w:rPr>
-          <w:rFonts w:ascii="Calibri" w:hAnsi="Calibri" w:cs="Calibri"/>
-        </w:rPr>
-        <w:t xml:space="preserve"> 2010 IEEE International Conference on Industrial Engineering and Engineering Management. Presented at the 2010 IEEE International Conference on Industrial Engineering and Engineering Management, pp. 1092–1096. https://doi.org/10.1109/IEEM.2010.5674188</w:t>
+        <w:t>Mohamed, R., Watada, J., 2010. An evidential reasoning based LSA approach to document classification for knowledge acquisition, in: 2010 IEEE International Conference on Industrial Engineering and Engineering Management. Presented at the 2010 IEEE International Conference on Industrial Engineering and Engineering Management, pp. 1092–1096. https://doi.org/10.1109/IEEM.2010.5674188</w:t>
       </w:r>
     </w:p>
     <w:p>
@@ -50870,19 +50083,11 @@
           <w:rFonts w:ascii="Calibri" w:hAnsi="Calibri" w:cs="Calibri"/>
         </w:rPr>
       </w:pPr>
-      <w:proofErr w:type="spellStart"/>
       <w:r>
         <w:rPr>
           <w:rFonts w:ascii="Calibri" w:hAnsi="Calibri" w:cs="Calibri"/>
         </w:rPr>
-        <w:t>Rosenbusch</w:t>
-      </w:r>
-      <w:proofErr w:type="spellEnd"/>
-      <w:r>
-        <w:rPr>
-          <w:rFonts w:ascii="Calibri" w:hAnsi="Calibri" w:cs="Calibri"/>
-        </w:rPr>
-        <w:t>, H., Wanders, F., Pit, I.L., 2020. The Semantic Scale Network: An online tool to detect semantic overlap of psychological scales and prevent scale redundancies. Psychological Methods 25, 380–392. https://doi.org/10.1037/met0000244</w:t>
+        <w:t>Rosenbusch, H., Wanders, F., Pit, I.L., 2020. The Semantic Scale Network: An online tool to detect semantic overlap of psychological scales and prevent scale redundancies. Psychological Methods 25, 380–392. https://doi.org/10.1037/met0000244</w:t>
       </w:r>
     </w:p>
     <w:p>
@@ -50892,33 +50097,11 @@
           <w:rFonts w:ascii="Calibri" w:hAnsi="Calibri" w:cs="Calibri"/>
         </w:rPr>
       </w:pPr>
-      <w:proofErr w:type="spellStart"/>
       <w:r>
         <w:rPr>
           <w:rFonts w:ascii="Calibri" w:hAnsi="Calibri" w:cs="Calibri"/>
         </w:rPr>
-        <w:t>Slomovitz</w:t>
-      </w:r>
-      <w:proofErr w:type="spellEnd"/>
-      <w:r>
-        <w:rPr>
-          <w:rFonts w:ascii="Calibri" w:hAnsi="Calibri" w:cs="Calibri"/>
-        </w:rPr>
-        <w:t xml:space="preserve">, G., 2017. Latent Semantic Analysis (LSA) for syslog correlation, </w:t>
-      </w:r>
-      <w:proofErr w:type="gramStart"/>
-      <w:r>
-        <w:rPr>
-          <w:rFonts w:ascii="Calibri" w:hAnsi="Calibri" w:cs="Calibri"/>
-        </w:rPr>
-        <w:t>in:</w:t>
-      </w:r>
-      <w:proofErr w:type="gramEnd"/>
-      <w:r>
-        <w:rPr>
-          <w:rFonts w:ascii="Calibri" w:hAnsi="Calibri" w:cs="Calibri"/>
-        </w:rPr>
-        <w:t xml:space="preserve"> 2017 International Conference on Electronics, Communications and Computers (CONIELECOMP). Presented at the 2017 International Conference on Electronics, Communications and Computers (CONIELECOMP), pp. 1–4. https://doi.org/10.1109/CONIELECOMP.2017.7891819</w:t>
+        <w:t>Slomovitz, G., 2017. Latent Semantic Analysis (LSA) for syslog correlation, in: 2017 International Conference on Electronics, Communications and Computers (CONIELECOMP). Presented at the 2017 International Conference on Electronics, Communications and Computers (CONIELECOMP), pp. 1–4. https://doi.org/10.1109/CONIELECOMP.2017.7891819</w:t>
       </w:r>
     </w:p>
     <w:p>
@@ -50928,33 +50111,11 @@
           <w:rFonts w:ascii="Calibri" w:hAnsi="Calibri" w:cs="Calibri"/>
         </w:rPr>
       </w:pPr>
-      <w:proofErr w:type="spellStart"/>
       <w:r>
         <w:rPr>
           <w:rFonts w:ascii="Calibri" w:hAnsi="Calibri" w:cs="Calibri"/>
         </w:rPr>
-        <w:t>Soundarajan</w:t>
-      </w:r>
-      <w:proofErr w:type="spellEnd"/>
-      <w:r>
-        <w:rPr>
-          <w:rFonts w:ascii="Calibri" w:hAnsi="Calibri" w:cs="Calibri"/>
-        </w:rPr>
-        <w:t xml:space="preserve">, S., </w:t>
-      </w:r>
-      <w:proofErr w:type="spellStart"/>
-      <w:r>
-        <w:rPr>
-          <w:rFonts w:ascii="Calibri" w:hAnsi="Calibri" w:cs="Calibri"/>
-        </w:rPr>
-        <w:t>Eliassi</w:t>
-      </w:r>
-      <w:proofErr w:type="spellEnd"/>
-      <w:r>
-        <w:rPr>
-          <w:rFonts w:ascii="Calibri" w:hAnsi="Calibri" w:cs="Calibri"/>
-        </w:rPr>
-        <w:t>-Rad, T., Gallagher, B., 2014. A Guide to Selecting a Network Similarity Method, in: Proceedings of the 2014 SIAM International Conference on Data Mining. Presented at the Proceedings of the 2014 SIAM International Conference on Data Mining, Society for Industrial and Applied Mathematics, pp. 1037–1045. https://doi.org/10.1137/1.9781611973440.118</w:t>
+        <w:t>Soundarajan, S., Eliassi-Rad, T., Gallagher, B., 2014. A Guide to Selecting a Network Similarity Method, in: Proceedings of the 2014 SIAM International Conference on Data Mining. Presented at the Proceedings of the 2014 SIAM International Conference on Data Mining, Society for Industrial and Applied Mathematics, pp. 1037–1045. https://doi.org/10.1137/1.9781611973440.118</w:t>
       </w:r>
     </w:p>
     <w:p>
@@ -50964,19 +50125,11 @@
           <w:rFonts w:ascii="Calibri" w:hAnsi="Calibri" w:cs="Calibri"/>
         </w:rPr>
       </w:pPr>
-      <w:proofErr w:type="spellStart"/>
       <w:r>
         <w:rPr>
           <w:rFonts w:ascii="Calibri" w:hAnsi="Calibri" w:cs="Calibri"/>
         </w:rPr>
-        <w:t>Steiger</w:t>
-      </w:r>
-      <w:proofErr w:type="spellEnd"/>
-      <w:r>
-        <w:rPr>
-          <w:rFonts w:ascii="Calibri" w:hAnsi="Calibri" w:cs="Calibri"/>
-        </w:rPr>
-        <w:t>, J.H., 1980. Tests for Comparing Elements of a Correlation Matrix 7.</w:t>
+        <w:t>Steiger, J.H., 1980. Tests for Comparing Elements of a Correlation Matrix 7.</w:t>
       </w:r>
     </w:p>
     <w:p>
@@ -50990,21 +50143,7 @@
         <w:rPr>
           <w:rFonts w:ascii="Calibri" w:hAnsi="Calibri" w:cs="Calibri"/>
         </w:rPr>
-        <w:t xml:space="preserve">Von </w:t>
-      </w:r>
-      <w:proofErr w:type="spellStart"/>
-      <w:r>
-        <w:rPr>
-          <w:rFonts w:ascii="Calibri" w:hAnsi="Calibri" w:cs="Calibri"/>
-        </w:rPr>
-        <w:t>Bertalanffy</w:t>
-      </w:r>
-      <w:proofErr w:type="spellEnd"/>
-      <w:r>
-        <w:rPr>
-          <w:rFonts w:ascii="Calibri" w:hAnsi="Calibri" w:cs="Calibri"/>
-        </w:rPr>
-        <w:t>, L., 1967. General theory of systems : Application to psychology. Social Science Information 6, 125–136. https://doi.org/10.1177/053901846700600610</w:t>
+        <w:t>Von Bertalanffy, L., 1967. General theory of systems : Application to psychology. Social Science Information 6, 125–136. https://doi.org/10.1177/053901846700600610</w:t>
       </w:r>
     </w:p>
     <w:p>
@@ -51014,34 +50153,12 @@
           <w:rFonts w:ascii="Calibri" w:hAnsi="Calibri" w:cs="Calibri"/>
         </w:rPr>
       </w:pPr>
-      <w:proofErr w:type="spellStart"/>
       <w:r>
         <w:rPr>
           <w:rFonts w:ascii="Calibri" w:hAnsi="Calibri" w:cs="Calibri"/>
         </w:rPr>
         <w:lastRenderedPageBreak/>
-        <w:t>Wenli</w:t>
-      </w:r>
-      <w:proofErr w:type="spellEnd"/>
-      <w:r>
-        <w:rPr>
-          <w:rFonts w:ascii="Calibri" w:hAnsi="Calibri" w:cs="Calibri"/>
-        </w:rPr>
-        <w:t xml:space="preserve">, C., 2016. Application Research on Latent Semantic Analysis for Information Retrieval, </w:t>
-      </w:r>
-      <w:proofErr w:type="gramStart"/>
-      <w:r>
-        <w:rPr>
-          <w:rFonts w:ascii="Calibri" w:hAnsi="Calibri" w:cs="Calibri"/>
-        </w:rPr>
-        <w:t>in:</w:t>
-      </w:r>
-      <w:proofErr w:type="gramEnd"/>
-      <w:r>
-        <w:rPr>
-          <w:rFonts w:ascii="Calibri" w:hAnsi="Calibri" w:cs="Calibri"/>
-        </w:rPr>
-        <w:t xml:space="preserve"> 2016 Eighth International Conference on Measuring Technology and Mechatronics Automation (ICMTMA). Presented at the 2016 Eighth International Conference on Measuring Technology and Mechatronics Automation (ICMTMA), pp. 118–121. https://doi.org/10.1109/ICMTMA.2016.37</w:t>
+        <w:t>Wenli, C., 2016. Application Research on Latent Semantic Analysis for Information Retrieval, in: 2016 Eighth International Conference on Measuring Technology and Mechatronics Automation (ICMTMA). Presented at the 2016 Eighth International Conference on Measuring Technology and Mechatronics Automation (ICMTMA), pp. 118–121. https://doi.org/10.1109/ICMTMA.2016.37</w:t>
       </w:r>
     </w:p>
     <w:p>
@@ -51056,10 +50173,7 @@
     </w:p>
     <w:p>
       <w:r>
-        <w:t>E</w:t>
-      </w:r>
-      <w:r>
-        <w:t>thical, Legal and Social issues</w:t>
+        <w:t>Ethical, Legal and Social issues</w:t>
       </w:r>
     </w:p>
     <w:p/>
@@ -54968,6 +54082,7 @@
   <w:style w:type="character" w:default="1" w:styleId="DefaultParagraphFont">
     <w:name w:val="Default Paragraph Font"/>
     <w:uiPriority w:val="1"/>
+    <w:semiHidden/>
     <w:unhideWhenUsed/>
   </w:style>
   <w:style w:type="table" w:default="1" w:styleId="TableNormal">

</xml_diff>